<commit_message>
fix version number error in component specifications
</commit_message>
<xml_diff>
--- a/doc/map-viewer/tool/GENIVI_MapViewer_ComponentSpecification-part1.docx
+++ b/doc/map-viewer/tool/GENIVI_MapViewer_ComponentSpecification-part1.docx
@@ -85,19 +85,7 @@
           <w:sz w:val="40"/>
           <w:lang w:val="it-IT"/>
         </w:rPr>
-        <w:fldChar w:fldCharType="begin" w:fldLock="true"/>
-      </w:r>
-      <w:r>
-        <w:instrText> DOCPROPERTY "Document Number"</w:instrText>
-      </w:r>
-      <w:r>
-        <w:fldChar w:fldCharType="separate"/>
-      </w:r>
-      <w:r>
-        <w:t>CS00063</w:t>
-      </w:r>
-      <w:r>
-        <w:fldChar w:fldCharType="end"/>
+        <w:t>CS00065</w:t>
       </w:r>
     </w:p>
     <w:p>
@@ -153,19 +141,7 @@
         <w:rPr>
           <w:sz w:val="40"/>
         </w:rPr>
-        <w:fldChar w:fldCharType="begin" w:fldLock="true"/>
-      </w:r>
-      <w:r>
-        <w:instrText> DOCPROPERTY "GENIVI-DocVersion"</w:instrText>
-      </w:r>
-      <w:r>
-        <w:fldChar w:fldCharType="separate"/>
-      </w:r>
-      <w:r>
-        <w:t>4.0</w:t>
-      </w:r>
-      <w:r>
-        <w:fldChar w:fldCharType="end"/>
+        <w:t>4.0.0</w:t>
       </w:r>
     </w:p>
     <w:p>
@@ -191,12 +167,96 @@
       </w:pPr>
       <w:r>
         <w:rPr>
+          <w:rFonts w:cs="Arial" w:ascii="Arial" w:hAnsi="Arial"/>
+          <w:b/>
+          <w:sz w:val="20"/>
+          <w:szCs w:val="20"/>
+        </w:rPr>
+        <w:t>Sponsored by:</w:t>
+      </w:r>
+    </w:p>
+    <w:p>
+      <w:pPr>
+        <w:pStyle w:val="Normal"/>
+        <w:spacing w:before="0" w:after="240"/>
+        <w:rPr/>
+      </w:pPr>
+      <w:r>
+        <w:rPr/>
+        <w:fldChar w:fldCharType="begin" w:fldLock="true"/>
+      </w:r>
+      <w:r>
+        <w:instrText> DOCPROPERTY "Destination"</w:instrText>
+      </w:r>
+      <w:r>
+        <w:fldChar w:fldCharType="separate"/>
+      </w:r>
+      <w:r>
+        <w:t>GENIVI Alliance</w:t>
+      </w:r>
+      <w:r>
+        <w:fldChar w:fldCharType="end"/>
+      </w:r>
+    </w:p>
+    <w:p>
+      <w:pPr>
+        <w:pStyle w:val="Normal"/>
+        <w:spacing w:before="0" w:after="240"/>
+        <w:rPr/>
+      </w:pPr>
+      <w:r>
+        <w:rPr/>
+        <w:fldChar w:fldCharType="begin" w:fldLock="true"/>
+      </w:r>
+      <w:r>
+        <w:instrText> DOCPROPERTY "GENIVI-Public"</w:instrText>
+      </w:r>
+      <w:r>
+        <w:fldChar w:fldCharType="separate"/>
+      </w:r>
+      <w:r>
+        <w:t>true</w:t>
+      </w:r>
+      <w:r>
+        <w:fldChar w:fldCharType="end"/>
+      </w:r>
+    </w:p>
+    <w:p>
+      <w:pPr>
+        <w:pStyle w:val="Normal"/>
+        <w:spacing w:before="0" w:after="240"/>
+        <w:rPr/>
+      </w:pPr>
+      <w:r>
+        <w:rPr/>
+        <w:fldChar w:fldCharType="begin" w:fldLock="true"/>
+      </w:r>
+      <w:r>
+        <w:instrText> DOCPROPERTY "Disposition"</w:instrText>
+      </w:r>
+      <w:r>
+        <w:fldChar w:fldCharType="separate"/>
+      </w:r>
+      <w:r>
+        <w:t>Accepted</w:t>
+      </w:r>
+      <w:r>
+        <w:fldChar w:fldCharType="end"/>
+      </w:r>
+    </w:p>
+    <w:p>
+      <w:pPr>
+        <w:pStyle w:val="Normal"/>
+        <w:rPr/>
+      </w:pPr>
+      <w:r>
+        <w:rPr>
           <w:rFonts w:ascii="Arial" w:hAnsi="Arial"/>
           <w:b/>
           <w:sz w:val="20"/>
           <w:szCs w:val="20"/>
         </w:rPr>
-        <w:t>Sponsored by:</w:t>
+        <w:t>Abstract:</w:t>
       </w:r>
     </w:p>
     <w:p>
@@ -210,16 +270,49 @@
         <w:fldChar w:fldCharType="begin" w:fldLock="true"/>
       </w:r>
       <w:r>
-        <w:instrText> DOCPROPERTY "Destination"</w:instrText>
+        <w:instrText> COMMENTS </w:instrText>
       </w:r>
       <w:r>
         <w:fldChar w:fldCharType="separate"/>
       </w:r>
-      <w:r>
-        <w:t>GENIVI Alliance</w:t>
-      </w:r>
+      <w:r/>
       <w:r>
         <w:fldChar w:fldCharType="end"/>
+      </w:r>
+      <w:r>
+        <w:rPr>
+          <w:rFonts w:cs="Arial" w:ascii="Arial" w:hAnsi="Arial"/>
+          <w:b w:val="false"/>
+          <w:bCs w:val="false"/>
+          <w:sz w:val="20"/>
+          <w:szCs w:val="20"/>
+        </w:rPr>
+        <w:t xml:space="preserve">This document provides the Component Specification for the </w:t>
+      </w:r>
+      <w:r>
+        <w:rPr>
+          <w:rFonts w:cs="Arial" w:ascii="Arial" w:hAnsi="Arial"/>
+          <w:b w:val="false"/>
+          <w:bCs w:val="false"/>
+          <w:sz w:val="20"/>
+          <w:szCs w:val="20"/>
+        </w:rPr>
+        <w:t>MapViewer</w:t>
+      </w:r>
+    </w:p>
+    <w:p>
+      <w:pPr>
+        <w:pStyle w:val="Normal"/>
+        <w:rPr/>
+      </w:pPr>
+      <w:r>
+        <w:rPr>
+          <w:rFonts w:cs="Arial" w:ascii="Arial" w:hAnsi="Arial"/>
+          <w:b/>
+          <w:sz w:val="20"/>
+          <w:szCs w:val="20"/>
+        </w:rPr>
+        <w:t>Keywords:</w:t>
       </w:r>
     </w:p>
     <w:p>
@@ -228,47 +321,498 @@
           <w:footerReference w:type="default" r:id="rId3"/>
           <w:type w:val="nextPage"/>
           <w:pgSz w:w="12240" w:h="15840"/>
-          <w:pgMar w:left="1134" w:right="1134" w:header="0" w:top="1410" w:footer="1693" w:bottom="2629" w:gutter="0"/>
+          <w:pgMar w:left="1134" w:right="1134" w:header="0" w:top="1410" w:footer="1138" w:bottom="2074" w:gutter="0"/>
+          <w:lnNumType w:countBy="1" w:restart="newPage"/>
           <w:pgNumType w:fmt="decimal"/>
           <w:formProt w:val="false"/>
           <w:textDirection w:val="lrTb"/>
           <w:docGrid w:type="default" w:linePitch="360" w:charSpace="4294961151"/>
         </w:sectPr>
         <w:pStyle w:val="Normal"/>
-        <w:rPr/>
-      </w:pPr>
-      <w:r>
-        <w:rPr>
+        <w:spacing w:before="0" w:after="240"/>
+        <w:rPr/>
+      </w:pPr>
+      <w:r>
+        <w:rPr>
+          <w:rFonts w:cs="Arial" w:ascii="Arial" w:hAnsi="Arial"/>
           <w:b w:val="false"/>
           <w:bCs w:val="false"/>
-        </w:rPr>
-        <w:fldChar w:fldCharType="begin" w:fldLock="true"/>
-      </w:r>
-      <w:r>
-        <w:instrText> DOCPROPERTY "GENIVI-Public"</w:instrText>
-      </w:r>
-      <w:r>
-        <w:fldChar w:fldCharType="separate"/>
-      </w:r>
-      <w:r>
-        <w:t>Y</w:t>
-      </w:r>
-      <w:r>
-        <w:fldChar w:fldCharType="end"/>
-      </w:r>
-    </w:p>
-    <w:p>
-      <w:pPr>
-        <w:pStyle w:val="Normal"/>
-        <w:jc w:val="center"/>
-        <w:rPr>
-          <w:rFonts w:eastAsia="Times New Roman" w:cs="Times New Roman"/>
-          <w:b/>
-          <w:b/>
-          <w:bCs/>
           <w:sz w:val="20"/>
           <w:szCs w:val="20"/>
         </w:rPr>
+        <w:t xml:space="preserve">Navigation, </w:t>
+      </w:r>
+      <w:r>
+        <w:rPr>
+          <w:rFonts w:cs="Arial" w:ascii="Arial" w:hAnsi="Arial"/>
+          <w:b w:val="false"/>
+          <w:bCs w:val="false"/>
+          <w:sz w:val="20"/>
+          <w:szCs w:val="20"/>
+        </w:rPr>
+        <w:t>MapViewer</w:t>
+      </w:r>
+    </w:p>
+    <w:p>
+      <w:pPr>
+        <w:pStyle w:val="Normal"/>
+        <w:rPr/>
+      </w:pPr>
+      <w:r>
+        <w:rPr/>
+        <w:fldChar w:fldCharType="begin" w:fldLock="true"/>
+      </w:r>
+      <w:r>
+        <w:instrText> COMMENTS </w:instrText>
+      </w:r>
+      <w:r>
+        <w:fldChar w:fldCharType="separate"/>
+      </w:r>
+      <w:r/>
+      <w:r>
+        <w:fldChar w:fldCharType="end"/>
+      </w:r>
+      <w:r>
+        <w:rPr/>
+        <w:fldChar w:fldCharType="begin" w:fldLock="true"/>
+      </w:r>
+      <w:r>
+        <w:instrText> DOCPROPERTY "GENIVI-DocLicense"</w:instrText>
+      </w:r>
+      <w:r>
+        <w:fldChar w:fldCharType="separate"/>
+      </w:r>
+      <w:r>
+        <w:t>This work is licensed under a Creative Commons Attribution-ShareAlike 4.0 International License.</w:t>
+      </w:r>
+      <w:r>
+        <w:fldChar w:fldCharType="end"/>
+      </w:r>
+      <w:r>
+        <w:rPr>
+          <w:sz w:val="20"/>
+          <w:szCs w:val="20"/>
+        </w:rPr>
+        <w:t xml:space="preserve">Copyright © 2017, </w:t>
+      </w:r>
+      <w:r>
+        <w:rPr>
+          <w:sz w:val="20"/>
+          <w:szCs w:val="20"/>
+        </w:rPr>
+        <w:fldChar w:fldCharType="begin" w:fldLock="true"/>
+      </w:r>
+      <w:r>
+        <w:instrText> DOCPROPERTY "GENIVI-Public"</w:instrText>
+      </w:r>
+      <w:r>
+        <w:fldChar w:fldCharType="separate"/>
+      </w:r>
+      <w:r>
+        <w:t>true</w:t>
+      </w:r>
+      <w:r>
+        <w:fldChar w:fldCharType="end"/>
+      </w:r>
+      <w:r>
+        <w:rPr>
+          <w:sz w:val="20"/>
+          <w:szCs w:val="20"/>
+        </w:rPr>
+        <w:fldChar w:fldCharType="begin" w:fldLock="true"/>
+      </w:r>
+      <w:r>
+        <w:instrText> DOCPROPERTY "GENIVI-CopyrightHolders"</w:instrText>
+      </w:r>
+      <w:r>
+        <w:fldChar w:fldCharType="separate"/>
+      </w:r>
+      <w:r>
+        <w:t>BMW Car IT GmbH, Continental Automotive GmbH, PCA Peugeot Citroën, XS Embedded GmbH, TomTom International B.V., Alpine Electronics R&amp;D Europe GmbH, AISIN AW CO.LTD</w:t>
+      </w:r>
+      <w:r>
+        <w:fldChar w:fldCharType="end"/>
+      </w:r>
+      <w:r>
+        <w:rPr>
+          <w:sz w:val="20"/>
+          <w:szCs w:val="20"/>
+        </w:rPr>
+        <w:t>.</w:t>
+      </w:r>
+    </w:p>
+    <w:p>
+      <w:pPr>
+        <w:pStyle w:val="Normal"/>
+        <w:rPr/>
+      </w:pPr>
+      <w:r>
+        <w:rPr>
+          <w:sz w:val="20"/>
+          <w:szCs w:val="20"/>
+        </w:rPr>
+        <w:br/>
+        <w:t>All rights reserved.</w:t>
+      </w:r>
+    </w:p>
+    <w:p>
+      <w:pPr>
+        <w:pStyle w:val="Body"/>
+        <w:rPr/>
+      </w:pPr>
+      <w:r>
+        <w:rPr/>
+        <w:t xml:space="preserve">The information within this document is the property of the </w:t>
+      </w:r>
+      <w:r>
+        <w:rPr/>
+        <w:fldChar w:fldCharType="begin" w:fldLock="true"/>
+      </w:r>
+      <w:r>
+        <w:instrText> DOCPROPERTY "GENIVI-Public"</w:instrText>
+      </w:r>
+      <w:r>
+        <w:fldChar w:fldCharType="separate"/>
+      </w:r>
+      <w:r>
+        <w:t>true</w:t>
+      </w:r>
+      <w:r>
+        <w:fldChar w:fldCharType="end"/>
+      </w:r>
+      <w:r>
+        <w:rPr/>
+        <w:t xml:space="preserve"> and its use and disclosure are restricted.  Elements of GENIVI Alliance specifications may be subject to third party intellectual property rights, including without limitation, patent, copyright or trademark rights (and such third parties may or may not be members of GENIVI Alliance).  GENIVI Alliance </w:t>
+      </w:r>
+      <w:r>
+        <w:rPr/>
+        <w:fldChar w:fldCharType="begin" w:fldLock="true"/>
+      </w:r>
+      <w:r>
+        <w:instrText> DOCPROPERTY "GENIVI-Public"</w:instrText>
+      </w:r>
+      <w:r>
+        <w:fldChar w:fldCharType="separate"/>
+      </w:r>
+      <w:r>
+        <w:t>true</w:t>
+      </w:r>
+      <w:r>
+        <w:fldChar w:fldCharType="end"/>
+      </w:r>
+      <w:r>
+        <w:rPr/>
+        <w:t xml:space="preserve"> not responsible and shall not be held responsible in any manner for identifying, failing to identify, or for securing proper access to or use of, any or all such third party intellectual property rights.</w:t>
+      </w:r>
+      <w:r>
+        <w:rPr/>
+        <w:fldChar w:fldCharType="begin" w:fldLock="true"/>
+      </w:r>
+      <w:r>
+        <w:instrText> DOCPROPERTY "GENIVI-Public"</w:instrText>
+      </w:r>
+      <w:r>
+        <w:fldChar w:fldCharType="separate"/>
+      </w:r>
+      <w:r>
+        <w:t>true</w:t>
+      </w:r>
+      <w:r>
+        <w:fldChar w:fldCharType="end"/>
+      </w:r>
+    </w:p>
+    <w:p>
+      <w:pPr>
+        <w:pStyle w:val="Body"/>
+        <w:rPr/>
+      </w:pPr>
+      <w:r>
+        <w:fldChar w:fldCharType="begin"/>
+      </w:r>
+      <w:r>
+        <w:instrText>SET OQ "\“"</w:instrText>
+      </w:r>
+      <w:r>
+        <w:fldChar w:fldCharType="separate"/>
+      </w:r>
+      <w:bookmarkStart w:id="0" w:name="__Fieldmark__764_978746568"/>
+      <w:r>
+        <w:rPr/>
+        <w:t>“</w:t>
+      </w:r>
+      <w:bookmarkStart w:id="1" w:name="__Fieldmark__1012_1592717581"/>
+      <w:r>
+        <w:rPr/>
+      </w:r>
+      <w:r>
+        <w:fldChar w:fldCharType="end"/>
+      </w:r>
+      <w:r>
+        <w:fldChar w:fldCharType="begin"/>
+      </w:r>
+      <w:r>
+        <w:instrText>SET CQ "\”"</w:instrText>
+      </w:r>
+      <w:r>
+        <w:fldChar w:fldCharType="separate"/>
+      </w:r>
+      <w:bookmarkStart w:id="2" w:name="__Fieldmark__96_2106187614"/>
+      <w:bookmarkStart w:id="3" w:name="__Fieldmark__770_978746568"/>
+      <w:bookmarkEnd w:id="0"/>
+      <w:r>
+        <w:rPr/>
+        <w:t>”</w:t>
+      </w:r>
+      <w:bookmarkStart w:id="4" w:name="__Fieldmark__933_36145288"/>
+      <w:bookmarkStart w:id="5" w:name="__Fieldmark__1018_1592717581"/>
+      <w:r>
+        <w:rPr/>
+      </w:r>
+      <w:r>
+        <w:fldChar w:fldCharType="end"/>
+      </w:r>
+      <w:r>
+        <w:fldChar w:fldCharType="begin"/>
+      </w:r>
+      <w:r>
+        <w:instrText>OQ</w:instrText>
+      </w:r>
+      <w:r>
+        <w:fldChar w:fldCharType="separate"/>
+      </w:r>
+      <w:bookmarkStart w:id="6" w:name="OQ"/>
+      <w:bookmarkStart w:id="7" w:name="__Fieldmark__102_2106187614"/>
+      <w:bookmarkStart w:id="8" w:name="__Fieldmark__779_978746568"/>
+      <w:bookmarkEnd w:id="1"/>
+      <w:bookmarkEnd w:id="3"/>
+      <w:r>
+        <w:rPr/>
+        <w:t>“</w:t>
+      </w:r>
+      <w:bookmarkStart w:id="9" w:name="__Fieldmark__939_36145288"/>
+      <w:bookmarkStart w:id="10" w:name="__Fieldmark__1026_1592717581"/>
+      <w:r>
+        <w:rPr/>
+      </w:r>
+      <w:r>
+        <w:fldChar w:fldCharType="end"/>
+      </w:r>
+      <w:r>
+        <w:fldChar w:fldCharType="begin"/>
+      </w:r>
+      <w:r>
+        <w:instrText>CQ</w:instrText>
+      </w:r>
+      <w:r>
+        <w:fldChar w:fldCharType="separate"/>
+      </w:r>
+      <w:bookmarkStart w:id="11" w:name="CQ"/>
+      <w:bookmarkStart w:id="12" w:name="__Fieldmark__110_2106187614"/>
+      <w:bookmarkStart w:id="13" w:name="__Fieldmark__789_978746568"/>
+      <w:bookmarkEnd w:id="2"/>
+      <w:bookmarkEnd w:id="5"/>
+      <w:bookmarkEnd w:id="8"/>
+      <w:r>
+        <w:rPr/>
+        <w:t>”</w:t>
+      </w:r>
+      <w:bookmarkStart w:id="14" w:name="__Fieldmark__1036_1592717581"/>
+      <w:bookmarkStart w:id="15" w:name="__Fieldmark__945_36145288"/>
+      <w:bookmarkEnd w:id="4"/>
+      <w:bookmarkEnd w:id="6"/>
+      <w:bookmarkEnd w:id="7"/>
+      <w:bookmarkEnd w:id="9"/>
+      <w:bookmarkEnd w:id="10"/>
+      <w:bookmarkEnd w:id="11"/>
+      <w:bookmarkEnd w:id="12"/>
+      <w:bookmarkEnd w:id="13"/>
+      <w:bookmarkEnd w:id="14"/>
+      <w:bookmarkEnd w:id="15"/>
+      <w:r>
+        <w:rPr/>
+      </w:r>
+      <w:r>
+        <w:fldChar w:fldCharType="end"/>
+      </w:r>
+    </w:p>
+    <w:p>
+      <w:pPr>
+        <w:pStyle w:val="Body"/>
+        <w:rPr/>
+      </w:pPr>
+      <w:r>
+        <w:rPr/>
+      </w:r>
+    </w:p>
+    <w:p>
+      <w:pPr>
+        <w:pStyle w:val="Body"/>
+        <w:rPr/>
+      </w:pPr>
+      <w:r>
+        <w:rPr/>
+      </w:r>
+    </w:p>
+    <w:p>
+      <w:pPr>
+        <w:pStyle w:val="Body"/>
+        <w:rPr/>
+      </w:pPr>
+      <w:r>
+        <w:rPr/>
+      </w:r>
+    </w:p>
+    <w:p>
+      <w:pPr>
+        <w:pStyle w:val="Body"/>
+        <w:rPr/>
+      </w:pPr>
+      <w:r>
+        <w:rPr/>
+      </w:r>
+    </w:p>
+    <w:p>
+      <w:pPr>
+        <w:pStyle w:val="Body"/>
+        <w:rPr/>
+      </w:pPr>
+      <w:r>
+        <w:rPr/>
+      </w:r>
+    </w:p>
+    <w:p>
+      <w:pPr>
+        <w:pStyle w:val="Body"/>
+        <w:rPr/>
+      </w:pPr>
+      <w:r>
+        <w:rPr/>
+        <w:t>GENIVI and the GENIVI Logo are trademarks of GENIVI Alliance in the U.S. and/or other countries.  Other company, brand and product names referred to in this document may be trademarks that are claimed as the property of their respective owners.</w:t>
+      </w:r>
+    </w:p>
+    <w:p>
+      <w:pPr>
+        <w:pStyle w:val="Body"/>
+        <w:rPr/>
+      </w:pPr>
+      <w:r>
+        <w:rPr/>
+        <w:fldChar w:fldCharType="begin" w:fldLock="true"/>
+      </w:r>
+      <w:r>
+        <w:instrText> DOCPROPERTY "GENIVI-Public"</w:instrText>
+      </w:r>
+      <w:r>
+        <w:fldChar w:fldCharType="separate"/>
+      </w:r>
+      <w:r>
+        <w:t>true</w:t>
+      </w:r>
+      <w:r>
+        <w:fldChar w:fldCharType="end"/>
+      </w:r>
+      <w:r>
+        <w:rPr/>
+        <w:fldChar w:fldCharType="begin" w:fldLock="true"/>
+      </w:r>
+      <w:r>
+        <w:instrText> DOCPROPERTY "GENIVI-DocLicense"</w:instrText>
+      </w:r>
+      <w:r>
+        <w:fldChar w:fldCharType="separate"/>
+      </w:r>
+      <w:r>
+        <w:t>This work is licensed under a Creative Commons Attribution-ShareAlike 4.0 International License.</w:t>
+      </w:r>
+      <w:r>
+        <w:fldChar w:fldCharType="end"/>
+      </w:r>
+    </w:p>
+    <w:p>
+      <w:pPr>
+        <w:pStyle w:val="Body"/>
+        <w:rPr/>
+      </w:pPr>
+      <w:r>
+        <w:rPr/>
+        <w:fldChar w:fldCharType="begin" w:fldLock="true"/>
+      </w:r>
+      <w:r>
+        <w:instrText> DOCPROPERTY "GENIVI-LicenseLink"</w:instrText>
+      </w:r>
+      <w:r>
+        <w:fldChar w:fldCharType="separate"/>
+      </w:r>
+      <w:r>
+        <w:t>http://creativecommons.org/licenses/by-sa/4.0</w:t>
+      </w:r>
+      <w:r>
+        <w:fldChar w:fldCharType="end"/>
+      </w:r>
+    </w:p>
+    <w:p>
+      <w:pPr>
+        <w:pStyle w:val="Body"/>
+        <w:rPr/>
+      </w:pPr>
+      <w:r>
+        <w:rPr/>
+      </w:r>
+    </w:p>
+    <w:p>
+      <w:pPr>
+        <w:pStyle w:val="Body"/>
+        <w:rPr/>
+      </w:pPr>
+      <w:r>
+        <w:rPr/>
+      </w:r>
+    </w:p>
+    <w:p>
+      <w:pPr>
+        <w:pStyle w:val="Body"/>
+        <w:rPr/>
+      </w:pPr>
+      <w:r>
+        <w:rPr/>
+        <w:t>The above notice and this paragraph must be included on all copies of this document that are made.</w:t>
+      </w:r>
+    </w:p>
+    <w:p>
+      <w:pPr>
+        <w:pStyle w:val="Normal"/>
+        <w:jc w:val="center"/>
+        <w:rPr/>
+      </w:pPr>
+      <w:r>
+        <w:rPr>
+          <w:sz w:val="20"/>
+          <w:szCs w:val="20"/>
+          <w:lang w:val="it-IT"/>
+        </w:rPr>
+        <w:t>GENIVI Alliance</w:t>
+      </w:r>
+    </w:p>
+    <w:p>
+      <w:pPr>
+        <w:pStyle w:val="Normal"/>
+        <w:jc w:val="center"/>
+        <w:rPr/>
+      </w:pPr>
+      <w:r>
+        <w:rPr>
+          <w:sz w:val="20"/>
+          <w:szCs w:val="20"/>
+          <w:lang w:val="it-IT"/>
+        </w:rPr>
+        <w:t>2400 Camino Ramon, Suite 375</w:t>
+      </w:r>
+    </w:p>
+    <w:p>
+      <w:pPr>
+        <w:pStyle w:val="Normal"/>
+        <w:jc w:val="center"/>
+        <w:rPr/>
       </w:pPr>
       <w:r>
         <w:rPr>
@@ -278,49 +822,7 @@
           <w:sz w:val="20"/>
           <w:szCs w:val="20"/>
         </w:rPr>
-      </w:r>
-    </w:p>
-    <w:p>
-      <w:pPr>
-        <w:pStyle w:val="Normal"/>
-        <w:jc w:val="center"/>
-        <w:rPr>
-          <w:rFonts w:eastAsia="Times New Roman" w:cs="Times New Roman"/>
-          <w:sz w:val="20"/>
-          <w:szCs w:val="20"/>
-        </w:rPr>
-      </w:pPr>
-      <w:r>
-        <w:rPr>
-          <w:rFonts w:eastAsia="Times New Roman" w:cs="Times New Roman"/>
-          <w:sz w:val="20"/>
-          <w:szCs w:val="20"/>
-        </w:rPr>
-      </w:r>
-    </w:p>
-    <w:p>
-      <w:pPr>
-        <w:pStyle w:val="Normal"/>
-        <w:spacing w:before="0" w:after="240"/>
-        <w:rPr/>
-      </w:pPr>
-      <w:r>
-        <w:rPr>
-          <w:rFonts w:cs="Courier New" w:ascii="Courier New" w:hAnsi="Courier New"/>
-        </w:rPr>
-        <w:fldChar w:fldCharType="begin" w:fldLock="true"/>
-      </w:r>
-      <w:r>
-        <w:instrText> DOCPROPERTY "GENIVI-DocLicense"</w:instrText>
-      </w:r>
-      <w:r>
-        <w:fldChar w:fldCharType="separate"/>
-      </w:r>
-      <w:r>
-        <w:t>This work is licensed under a Creative Commons Attribution-ShareAlike 4.0 International License.</w:t>
-      </w:r>
-      <w:r>
-        <w:fldChar w:fldCharType="end"/>
+        <w:t>San Ramon, CA  94583, USA</w:t>
       </w:r>
       <w:r>
         <w:br w:type="page"/>
@@ -377,12 +879,10 @@
     <w:p>
       <w:pPr>
         <w:pStyle w:val="Contents1"/>
-        <w:rPr>
-          <w:rFonts w:ascii="Calibri" w:hAnsi="Calibri" w:eastAsia="Times New Roman" w:cs="Times New Roman"/>
-          <w:sz w:val="22"/>
-          <w:szCs w:val="22"/>
-          <w:lang w:val="en-US" w:eastAsia="en-US" w:bidi="ar-SA"/>
-        </w:rPr>
+        <w:tabs>
+          <w:tab w:val="right" w:pos="9972" w:leader="dot"/>
+        </w:tabs>
+        <w:rPr/>
       </w:pPr>
       <w:r>
         <w:fldChar w:fldCharType="begin"/>
@@ -392,35 +892,14 @@
       </w:r>
       <w:r>
         <w:fldChar w:fldCharType="separate"/>
-      </w:r>
-      <w:r>
-        <w:rPr>
-          <w:lang w:val="en-US" w:eastAsia="en-US"/>
-        </w:rPr>
-        <w:t>1</w:t>
-      </w:r>
-      <w:r>
-        <w:rPr>
-          <w:rFonts w:eastAsia="Times New Roman" w:cs="Times New Roman" w:ascii="Calibri" w:hAnsi="Calibri"/>
-          <w:sz w:val="22"/>
-          <w:szCs w:val="22"/>
-          <w:lang w:val="en-US" w:eastAsia="en-US" w:bidi="ar-SA"/>
-        </w:rPr>
-        <w:tab/>
-      </w:r>
-      <w:r>
-        <w:rPr>
-          <w:lang w:val="en-US" w:eastAsia="en-US"/>
-        </w:rPr>
-        <w:t>Change History</w:t>
-        <w:tab/>
       </w:r>
       <w:hyperlink w:anchor="__RefHeading___Toc391907817">
         <w:r>
           <w:rPr>
-            <w:rStyle w:val="IndexLink"/>
-            <w:lang w:val="en-US" w:eastAsia="en-US"/>
+            <w:rStyle w:val="Style"/>
           </w:rPr>
+          <w:t>1Change History</w:t>
+          <w:tab/>
           <w:t>4</w:t>
         </w:r>
       </w:hyperlink>
@@ -428,41 +907,18 @@
     <w:p>
       <w:pPr>
         <w:pStyle w:val="Contents1"/>
-        <w:rPr>
-          <w:rFonts w:ascii="Calibri" w:hAnsi="Calibri" w:eastAsia="Times New Roman" w:cs="Times New Roman"/>
-          <w:sz w:val="22"/>
-          <w:szCs w:val="22"/>
-          <w:lang w:val="en-US" w:eastAsia="en-US" w:bidi="ar-SA"/>
-        </w:rPr>
-      </w:pPr>
-      <w:r>
-        <w:rPr>
-          <w:lang w:val="en-US" w:eastAsia="en-US"/>
-        </w:rPr>
-        <w:t>2</w:t>
-      </w:r>
-      <w:r>
-        <w:rPr>
-          <w:rFonts w:eastAsia="Times New Roman" w:cs="Times New Roman" w:ascii="Calibri" w:hAnsi="Calibri"/>
-          <w:sz w:val="22"/>
-          <w:szCs w:val="22"/>
-          <w:lang w:val="en-US" w:eastAsia="en-US" w:bidi="ar-SA"/>
-        </w:rPr>
-        <w:tab/>
-      </w:r>
-      <w:r>
-        <w:rPr>
-          <w:lang w:val="en-US" w:eastAsia="en-US"/>
-        </w:rPr>
-        <w:t>Introduction</w:t>
-        <w:tab/>
-      </w:r>
+        <w:tabs>
+          <w:tab w:val="right" w:pos="9972" w:leader="dot"/>
+        </w:tabs>
+        <w:rPr/>
+      </w:pPr>
       <w:hyperlink w:anchor="__RefHeading___Toc391907818">
         <w:r>
           <w:rPr>
-            <w:rStyle w:val="IndexLink"/>
-            <w:lang w:val="en-US" w:eastAsia="en-US"/>
+            <w:rStyle w:val="Style"/>
           </w:rPr>
+          <w:t>2Introduction</w:t>
+          <w:tab/>
           <w:t>5</w:t>
         </w:r>
       </w:hyperlink>
@@ -470,41 +926,18 @@
     <w:p>
       <w:pPr>
         <w:pStyle w:val="Contents1"/>
-        <w:rPr>
-          <w:rFonts w:ascii="Calibri" w:hAnsi="Calibri" w:eastAsia="Times New Roman" w:cs="Times New Roman"/>
-          <w:sz w:val="22"/>
-          <w:szCs w:val="22"/>
-          <w:lang w:val="en-US" w:eastAsia="en-US" w:bidi="ar-SA"/>
-        </w:rPr>
-      </w:pPr>
-      <w:r>
-        <w:rPr>
-          <w:lang w:val="en-US" w:eastAsia="en-US"/>
-        </w:rPr>
-        <w:t>3</w:t>
-      </w:r>
-      <w:r>
-        <w:rPr>
-          <w:rFonts w:eastAsia="Times New Roman" w:cs="Times New Roman" w:ascii="Calibri" w:hAnsi="Calibri"/>
-          <w:sz w:val="22"/>
-          <w:szCs w:val="22"/>
-          <w:lang w:val="en-US" w:eastAsia="en-US" w:bidi="ar-SA"/>
-        </w:rPr>
-        <w:tab/>
-      </w:r>
-      <w:r>
-        <w:rPr>
-          <w:lang w:val="en-US" w:eastAsia="en-US"/>
-        </w:rPr>
-        <w:t>Terminology</w:t>
-        <w:tab/>
-      </w:r>
+        <w:tabs>
+          <w:tab w:val="right" w:pos="9972" w:leader="dot"/>
+        </w:tabs>
+        <w:rPr/>
+      </w:pPr>
       <w:hyperlink w:anchor="__RefHeading___Toc391907819">
         <w:r>
           <w:rPr>
-            <w:rStyle w:val="IndexLink"/>
-            <w:lang w:val="en-US" w:eastAsia="en-US"/>
+            <w:rStyle w:val="Style"/>
           </w:rPr>
+          <w:t>3Terminology</w:t>
+          <w:tab/>
           <w:t>6</w:t>
         </w:r>
       </w:hyperlink>
@@ -512,310 +945,95 @@
     <w:p>
       <w:pPr>
         <w:pStyle w:val="Contents1"/>
-        <w:rPr>
-          <w:rFonts w:ascii="Calibri" w:hAnsi="Calibri" w:eastAsia="Times New Roman" w:cs="Times New Roman"/>
-          <w:sz w:val="22"/>
-          <w:szCs w:val="22"/>
-          <w:lang w:val="en-US" w:eastAsia="en-US" w:bidi="ar-SA"/>
-        </w:rPr>
-      </w:pPr>
-      <w:r>
-        <w:rPr>
-          <w:lang w:val="en-US" w:eastAsia="en-US"/>
-        </w:rPr>
-        <w:t>4</w:t>
-      </w:r>
-      <w:r>
-        <w:rPr>
-          <w:rFonts w:eastAsia="Times New Roman" w:cs="Times New Roman" w:ascii="Calibri" w:hAnsi="Calibri"/>
-          <w:sz w:val="22"/>
-          <w:szCs w:val="22"/>
-          <w:lang w:val="en-US" w:eastAsia="en-US" w:bidi="ar-SA"/>
-        </w:rPr>
-        <w:tab/>
-      </w:r>
-      <w:r>
-        <w:rPr>
-          <w:lang w:val="en-US" w:eastAsia="en-US"/>
-        </w:rPr>
-        <w:t>Requirements</w:t>
-        <w:tab/>
-      </w:r>
-      <w:hyperlink w:anchor="__RefHeading___Toc391907820">
+        <w:tabs>
+          <w:tab w:val="right" w:pos="9972" w:leader="dot"/>
+        </w:tabs>
+        <w:rPr/>
+      </w:pPr>
+      <w:hyperlink w:anchor="__RefHeading___Toc391907821">
         <w:r>
           <w:rPr>
-            <w:rStyle w:val="IndexLink"/>
-            <w:lang w:val="en-US" w:eastAsia="en-US"/>
+            <w:rStyle w:val="Style"/>
           </w:rPr>
+          <w:t>4Architecture</w:t>
+          <w:tab/>
           <w:t>7</w:t>
         </w:r>
       </w:hyperlink>
     </w:p>
     <w:p>
       <w:pPr>
-        <w:pStyle w:val="Contents1"/>
-        <w:rPr>
-          <w:rFonts w:ascii="Calibri" w:hAnsi="Calibri" w:eastAsia="Times New Roman" w:cs="Times New Roman"/>
-          <w:sz w:val="22"/>
-          <w:szCs w:val="22"/>
-          <w:lang w:val="en-US" w:eastAsia="en-US" w:bidi="ar-SA"/>
-        </w:rPr>
-      </w:pPr>
-      <w:r>
-        <w:rPr>
-          <w:lang w:val="en-US" w:eastAsia="en-US"/>
-        </w:rPr>
-        <w:t>5</w:t>
-      </w:r>
-      <w:r>
-        <w:rPr>
-          <w:rFonts w:eastAsia="Times New Roman" w:cs="Times New Roman" w:ascii="Calibri" w:hAnsi="Calibri"/>
-          <w:sz w:val="22"/>
-          <w:szCs w:val="22"/>
-          <w:lang w:val="en-US" w:eastAsia="en-US" w:bidi="ar-SA"/>
-        </w:rPr>
-        <w:tab/>
-      </w:r>
-      <w:r>
-        <w:rPr>
-          <w:lang w:val="en-US" w:eastAsia="en-US"/>
-        </w:rPr>
-        <w:t>Architecture</w:t>
-        <w:tab/>
-      </w:r>
-      <w:hyperlink w:anchor="__RefHeading___Toc391907821">
+        <w:pStyle w:val="Contents2"/>
+        <w:tabs>
+          <w:tab w:val="right" w:pos="9972" w:leader="dot"/>
+        </w:tabs>
+        <w:rPr/>
+      </w:pPr>
+      <w:hyperlink w:anchor="__RefHeading___Toc391907822">
         <w:r>
           <w:rPr>
-            <w:rStyle w:val="IndexLink"/>
-            <w:lang w:val="en-US" w:eastAsia="en-US"/>
+            <w:rStyle w:val="Style"/>
           </w:rPr>
+          <w:t>4.1Interfaces</w:t>
+          <w:tab/>
+          <w:t>7</w:t>
+        </w:r>
+      </w:hyperlink>
+    </w:p>
+    <w:p>
+      <w:pPr>
+        <w:pStyle w:val="Contents2"/>
+        <w:tabs>
+          <w:tab w:val="right" w:pos="9972" w:leader="dot"/>
+        </w:tabs>
+        <w:rPr/>
+      </w:pPr>
+      <w:hyperlink w:anchor="__RefHeading___Toc391907823">
+        <w:r>
+          <w:rPr>
+            <w:rStyle w:val="Style"/>
+          </w:rPr>
+          <w:t>4.2Interaction with other Components</w:t>
+          <w:tab/>
           <w:t>8</w:t>
         </w:r>
       </w:hyperlink>
     </w:p>
     <w:p>
       <w:pPr>
-        <w:pStyle w:val="Contents2"/>
+        <w:pStyle w:val="Contents1"/>
         <w:tabs>
-          <w:tab w:val="left" w:pos="849" w:leader="none"/>
-          <w:tab w:val="right" w:pos="9962" w:leader="dot"/>
+          <w:tab w:val="right" w:pos="9972" w:leader="dot"/>
         </w:tabs>
-        <w:rPr>
-          <w:rFonts w:ascii="Calibri" w:hAnsi="Calibri" w:eastAsia="Times New Roman" w:cs="Times New Roman"/>
-          <w:sz w:val="22"/>
-          <w:szCs w:val="22"/>
-          <w:lang w:val="en-US" w:eastAsia="en-US" w:bidi="ar-SA"/>
-        </w:rPr>
-      </w:pPr>
-      <w:r>
-        <w:rPr>
-          <w:lang w:val="en-US" w:eastAsia="en-US"/>
-        </w:rPr>
-        <w:t>5.1</w:t>
-      </w:r>
-      <w:r>
-        <w:rPr>
-          <w:rFonts w:eastAsia="Times New Roman" w:cs="Times New Roman" w:ascii="Calibri" w:hAnsi="Calibri"/>
-          <w:sz w:val="22"/>
-          <w:szCs w:val="22"/>
-          <w:lang w:val="en-US" w:eastAsia="en-US" w:bidi="ar-SA"/>
-        </w:rPr>
-        <w:tab/>
-      </w:r>
-      <w:r>
-        <w:rPr>
-          <w:lang w:val="en-US" w:eastAsia="en-US"/>
-        </w:rPr>
-        <w:t>Interfaces</w:t>
-        <w:tab/>
-      </w:r>
-      <w:hyperlink w:anchor="__RefHeading___Toc391907822">
+        <w:rPr/>
+      </w:pPr>
+      <w:hyperlink w:anchor="__RefHeading___Toc391907824">
         <w:r>
           <w:rPr>
-            <w:rStyle w:val="IndexLink"/>
-            <w:lang w:val="en-US" w:eastAsia="en-US"/>
+            <w:rStyle w:val="Style"/>
           </w:rPr>
-          <w:t>8</w:t>
-        </w:r>
-      </w:hyperlink>
-    </w:p>
-    <w:p>
-      <w:pPr>
-        <w:pStyle w:val="Contents2"/>
-        <w:tabs>
-          <w:tab w:val="left" w:pos="849" w:leader="none"/>
-          <w:tab w:val="right" w:pos="9962" w:leader="dot"/>
-        </w:tabs>
-        <w:rPr>
-          <w:rFonts w:ascii="Calibri" w:hAnsi="Calibri" w:eastAsia="Times New Roman" w:cs="Times New Roman"/>
-          <w:sz w:val="22"/>
-          <w:szCs w:val="22"/>
-          <w:lang w:val="en-US" w:eastAsia="en-US" w:bidi="ar-SA"/>
-        </w:rPr>
-      </w:pPr>
-      <w:r>
-        <w:rPr>
-          <w:lang w:val="en-US" w:eastAsia="en-US"/>
-        </w:rPr>
-        <w:t>5.2</w:t>
-      </w:r>
-      <w:r>
-        <w:rPr>
-          <w:rFonts w:eastAsia="Times New Roman" w:cs="Times New Roman" w:ascii="Calibri" w:hAnsi="Calibri"/>
-          <w:sz w:val="22"/>
-          <w:szCs w:val="22"/>
-          <w:lang w:val="en-US" w:eastAsia="en-US" w:bidi="ar-SA"/>
-        </w:rPr>
-        <w:tab/>
-      </w:r>
-      <w:r>
-        <w:rPr>
-          <w:lang w:val="en-US" w:eastAsia="en-US"/>
-        </w:rPr>
-        <w:t>Interaction with other Components</w:t>
-        <w:tab/>
-      </w:r>
-      <w:hyperlink w:anchor="__RefHeading___Toc391907823">
-        <w:r>
-          <w:rPr>
-            <w:rStyle w:val="IndexLink"/>
-            <w:lang w:val="en-US" w:eastAsia="en-US"/>
-          </w:rPr>
+          <w:t>5API</w:t>
+          <w:tab/>
           <w:t>9</w:t>
         </w:r>
       </w:hyperlink>
     </w:p>
     <w:p>
       <w:pPr>
-        <w:pStyle w:val="Contents1"/>
-        <w:rPr>
-          <w:rFonts w:ascii="Calibri" w:hAnsi="Calibri" w:eastAsia="Times New Roman" w:cs="Times New Roman"/>
-          <w:sz w:val="22"/>
-          <w:szCs w:val="22"/>
-          <w:lang w:val="en-US" w:eastAsia="en-US" w:bidi="ar-SA"/>
-        </w:rPr>
-      </w:pPr>
-      <w:r>
-        <w:rPr>
-          <w:lang w:val="en-US" w:eastAsia="en-US"/>
-        </w:rPr>
-        <w:t>6</w:t>
-      </w:r>
-      <w:r>
-        <w:rPr>
-          <w:rFonts w:eastAsia="Times New Roman" w:cs="Times New Roman" w:ascii="Calibri" w:hAnsi="Calibri"/>
-          <w:sz w:val="22"/>
-          <w:szCs w:val="22"/>
-          <w:lang w:val="en-US" w:eastAsia="en-US" w:bidi="ar-SA"/>
-        </w:rPr>
-        <w:tab/>
-      </w:r>
-      <w:r>
-        <w:rPr>
-          <w:lang w:val="en-US" w:eastAsia="en-US"/>
-        </w:rPr>
-        <w:t>API</w:t>
-        <w:tab/>
-      </w:r>
-      <w:hyperlink w:anchor="__RefHeading___Toc391907824">
-        <w:r>
-          <w:rPr>
-            <w:rStyle w:val="IndexLink"/>
-            <w:lang w:val="en-US" w:eastAsia="en-US"/>
-          </w:rPr>
-          <w:t>10</w:t>
-        </w:r>
-      </w:hyperlink>
-    </w:p>
-    <w:p>
-      <w:pPr>
         <w:pStyle w:val="Contents2"/>
         <w:tabs>
-          <w:tab w:val="left" w:pos="849" w:leader="none"/>
-          <w:tab w:val="right" w:pos="9962" w:leader="dot"/>
+          <w:tab w:val="right" w:pos="9972" w:leader="dot"/>
         </w:tabs>
-        <w:rPr>
-          <w:rFonts w:ascii="Calibri" w:hAnsi="Calibri" w:eastAsia="Times New Roman" w:cs="Times New Roman"/>
-          <w:sz w:val="22"/>
-          <w:szCs w:val="22"/>
-          <w:lang w:val="en-US" w:eastAsia="en-US" w:bidi="ar-SA"/>
-        </w:rPr>
-      </w:pPr>
-      <w:r>
-        <w:rPr>
-          <w:lang w:val="en-US" w:eastAsia="en-US"/>
-        </w:rPr>
-        <w:t>6.1</w:t>
-      </w:r>
-      <w:r>
-        <w:rPr>
-          <w:rFonts w:eastAsia="Times New Roman" w:cs="Times New Roman" w:ascii="Calibri" w:hAnsi="Calibri"/>
-          <w:sz w:val="22"/>
-          <w:szCs w:val="22"/>
-          <w:lang w:val="en-US" w:eastAsia="en-US" w:bidi="ar-SA"/>
-        </w:rPr>
-        <w:tab/>
-      </w:r>
-      <w:r>
-        <w:rPr>
-          <w:lang w:val="en-US" w:eastAsia="en-US"/>
-        </w:rPr>
-        <w:t>D-Bus</w:t>
-        <w:tab/>
-      </w:r>
-      <w:hyperlink w:anchor="__RefHeading___Toc391907825">
-        <w:r>
-          <w:rPr>
-            <w:rStyle w:val="IndexLink"/>
-            <w:lang w:val="en-US" w:eastAsia="en-US"/>
-          </w:rPr>
-          <w:t>10</w:t>
-        </w:r>
-      </w:hyperlink>
-    </w:p>
-    <w:p>
-      <w:pPr>
-        <w:pStyle w:val="Contents2"/>
-        <w:tabs>
-          <w:tab w:val="left" w:pos="849" w:leader="none"/>
-          <w:tab w:val="right" w:pos="9962" w:leader="dot"/>
-        </w:tabs>
-        <w:rPr>
-          <w:rFonts w:ascii="Calibri" w:hAnsi="Calibri" w:eastAsia="Times New Roman" w:cs="Times New Roman"/>
-          <w:sz w:val="22"/>
-          <w:szCs w:val="22"/>
-          <w:lang w:val="en-US" w:eastAsia="en-US" w:bidi="ar-SA"/>
-        </w:rPr>
-      </w:pPr>
-      <w:r>
-        <w:rPr>
-          <w:lang w:val="en-US" w:eastAsia="en-US"/>
-        </w:rPr>
-        <w:t>6.2</w:t>
-      </w:r>
-      <w:r>
-        <w:rPr>
-          <w:rFonts w:eastAsia="Times New Roman" w:cs="Times New Roman" w:ascii="Calibri" w:hAnsi="Calibri"/>
-          <w:sz w:val="22"/>
-          <w:szCs w:val="22"/>
-          <w:lang w:val="en-US" w:eastAsia="en-US" w:bidi="ar-SA"/>
-        </w:rPr>
-        <w:tab/>
-      </w:r>
-      <w:r>
-        <w:rPr>
-          <w:lang w:val="en-US" w:eastAsia="en-US"/>
-        </w:rPr>
-        <w:t>Git Repository</w:t>
-        <w:tab/>
-      </w:r>
+        <w:rPr/>
+      </w:pPr>
       <w:hyperlink w:anchor="__RefHeading___Toc391907826">
         <w:r>
           <w:rPr>
-            <w:rStyle w:val="IndexLink"/>
-            <w:lang w:val="en-US" w:eastAsia="en-US"/>
+            <w:rStyle w:val="Style"/>
           </w:rPr>
-          <w:t>10</w:t>
+          <w:t>5.1Git Repository</w:t>
+          <w:tab/>
+          <w:t>9</w:t>
         </w:r>
       </w:hyperlink>
     </w:p>
@@ -823,182 +1041,93 @@
       <w:pPr>
         <w:pStyle w:val="Contents2"/>
         <w:tabs>
-          <w:tab w:val="left" w:pos="849" w:leader="none"/>
-          <w:tab w:val="right" w:pos="9962" w:leader="dot"/>
+          <w:tab w:val="right" w:pos="9972" w:leader="dot"/>
         </w:tabs>
-        <w:rPr>
-          <w:rFonts w:ascii="Calibri" w:hAnsi="Calibri" w:eastAsia="Times New Roman" w:cs="Times New Roman"/>
-          <w:sz w:val="22"/>
-          <w:szCs w:val="22"/>
-          <w:lang w:val="en-US" w:eastAsia="en-US" w:bidi="ar-SA"/>
-        </w:rPr>
-      </w:pPr>
-      <w:r>
-        <w:rPr>
-          <w:lang w:val="en-US" w:eastAsia="en-US"/>
-        </w:rPr>
-        <w:t>6.3</w:t>
-      </w:r>
-      <w:r>
-        <w:rPr>
-          <w:rFonts w:eastAsia="Times New Roman" w:cs="Times New Roman" w:ascii="Calibri" w:hAnsi="Calibri"/>
-          <w:sz w:val="22"/>
-          <w:szCs w:val="22"/>
-          <w:lang w:val="en-US" w:eastAsia="en-US" w:bidi="ar-SA"/>
-        </w:rPr>
-        <w:tab/>
-      </w:r>
-      <w:r>
-        <w:rPr>
-          <w:lang w:val="en-US" w:eastAsia="en-US"/>
-        </w:rPr>
-        <w:t>Naming Convention</w:t>
-        <w:tab/>
-      </w:r>
-      <w:hyperlink w:anchor="__RefHeading___Toc391907827">
+        <w:rPr/>
+      </w:pPr>
+      <w:hyperlink w:anchor="__RefHeading___Toc391907830">
         <w:r>
           <w:rPr>
-            <w:rStyle w:val="IndexLink"/>
-            <w:lang w:val="en-US" w:eastAsia="en-US"/>
+            <w:rStyle w:val="Style"/>
           </w:rPr>
-          <w:t>10</w:t>
+          <w:t>5.2Sequence Diagrams</w:t>
+          <w:tab/>
+          <w:t>9</w:t>
         </w:r>
       </w:hyperlink>
     </w:p>
     <w:p>
       <w:pPr>
-        <w:pStyle w:val="Contents2"/>
+        <w:pStyle w:val="Contents3"/>
         <w:tabs>
-          <w:tab w:val="left" w:pos="849" w:leader="none"/>
-          <w:tab w:val="right" w:pos="9962" w:leader="dot"/>
+          <w:tab w:val="right" w:pos="9972" w:leader="dot"/>
         </w:tabs>
-        <w:rPr>
-          <w:rFonts w:ascii="Calibri" w:hAnsi="Calibri" w:eastAsia="Times New Roman" w:cs="Times New Roman"/>
-          <w:sz w:val="22"/>
-          <w:szCs w:val="22"/>
-          <w:lang w:val="en-US" w:eastAsia="en-US" w:bidi="ar-SA"/>
-        </w:rPr>
-      </w:pPr>
-      <w:r>
-        <w:rPr>
-          <w:lang w:val="en-US" w:eastAsia="en-US"/>
-        </w:rPr>
-        <w:t>6.4</w:t>
-      </w:r>
-      <w:r>
-        <w:rPr>
-          <w:rFonts w:eastAsia="Times New Roman" w:cs="Times New Roman" w:ascii="Calibri" w:hAnsi="Calibri"/>
-          <w:sz w:val="22"/>
-          <w:szCs w:val="22"/>
-          <w:lang w:val="en-US" w:eastAsia="en-US" w:bidi="ar-SA"/>
-        </w:rPr>
-        <w:tab/>
-      </w:r>
-      <w:r>
-        <w:rPr>
-          <w:lang w:val="en-US" w:eastAsia="en-US"/>
-        </w:rPr>
-        <w:t>Data Types Convention</w:t>
-        <w:tab/>
-      </w:r>
-      <w:hyperlink w:anchor="__RefHeading___Toc391907828">
+        <w:rPr/>
+      </w:pPr>
+      <w:hyperlink w:anchor="__RefHeading___Toc391907831">
         <w:r>
           <w:rPr>
-            <w:rStyle w:val="IndexLink"/>
-            <w:lang w:val="en-US" w:eastAsia="en-US"/>
+            <w:rStyle w:val="Style"/>
           </w:rPr>
+          <w:t>5.2.1navigation application browses map</w:t>
+          <w:tab/>
+          <w:t>9</w:t>
+        </w:r>
+      </w:hyperlink>
+    </w:p>
+    <w:p>
+      <w:pPr>
+        <w:pStyle w:val="Contents3"/>
+        <w:tabs>
+          <w:tab w:val="right" w:pos="9972" w:leader="dot"/>
+        </w:tabs>
+        <w:rPr/>
+      </w:pPr>
+      <w:hyperlink w:anchor="__RefHeading___Toc391907832">
+        <w:r>
+          <w:rPr>
+            <w:rStyle w:val="Style"/>
+          </w:rPr>
+          <w:t>5.2.2navigation application creates map session</w:t>
+          <w:tab/>
           <w:t>11</w:t>
         </w:r>
       </w:hyperlink>
     </w:p>
     <w:p>
       <w:pPr>
-        <w:pStyle w:val="Contents2"/>
+        <w:pStyle w:val="Contents3"/>
         <w:tabs>
-          <w:tab w:val="left" w:pos="849" w:leader="none"/>
-          <w:tab w:val="right" w:pos="9962" w:leader="dot"/>
+          <w:tab w:val="right" w:pos="9972" w:leader="dot"/>
         </w:tabs>
-        <w:rPr>
-          <w:rFonts w:ascii="Calibri" w:hAnsi="Calibri" w:eastAsia="Times New Roman" w:cs="Times New Roman"/>
-          <w:sz w:val="22"/>
-          <w:szCs w:val="22"/>
-          <w:lang w:val="en-US" w:eastAsia="en-US" w:bidi="ar-SA"/>
-        </w:rPr>
-      </w:pPr>
-      <w:r>
-        <w:rPr>
-          <w:lang w:val="en-US" w:eastAsia="en-US"/>
-        </w:rPr>
-        <w:t>6.5</w:t>
-      </w:r>
-      <w:r>
-        <w:rPr>
-          <w:rFonts w:eastAsia="Times New Roman" w:cs="Times New Roman" w:ascii="Calibri" w:hAnsi="Calibri"/>
-          <w:sz w:val="22"/>
-          <w:szCs w:val="22"/>
-          <w:lang w:val="en-US" w:eastAsia="en-US" w:bidi="ar-SA"/>
-        </w:rPr>
-        <w:tab/>
-      </w:r>
-      <w:r>
-        <w:rPr>
-          <w:lang w:val="en-US" w:eastAsia="en-US"/>
-        </w:rPr>
-        <w:t>Errors</w:t>
-        <w:tab/>
-      </w:r>
-      <w:hyperlink w:anchor="__RefHeading___Toc391907829">
+        <w:rPr/>
+      </w:pPr>
+      <w:hyperlink w:anchor="__RefHeading___Toc391907833">
         <w:r>
           <w:rPr>
-            <w:rStyle w:val="IndexLink"/>
-            <w:lang w:val="en-US" w:eastAsia="en-US"/>
+            <w:rStyle w:val="Style"/>
           </w:rPr>
+          <w:t>5.2.3navigation application sets center</w:t>
+          <w:tab/>
           <w:t>12</w:t>
         </w:r>
       </w:hyperlink>
     </w:p>
     <w:p>
       <w:pPr>
-        <w:pStyle w:val="Contents2"/>
+        <w:pStyle w:val="Contents3"/>
         <w:tabs>
-          <w:tab w:val="left" w:pos="849" w:leader="none"/>
-          <w:tab w:val="right" w:pos="9962" w:leader="dot"/>
+          <w:tab w:val="right" w:pos="9972" w:leader="dot"/>
         </w:tabs>
-        <w:rPr>
-          <w:rFonts w:ascii="Calibri" w:hAnsi="Calibri" w:eastAsia="Times New Roman" w:cs="Times New Roman"/>
-          <w:sz w:val="22"/>
-          <w:szCs w:val="22"/>
-          <w:lang w:val="en-US" w:eastAsia="en-US" w:bidi="ar-SA"/>
-        </w:rPr>
-      </w:pPr>
-      <w:r>
-        <w:rPr>
-          <w:lang w:val="en-US" w:eastAsia="en-US"/>
-        </w:rPr>
-        <w:t>6.6</w:t>
-      </w:r>
-      <w:r>
-        <w:rPr>
-          <w:rFonts w:eastAsia="Times New Roman" w:cs="Times New Roman" w:ascii="Calibri" w:hAnsi="Calibri"/>
-          <w:sz w:val="22"/>
-          <w:szCs w:val="22"/>
-          <w:lang w:val="en-US" w:eastAsia="en-US" w:bidi="ar-SA"/>
-        </w:rPr>
-        <w:tab/>
-      </w:r>
-      <w:r>
-        <w:rPr>
-          <w:lang w:val="en-US" w:eastAsia="en-US"/>
-        </w:rPr>
-        <w:t>Sequence Diagrams</w:t>
-        <w:tab/>
-      </w:r>
-      <w:hyperlink w:anchor="__RefHeading___Toc391907830">
+        <w:rPr/>
+      </w:pPr>
+      <w:hyperlink w:anchor="__RefHeading___Toc391907834">
         <w:r>
           <w:rPr>
-            <w:rStyle w:val="IndexLink"/>
-            <w:lang w:val="en-US" w:eastAsia="en-US"/>
+            <w:rStyle w:val="Style"/>
           </w:rPr>
+          <w:t>5.2.4navigation application sets map zoom by delta</w:t>
+          <w:tab/>
           <w:t>13</w:t>
         </w:r>
       </w:hyperlink>
@@ -1007,270 +1136,37 @@
       <w:pPr>
         <w:pStyle w:val="Contents3"/>
         <w:tabs>
-          <w:tab w:val="left" w:pos="1415" w:leader="none"/>
-          <w:tab w:val="right" w:pos="9406" w:leader="dot"/>
+          <w:tab w:val="right" w:pos="9972" w:leader="dot"/>
         </w:tabs>
-        <w:rPr>
-          <w:rFonts w:ascii="Calibri" w:hAnsi="Calibri" w:eastAsia="Times New Roman" w:cs="Times New Roman"/>
-          <w:sz w:val="22"/>
-          <w:szCs w:val="22"/>
-          <w:lang w:val="en-US" w:eastAsia="en-US" w:bidi="ar-SA"/>
-        </w:rPr>
-      </w:pPr>
-      <w:r>
-        <w:rPr>
-          <w:lang w:val="en-US" w:eastAsia="en-US"/>
-        </w:rPr>
-        <w:t>6.6.1</w:t>
-      </w:r>
-      <w:r>
-        <w:rPr>
-          <w:rFonts w:eastAsia="Times New Roman" w:cs="Times New Roman" w:ascii="Calibri" w:hAnsi="Calibri"/>
-          <w:sz w:val="22"/>
-          <w:szCs w:val="22"/>
-          <w:lang w:val="en-US" w:eastAsia="en-US" w:bidi="ar-SA"/>
-        </w:rPr>
-        <w:tab/>
-      </w:r>
-      <w:r>
-        <w:rPr>
-          <w:lang w:val="en-US" w:eastAsia="en-US"/>
-        </w:rPr>
-        <w:t>navigation application browses map</w:t>
-        <w:tab/>
-      </w:r>
-      <w:hyperlink w:anchor="__RefHeading___Toc391907831">
+        <w:rPr/>
+      </w:pPr>
+      <w:hyperlink w:anchor="__RefHeading___Toc391907835">
         <w:r>
           <w:rPr>
-            <w:rStyle w:val="IndexLink"/>
-            <w:lang w:val="en-US" w:eastAsia="en-US"/>
+            <w:rStyle w:val="Style"/>
           </w:rPr>
-          <w:t>13</w:t>
-        </w:r>
-      </w:hyperlink>
-    </w:p>
-    <w:p>
-      <w:pPr>
-        <w:pStyle w:val="Contents3"/>
-        <w:tabs>
-          <w:tab w:val="left" w:pos="1415" w:leader="none"/>
-          <w:tab w:val="right" w:pos="9406" w:leader="dot"/>
-        </w:tabs>
-        <w:rPr>
-          <w:rFonts w:ascii="Calibri" w:hAnsi="Calibri" w:eastAsia="Times New Roman" w:cs="Times New Roman"/>
-          <w:sz w:val="22"/>
-          <w:szCs w:val="22"/>
-          <w:lang w:val="en-US" w:eastAsia="en-US" w:bidi="ar-SA"/>
-        </w:rPr>
-      </w:pPr>
-      <w:r>
-        <w:rPr>
-          <w:lang w:val="en-US" w:eastAsia="en-US"/>
-        </w:rPr>
-        <w:t>6.6.2</w:t>
-      </w:r>
-      <w:r>
-        <w:rPr>
-          <w:rFonts w:eastAsia="Times New Roman" w:cs="Times New Roman" w:ascii="Calibri" w:hAnsi="Calibri"/>
-          <w:sz w:val="22"/>
-          <w:szCs w:val="22"/>
-          <w:lang w:val="en-US" w:eastAsia="en-US" w:bidi="ar-SA"/>
-        </w:rPr>
-        <w:tab/>
-      </w:r>
-      <w:r>
-        <w:rPr>
-          <w:lang w:val="en-US" w:eastAsia="en-US"/>
-        </w:rPr>
-        <w:t>navigation application creates map session</w:t>
-        <w:tab/>
-      </w:r>
-      <w:hyperlink w:anchor="__RefHeading___Toc391907832">
-        <w:r>
-          <w:rPr>
-            <w:rStyle w:val="IndexLink"/>
-            <w:lang w:val="en-US" w:eastAsia="en-US"/>
-          </w:rPr>
+          <w:t>5.2.5navigation application shows route</w:t>
+          <w:tab/>
           <w:t>14</w:t>
         </w:r>
       </w:hyperlink>
     </w:p>
     <w:p>
       <w:pPr>
-        <w:pStyle w:val="Contents3"/>
-        <w:tabs>
-          <w:tab w:val="left" w:pos="1415" w:leader="none"/>
-          <w:tab w:val="right" w:pos="9406" w:leader="dot"/>
-        </w:tabs>
-        <w:rPr>
-          <w:rFonts w:ascii="Calibri" w:hAnsi="Calibri" w:eastAsia="Times New Roman" w:cs="Times New Roman"/>
-          <w:sz w:val="22"/>
-          <w:szCs w:val="22"/>
-          <w:lang w:val="en-US" w:eastAsia="en-US" w:bidi="ar-SA"/>
-        </w:rPr>
-      </w:pPr>
-      <w:r>
-        <w:rPr>
-          <w:lang w:val="en-US" w:eastAsia="en-US"/>
-        </w:rPr>
-        <w:t>6.6.3</w:t>
-      </w:r>
-      <w:r>
-        <w:rPr>
-          <w:rFonts w:eastAsia="Times New Roman" w:cs="Times New Roman" w:ascii="Calibri" w:hAnsi="Calibri"/>
-          <w:sz w:val="22"/>
-          <w:szCs w:val="22"/>
-          <w:lang w:val="en-US" w:eastAsia="en-US" w:bidi="ar-SA"/>
-        </w:rPr>
-        <w:tab/>
-      </w:r>
-      <w:r>
-        <w:rPr>
-          <w:lang w:val="en-US" w:eastAsia="en-US"/>
-        </w:rPr>
-        <w:t>navigation application sets center</w:t>
-        <w:tab/>
-      </w:r>
-      <w:hyperlink w:anchor="__RefHeading___Toc391907833">
-        <w:r>
-          <w:rPr>
-            <w:rStyle w:val="IndexLink"/>
-            <w:lang w:val="en-US" w:eastAsia="en-US"/>
-          </w:rPr>
-          <w:t>15</w:t>
-        </w:r>
-      </w:hyperlink>
-    </w:p>
-    <w:p>
-      <w:pPr>
-        <w:pStyle w:val="Contents3"/>
-        <w:tabs>
-          <w:tab w:val="left" w:pos="1415" w:leader="none"/>
-          <w:tab w:val="right" w:pos="9406" w:leader="dot"/>
-        </w:tabs>
-        <w:rPr>
-          <w:rFonts w:ascii="Calibri" w:hAnsi="Calibri" w:eastAsia="Times New Roman" w:cs="Times New Roman"/>
-          <w:sz w:val="22"/>
-          <w:szCs w:val="22"/>
-          <w:lang w:val="en-US" w:eastAsia="en-US" w:bidi="ar-SA"/>
-        </w:rPr>
-      </w:pPr>
-      <w:r>
-        <w:rPr>
-          <w:lang w:val="en-US" w:eastAsia="en-US"/>
-        </w:rPr>
-        <w:t>6.6.4</w:t>
-      </w:r>
-      <w:r>
-        <w:rPr>
-          <w:rFonts w:eastAsia="Times New Roman" w:cs="Times New Roman" w:ascii="Calibri" w:hAnsi="Calibri"/>
-          <w:sz w:val="22"/>
-          <w:szCs w:val="22"/>
-          <w:lang w:val="en-US" w:eastAsia="en-US" w:bidi="ar-SA"/>
-        </w:rPr>
-        <w:tab/>
-      </w:r>
-      <w:r>
-        <w:rPr>
-          <w:lang w:val="en-US" w:eastAsia="en-US"/>
-        </w:rPr>
-        <w:t>navigation application sets map zoom by delta</w:t>
-        <w:tab/>
-      </w:r>
-      <w:hyperlink w:anchor="__RefHeading___Toc391907834">
-        <w:r>
-          <w:rPr>
-            <w:rStyle w:val="IndexLink"/>
-            <w:lang w:val="en-US" w:eastAsia="en-US"/>
-          </w:rPr>
-          <w:t>16</w:t>
-        </w:r>
-      </w:hyperlink>
-    </w:p>
-    <w:p>
-      <w:pPr>
-        <w:pStyle w:val="Contents3"/>
-        <w:tabs>
-          <w:tab w:val="left" w:pos="1415" w:leader="none"/>
-          <w:tab w:val="right" w:pos="9406" w:leader="dot"/>
-        </w:tabs>
-        <w:rPr>
-          <w:rFonts w:ascii="Calibri" w:hAnsi="Calibri" w:eastAsia="Times New Roman" w:cs="Times New Roman"/>
-          <w:sz w:val="22"/>
-          <w:szCs w:val="22"/>
-          <w:lang w:val="en-US" w:eastAsia="en-US" w:bidi="ar-SA"/>
-        </w:rPr>
-      </w:pPr>
-      <w:r>
-        <w:rPr>
-          <w:lang w:val="en-US" w:eastAsia="en-US"/>
-        </w:rPr>
-        <w:t>6.6.5</w:t>
-      </w:r>
-      <w:r>
-        <w:rPr>
-          <w:rFonts w:eastAsia="Times New Roman" w:cs="Times New Roman" w:ascii="Calibri" w:hAnsi="Calibri"/>
-          <w:sz w:val="22"/>
-          <w:szCs w:val="22"/>
-          <w:lang w:val="en-US" w:eastAsia="en-US" w:bidi="ar-SA"/>
-        </w:rPr>
-        <w:tab/>
-      </w:r>
-      <w:r>
-        <w:rPr>
-          <w:lang w:val="en-US" w:eastAsia="en-US"/>
-        </w:rPr>
-        <w:t>navigation application shows route</w:t>
-        <w:tab/>
-      </w:r>
-      <w:hyperlink w:anchor="__RefHeading___Toc391907835">
-        <w:r>
-          <w:rPr>
-            <w:rStyle w:val="IndexLink"/>
-            <w:lang w:val="en-US" w:eastAsia="en-US"/>
-          </w:rPr>
-          <w:t>17</w:t>
-        </w:r>
-      </w:hyperlink>
-    </w:p>
-    <w:p>
-      <w:pPr>
         <w:pStyle w:val="Contents2"/>
         <w:tabs>
-          <w:tab w:val="left" w:pos="849" w:leader="none"/>
-          <w:tab w:val="right" w:pos="9962" w:leader="dot"/>
+          <w:tab w:val="right" w:pos="9972" w:leader="dot"/>
         </w:tabs>
         <w:rPr/>
       </w:pPr>
-      <w:r>
-        <w:rPr>
-          <w:lang w:val="en-US" w:eastAsia="en-US"/>
-        </w:rPr>
-        <w:t>6.7</w:t>
-      </w:r>
-      <w:r>
-        <w:rPr>
-          <w:rFonts w:eastAsia="Times New Roman" w:cs="Times New Roman" w:ascii="Calibri" w:hAnsi="Calibri"/>
-          <w:sz w:val="22"/>
-          <w:szCs w:val="22"/>
-          <w:lang w:val="en-US" w:eastAsia="en-US" w:bidi="ar-SA"/>
-        </w:rPr>
-        <w:tab/>
-      </w:r>
-      <w:r>
-        <w:rPr>
-          <w:lang w:val="en-US" w:eastAsia="en-US"/>
-        </w:rPr>
-        <w:t>Interfaces</w:t>
-        <w:tab/>
-      </w:r>
       <w:hyperlink w:anchor="__RefHeading___Toc391907836">
         <w:r>
           <w:rPr>
-            <w:rStyle w:val="IndexLink"/>
-            <w:lang w:val="en-US" w:eastAsia="en-US"/>
+            <w:rStyle w:val="Style"/>
           </w:rPr>
-          <w:t>18</w:t>
+          <w:t>5.3Interfaces</w:t>
+          <w:tab/>
+          <w:t>15</w:t>
         </w:r>
       </w:hyperlink>
       <w:r>
@@ -1308,6 +1204,7 @@
           <w:type w:val="nextPage"/>
           <w:pgSz w:w="12240" w:h="15840"/>
           <w:pgMar w:left="1134" w:right="1134" w:header="720" w:top="1134" w:footer="1134" w:bottom="1693" w:gutter="0"/>
+          <w:lnNumType w:countBy="1" w:restart="newPage"/>
           <w:pgNumType w:fmt="decimal"/>
           <w:formProt w:val="false"/>
           <w:textDirection w:val="lrTb"/>
@@ -1343,8 +1240,8 @@
         <w:ind w:left="431" w:right="0" w:hanging="431"/>
         <w:rPr/>
       </w:pPr>
-      <w:bookmarkStart w:id="0" w:name="__RefHeading___Toc391907817"/>
-      <w:bookmarkEnd w:id="0"/>
+      <w:bookmarkStart w:id="16" w:name="__RefHeading___Toc391907817"/>
+      <w:bookmarkEnd w:id="16"/>
       <w:r>
         <w:rPr/>
         <w:t>Change History</w:t>
@@ -1363,7 +1260,7 @@
       <w:tblPr>
         <w:tblW w:w="10228" w:type="dxa"/>
         <w:jc w:val="left"/>
-        <w:tblInd w:w="-30" w:type="dxa"/>
+        <w:tblInd w:w="-40" w:type="dxa"/>
         <w:tblBorders>
           <w:top w:val="single" w:sz="8" w:space="0" w:color="000001"/>
           <w:left w:val="single" w:sz="8" w:space="0" w:color="000001"/>
@@ -1372,7 +1269,7 @@
         </w:tblBorders>
         <w:tblCellMar>
           <w:top w:w="0" w:type="dxa"/>
-          <w:left w:w="88" w:type="dxa"/>
+          <w:left w:w="78" w:type="dxa"/>
           <w:bottom w:w="0" w:type="dxa"/>
           <w:right w:w="108" w:type="dxa"/>
         </w:tblCellMar>
@@ -1396,7 +1293,7 @@
             </w:tcBorders>
             <w:shd w:fill="000000" w:val="clear"/>
             <w:tcMar>
-              <w:left w:w="88" w:type="dxa"/>
+              <w:left w:w="78" w:type="dxa"/>
             </w:tcMar>
           </w:tcPr>
           <w:p>
@@ -1535,6 +1432,9 @@
               <w:insideH w:val="single" w:sz="4" w:space="0" w:color="000001"/>
             </w:tcBorders>
             <w:shd w:fill="auto" w:val="clear"/>
+            <w:tcMar>
+              <w:left w:w="93" w:type="dxa"/>
+            </w:tcMar>
           </w:tcPr>
           <w:p>
             <w:pPr>
@@ -1558,6 +1458,9 @@
               <w:insideH w:val="single" w:sz="4" w:space="0" w:color="000001"/>
             </w:tcBorders>
             <w:shd w:fill="auto" w:val="clear"/>
+            <w:tcMar>
+              <w:left w:w="93" w:type="dxa"/>
+            </w:tcMar>
           </w:tcPr>
           <w:p>
             <w:pPr>
@@ -1601,6 +1504,9 @@
               <w:insideH w:val="single" w:sz="4" w:space="0" w:color="000001"/>
             </w:tcBorders>
             <w:shd w:fill="auto" w:val="clear"/>
+            <w:tcMar>
+              <w:left w:w="93" w:type="dxa"/>
+            </w:tcMar>
           </w:tcPr>
           <w:p>
             <w:pPr>
@@ -1656,6 +1562,9 @@
               <w:insideV w:val="single" w:sz="4" w:space="0" w:color="000001"/>
             </w:tcBorders>
             <w:shd w:fill="auto" w:val="clear"/>
+            <w:tcMar>
+              <w:left w:w="93" w:type="dxa"/>
+            </w:tcMar>
           </w:tcPr>
           <w:p>
             <w:pPr>
@@ -1692,6 +1601,9 @@
               <w:insideH w:val="single" w:sz="4" w:space="0" w:color="000001"/>
             </w:tcBorders>
             <w:shd w:fill="auto" w:val="clear"/>
+            <w:tcMar>
+              <w:left w:w="93" w:type="dxa"/>
+            </w:tcMar>
           </w:tcPr>
           <w:p>
             <w:pPr>
@@ -1719,6 +1631,9 @@
               <w:insideH w:val="single" w:sz="4" w:space="0" w:color="000001"/>
             </w:tcBorders>
             <w:shd w:fill="auto" w:val="clear"/>
+            <w:tcMar>
+              <w:left w:w="93" w:type="dxa"/>
+            </w:tcMar>
           </w:tcPr>
           <w:p>
             <w:pPr>
@@ -1742,6 +1657,9 @@
               <w:insideH w:val="single" w:sz="4" w:space="0" w:color="000001"/>
             </w:tcBorders>
             <w:shd w:fill="auto" w:val="clear"/>
+            <w:tcMar>
+              <w:left w:w="93" w:type="dxa"/>
+            </w:tcMar>
           </w:tcPr>
           <w:p>
             <w:pPr>
@@ -1797,6 +1715,9 @@
               <w:insideV w:val="single" w:sz="4" w:space="0" w:color="000001"/>
             </w:tcBorders>
             <w:shd w:fill="auto" w:val="clear"/>
+            <w:tcMar>
+              <w:left w:w="93" w:type="dxa"/>
+            </w:tcMar>
           </w:tcPr>
           <w:p>
             <w:pPr>
@@ -1854,6 +1775,9 @@
               <w:insideH w:val="single" w:sz="4" w:space="0" w:color="000001"/>
             </w:tcBorders>
             <w:shd w:fill="auto" w:val="clear"/>
+            <w:tcMar>
+              <w:left w:w="93" w:type="dxa"/>
+            </w:tcMar>
           </w:tcPr>
           <w:p>
             <w:pPr>
@@ -1881,6 +1805,9 @@
               <w:insideH w:val="single" w:sz="4" w:space="0" w:color="000001"/>
             </w:tcBorders>
             <w:shd w:fill="auto" w:val="clear"/>
+            <w:tcMar>
+              <w:left w:w="93" w:type="dxa"/>
+            </w:tcMar>
           </w:tcPr>
           <w:p>
             <w:pPr>
@@ -1904,6 +1831,9 @@
               <w:insideH w:val="single" w:sz="4" w:space="0" w:color="000001"/>
             </w:tcBorders>
             <w:shd w:fill="auto" w:val="clear"/>
+            <w:tcMar>
+              <w:left w:w="93" w:type="dxa"/>
+            </w:tcMar>
           </w:tcPr>
           <w:p>
             <w:pPr>
@@ -1959,6 +1889,9 @@
               <w:insideV w:val="single" w:sz="4" w:space="0" w:color="000001"/>
             </w:tcBorders>
             <w:shd w:fill="auto" w:val="clear"/>
+            <w:tcMar>
+              <w:left w:w="93" w:type="dxa"/>
+            </w:tcMar>
           </w:tcPr>
           <w:p>
             <w:pPr>
@@ -2005,6 +1938,9 @@
               <w:insideH w:val="single" w:sz="4" w:space="0" w:color="000001"/>
             </w:tcBorders>
             <w:shd w:fill="auto" w:val="clear"/>
+            <w:tcMar>
+              <w:left w:w="93" w:type="dxa"/>
+            </w:tcMar>
           </w:tcPr>
           <w:p>
             <w:pPr>
@@ -2032,6 +1968,9 @@
               <w:insideH w:val="single" w:sz="4" w:space="0" w:color="000001"/>
             </w:tcBorders>
             <w:shd w:fill="auto" w:val="clear"/>
+            <w:tcMar>
+              <w:left w:w="93" w:type="dxa"/>
+            </w:tcMar>
           </w:tcPr>
           <w:p>
             <w:pPr>
@@ -2055,6 +1994,9 @@
               <w:insideH w:val="single" w:sz="4" w:space="0" w:color="000001"/>
             </w:tcBorders>
             <w:shd w:fill="auto" w:val="clear"/>
+            <w:tcMar>
+              <w:left w:w="93" w:type="dxa"/>
+            </w:tcMar>
           </w:tcPr>
           <w:p>
             <w:pPr>
@@ -2110,6 +2052,9 @@
               <w:insideV w:val="single" w:sz="4" w:space="0" w:color="000001"/>
             </w:tcBorders>
             <w:shd w:fill="auto" w:val="clear"/>
+            <w:tcMar>
+              <w:left w:w="93" w:type="dxa"/>
+            </w:tcMar>
           </w:tcPr>
           <w:p>
             <w:pPr>
@@ -2136,6 +2081,9 @@
               <w:insideH w:val="single" w:sz="4" w:space="0" w:color="000001"/>
             </w:tcBorders>
             <w:shd w:fill="auto" w:val="clear"/>
+            <w:tcMar>
+              <w:left w:w="93" w:type="dxa"/>
+            </w:tcMar>
           </w:tcPr>
           <w:p>
             <w:pPr>
@@ -2163,6 +2111,9 @@
               <w:insideH w:val="single" w:sz="4" w:space="0" w:color="000001"/>
             </w:tcBorders>
             <w:shd w:fill="auto" w:val="clear"/>
+            <w:tcMar>
+              <w:left w:w="93" w:type="dxa"/>
+            </w:tcMar>
           </w:tcPr>
           <w:p>
             <w:pPr>
@@ -2186,6 +2137,9 @@
               <w:insideH w:val="single" w:sz="4" w:space="0" w:color="000001"/>
             </w:tcBorders>
             <w:shd w:fill="auto" w:val="clear"/>
+            <w:tcMar>
+              <w:left w:w="93" w:type="dxa"/>
+            </w:tcMar>
           </w:tcPr>
           <w:p>
             <w:pPr>
@@ -2241,6 +2195,9 @@
               <w:insideV w:val="single" w:sz="4" w:space="0" w:color="000001"/>
             </w:tcBorders>
             <w:shd w:fill="auto" w:val="clear"/>
+            <w:tcMar>
+              <w:left w:w="93" w:type="dxa"/>
+            </w:tcMar>
           </w:tcPr>
           <w:p>
             <w:pPr>
@@ -2269,6 +2226,9 @@
               <w:insideH w:val="single" w:sz="4" w:space="0" w:color="000001"/>
             </w:tcBorders>
             <w:shd w:fill="auto" w:val="clear"/>
+            <w:tcMar>
+              <w:left w:w="93" w:type="dxa"/>
+            </w:tcMar>
           </w:tcPr>
           <w:p>
             <w:pPr>
@@ -2296,6 +2256,9 @@
               <w:insideH w:val="single" w:sz="4" w:space="0" w:color="000001"/>
             </w:tcBorders>
             <w:shd w:fill="auto" w:val="clear"/>
+            <w:tcMar>
+              <w:left w:w="93" w:type="dxa"/>
+            </w:tcMar>
           </w:tcPr>
           <w:p>
             <w:pPr>
@@ -2319,6 +2282,9 @@
               <w:insideH w:val="single" w:sz="4" w:space="0" w:color="000001"/>
             </w:tcBorders>
             <w:shd w:fill="auto" w:val="clear"/>
+            <w:tcMar>
+              <w:left w:w="93" w:type="dxa"/>
+            </w:tcMar>
           </w:tcPr>
           <w:p>
             <w:pPr>
@@ -2374,6 +2340,9 @@
               <w:insideV w:val="single" w:sz="4" w:space="0" w:color="000001"/>
             </w:tcBorders>
             <w:shd w:fill="auto" w:val="clear"/>
+            <w:tcMar>
+              <w:left w:w="93" w:type="dxa"/>
+            </w:tcMar>
           </w:tcPr>
           <w:p>
             <w:pPr>
@@ -2448,6 +2417,9 @@
               <w:insideH w:val="single" w:sz="4" w:space="0" w:color="000001"/>
             </w:tcBorders>
             <w:shd w:fill="auto" w:val="clear"/>
+            <w:tcMar>
+              <w:left w:w="93" w:type="dxa"/>
+            </w:tcMar>
           </w:tcPr>
           <w:p>
             <w:pPr>
@@ -2475,6 +2447,9 @@
               <w:insideH w:val="single" w:sz="4" w:space="0" w:color="000001"/>
             </w:tcBorders>
             <w:shd w:fill="auto" w:val="clear"/>
+            <w:tcMar>
+              <w:left w:w="93" w:type="dxa"/>
+            </w:tcMar>
           </w:tcPr>
           <w:p>
             <w:pPr>
@@ -2498,6 +2473,9 @@
               <w:insideH w:val="single" w:sz="4" w:space="0" w:color="000001"/>
             </w:tcBorders>
             <w:shd w:fill="auto" w:val="clear"/>
+            <w:tcMar>
+              <w:left w:w="93" w:type="dxa"/>
+            </w:tcMar>
           </w:tcPr>
           <w:p>
             <w:pPr>
@@ -2553,6 +2531,9 @@
               <w:insideV w:val="single" w:sz="4" w:space="0" w:color="000001"/>
             </w:tcBorders>
             <w:shd w:fill="auto" w:val="clear"/>
+            <w:tcMar>
+              <w:left w:w="93" w:type="dxa"/>
+            </w:tcMar>
           </w:tcPr>
           <w:p>
             <w:pPr>
@@ -2590,6 +2571,9 @@
               <w:insideH w:val="single" w:sz="4" w:space="0" w:color="000001"/>
             </w:tcBorders>
             <w:shd w:fill="auto" w:val="clear"/>
+            <w:tcMar>
+              <w:left w:w="93" w:type="dxa"/>
+            </w:tcMar>
           </w:tcPr>
           <w:p>
             <w:pPr>
@@ -2617,6 +2601,9 @@
               <w:insideH w:val="single" w:sz="4" w:space="0" w:color="000001"/>
             </w:tcBorders>
             <w:shd w:fill="auto" w:val="clear"/>
+            <w:tcMar>
+              <w:left w:w="93" w:type="dxa"/>
+            </w:tcMar>
           </w:tcPr>
           <w:p>
             <w:pPr>
@@ -2640,6 +2627,9 @@
               <w:insideH w:val="single" w:sz="4" w:space="0" w:color="000001"/>
             </w:tcBorders>
             <w:shd w:fill="auto" w:val="clear"/>
+            <w:tcMar>
+              <w:left w:w="93" w:type="dxa"/>
+            </w:tcMar>
           </w:tcPr>
           <w:p>
             <w:pPr>
@@ -2695,6 +2685,9 @@
               <w:insideV w:val="single" w:sz="4" w:space="0" w:color="000001"/>
             </w:tcBorders>
             <w:shd w:fill="auto" w:val="clear"/>
+            <w:tcMar>
+              <w:left w:w="93" w:type="dxa"/>
+            </w:tcMar>
           </w:tcPr>
           <w:p>
             <w:pPr>
@@ -2721,6 +2714,9 @@
               <w:insideH w:val="single" w:sz="4" w:space="0" w:color="000001"/>
             </w:tcBorders>
             <w:shd w:fill="auto" w:val="clear"/>
+            <w:tcMar>
+              <w:left w:w="93" w:type="dxa"/>
+            </w:tcMar>
           </w:tcPr>
           <w:p>
             <w:pPr>
@@ -2748,6 +2744,9 @@
               <w:insideH w:val="single" w:sz="4" w:space="0" w:color="000001"/>
             </w:tcBorders>
             <w:shd w:fill="auto" w:val="clear"/>
+            <w:tcMar>
+              <w:left w:w="93" w:type="dxa"/>
+            </w:tcMar>
           </w:tcPr>
           <w:p>
             <w:pPr>
@@ -2775,6 +2774,9 @@
               <w:insideH w:val="single" w:sz="4" w:space="0" w:color="000001"/>
             </w:tcBorders>
             <w:shd w:fill="auto" w:val="clear"/>
+            <w:tcMar>
+              <w:left w:w="93" w:type="dxa"/>
+            </w:tcMar>
           </w:tcPr>
           <w:p>
             <w:pPr>
@@ -2830,6 +2832,9 @@
               <w:insideV w:val="single" w:sz="4" w:space="0" w:color="000001"/>
             </w:tcBorders>
             <w:shd w:fill="auto" w:val="clear"/>
+            <w:tcMar>
+              <w:left w:w="93" w:type="dxa"/>
+            </w:tcMar>
           </w:tcPr>
           <w:p>
             <w:pPr>
@@ -2850,11 +2855,15 @@
           <w:tcPr>
             <w:tcW w:w="1307" w:type="dxa"/>
             <w:tcBorders>
+              <w:top w:val="single" w:sz="4" w:space="0" w:color="000001"/>
               <w:left w:val="single" w:sz="4" w:space="0" w:color="000001"/>
               <w:bottom w:val="single" w:sz="4" w:space="0" w:color="000001"/>
               <w:insideH w:val="single" w:sz="4" w:space="0" w:color="000001"/>
             </w:tcBorders>
             <w:shd w:fill="auto" w:val="clear"/>
+            <w:tcMar>
+              <w:left w:w="93" w:type="dxa"/>
+            </w:tcMar>
           </w:tcPr>
           <w:p>
             <w:pPr>
@@ -2872,11 +2881,15 @@
           <w:tcPr>
             <w:tcW w:w="1800" w:type="dxa"/>
             <w:tcBorders>
+              <w:top w:val="single" w:sz="4" w:space="0" w:color="000001"/>
               <w:left w:val="single" w:sz="4" w:space="0" w:color="000001"/>
               <w:bottom w:val="single" w:sz="4" w:space="0" w:color="000001"/>
               <w:insideH w:val="single" w:sz="4" w:space="0" w:color="000001"/>
             </w:tcBorders>
             <w:shd w:fill="auto" w:val="clear"/>
+            <w:tcMar>
+              <w:left w:w="93" w:type="dxa"/>
+            </w:tcMar>
           </w:tcPr>
           <w:p>
             <w:pPr>
@@ -2896,11 +2909,15 @@
           <w:tcPr>
             <w:tcW w:w="1800" w:type="dxa"/>
             <w:tcBorders>
+              <w:top w:val="single" w:sz="4" w:space="0" w:color="000001"/>
               <w:left w:val="single" w:sz="4" w:space="0" w:color="000001"/>
               <w:bottom w:val="single" w:sz="4" w:space="0" w:color="000001"/>
               <w:insideH w:val="single" w:sz="4" w:space="0" w:color="000001"/>
             </w:tcBorders>
             <w:shd w:fill="auto" w:val="clear"/>
+            <w:tcMar>
+              <w:left w:w="93" w:type="dxa"/>
+            </w:tcMar>
           </w:tcPr>
           <w:p>
             <w:pPr>
@@ -2918,6 +2935,7 @@
           <w:tcPr>
             <w:tcW w:w="5320" w:type="dxa"/>
             <w:tcBorders>
+              <w:top w:val="single" w:sz="4" w:space="0" w:color="000001"/>
               <w:left w:val="single" w:sz="4" w:space="0" w:color="000001"/>
               <w:bottom w:val="single" w:sz="4" w:space="0" w:color="000001"/>
               <w:right w:val="single" w:sz="4" w:space="0" w:color="000001"/>
@@ -2925,6 +2943,9 @@
               <w:insideV w:val="single" w:sz="4" w:space="0" w:color="000001"/>
             </w:tcBorders>
             <w:shd w:fill="auto" w:val="clear"/>
+            <w:tcMar>
+              <w:left w:w="93" w:type="dxa"/>
+            </w:tcMar>
           </w:tcPr>
           <w:p>
             <w:pPr>
@@ -2959,8 +2980,8 @@
         <w:ind w:left="431" w:right="0" w:hanging="431"/>
         <w:rPr/>
       </w:pPr>
-      <w:bookmarkStart w:id="1" w:name="__RefHeading___Toc391907818"/>
-      <w:bookmarkEnd w:id="1"/>
+      <w:bookmarkStart w:id="17" w:name="__RefHeading___Toc391907818"/>
+      <w:bookmarkEnd w:id="17"/>
       <w:r>
         <w:rPr/>
         <w:t>Introduction</w:t>
@@ -3004,8 +3025,8 @@
         <w:ind w:left="431" w:right="0" w:hanging="431"/>
         <w:rPr/>
       </w:pPr>
-      <w:bookmarkStart w:id="2" w:name="__RefHeading___Toc391907819"/>
-      <w:bookmarkEnd w:id="2"/>
+      <w:bookmarkStart w:id="18" w:name="__RefHeading___Toc391907819"/>
+      <w:bookmarkEnd w:id="18"/>
       <w:r>
         <w:rPr/>
         <w:t>Terminology</w:t>
@@ -3024,7 +3045,7 @@
       <w:tblPr>
         <w:tblW w:w="9989" w:type="dxa"/>
         <w:jc w:val="left"/>
-        <w:tblInd w:w="53" w:type="dxa"/>
+        <w:tblInd w:w="51" w:type="dxa"/>
         <w:tblBorders>
           <w:top w:val="single" w:sz="2" w:space="0" w:color="000001"/>
           <w:left w:val="single" w:sz="2" w:space="0" w:color="000001"/>
@@ -3033,7 +3054,7 @@
         </w:tblBorders>
         <w:tblCellMar>
           <w:top w:w="55" w:type="dxa"/>
-          <w:left w:w="49" w:type="dxa"/>
+          <w:left w:w="46" w:type="dxa"/>
           <w:bottom w:w="55" w:type="dxa"/>
           <w:right w:w="55" w:type="dxa"/>
         </w:tblCellMar>
@@ -3055,7 +3076,7 @@
             </w:tcBorders>
             <w:shd w:fill="B8CCE4" w:val="clear"/>
             <w:tcMar>
-              <w:left w:w="49" w:type="dxa"/>
+              <w:left w:w="46" w:type="dxa"/>
             </w:tcMar>
           </w:tcPr>
           <w:p>
@@ -3095,7 +3116,7 @@
             </w:tcBorders>
             <w:shd w:fill="B8CCE4" w:val="clear"/>
             <w:tcMar>
-              <w:left w:w="49" w:type="dxa"/>
+              <w:left w:w="46" w:type="dxa"/>
             </w:tcMar>
           </w:tcPr>
           <w:p>
@@ -3136,7 +3157,7 @@
             </w:tcBorders>
             <w:shd w:fill="auto" w:val="clear"/>
             <w:tcMar>
-              <w:left w:w="51" w:type="dxa"/>
+              <w:left w:w="48" w:type="dxa"/>
             </w:tcMar>
           </w:tcPr>
           <w:p>
@@ -3168,7 +3189,7 @@
             </w:tcBorders>
             <w:shd w:fill="auto" w:val="clear"/>
             <w:tcMar>
-              <w:left w:w="51" w:type="dxa"/>
+              <w:left w:w="48" w:type="dxa"/>
             </w:tcMar>
           </w:tcPr>
           <w:p>
@@ -3197,7 +3218,7 @@
             </w:tcBorders>
             <w:shd w:fill="auto" w:val="clear"/>
             <w:tcMar>
-              <w:left w:w="51" w:type="dxa"/>
+              <w:left w:w="48" w:type="dxa"/>
             </w:tcMar>
           </w:tcPr>
           <w:p>
@@ -3231,7 +3252,7 @@
             </w:tcBorders>
             <w:shd w:fill="auto" w:val="clear"/>
             <w:tcMar>
-              <w:left w:w="51" w:type="dxa"/>
+              <w:left w:w="48" w:type="dxa"/>
             </w:tcMar>
           </w:tcPr>
           <w:p>
@@ -3266,7 +3287,7 @@
             </w:tcBorders>
             <w:shd w:fill="auto" w:val="clear"/>
             <w:tcMar>
-              <w:left w:w="51" w:type="dxa"/>
+              <w:left w:w="48" w:type="dxa"/>
             </w:tcMar>
           </w:tcPr>
           <w:p>
@@ -3300,7 +3321,7 @@
             </w:tcBorders>
             <w:shd w:fill="auto" w:val="clear"/>
             <w:tcMar>
-              <w:left w:w="51" w:type="dxa"/>
+              <w:left w:w="48" w:type="dxa"/>
             </w:tcMar>
           </w:tcPr>
           <w:p>
@@ -3335,7 +3356,7 @@
             </w:tcBorders>
             <w:shd w:fill="auto" w:val="clear"/>
             <w:tcMar>
-              <w:left w:w="51" w:type="dxa"/>
+              <w:left w:w="48" w:type="dxa"/>
             </w:tcMar>
           </w:tcPr>
           <w:p>
@@ -3369,7 +3390,7 @@
             </w:tcBorders>
             <w:shd w:fill="auto" w:val="clear"/>
             <w:tcMar>
-              <w:left w:w="51" w:type="dxa"/>
+              <w:left w:w="48" w:type="dxa"/>
             </w:tcMar>
           </w:tcPr>
           <w:p>
@@ -3404,7 +3425,7 @@
             </w:tcBorders>
             <w:shd w:fill="auto" w:val="clear"/>
             <w:tcMar>
-              <w:left w:w="51" w:type="dxa"/>
+              <w:left w:w="48" w:type="dxa"/>
             </w:tcMar>
           </w:tcPr>
           <w:p>
@@ -3438,7 +3459,7 @@
             </w:tcBorders>
             <w:shd w:fill="auto" w:val="clear"/>
             <w:tcMar>
-              <w:left w:w="51" w:type="dxa"/>
+              <w:left w:w="48" w:type="dxa"/>
             </w:tcMar>
           </w:tcPr>
           <w:p>
@@ -3473,7 +3494,7 @@
             </w:tcBorders>
             <w:shd w:fill="auto" w:val="clear"/>
             <w:tcMar>
-              <w:left w:w="51" w:type="dxa"/>
+              <w:left w:w="48" w:type="dxa"/>
             </w:tcMar>
           </w:tcPr>
           <w:p>
@@ -3507,7 +3528,7 @@
             </w:tcBorders>
             <w:shd w:fill="auto" w:val="clear"/>
             <w:tcMar>
-              <w:left w:w="51" w:type="dxa"/>
+              <w:left w:w="48" w:type="dxa"/>
             </w:tcMar>
           </w:tcPr>
           <w:p>
@@ -3542,7 +3563,7 @@
             </w:tcBorders>
             <w:shd w:fill="auto" w:val="clear"/>
             <w:tcMar>
-              <w:left w:w="51" w:type="dxa"/>
+              <w:left w:w="48" w:type="dxa"/>
             </w:tcMar>
           </w:tcPr>
           <w:p>
@@ -3576,7 +3597,7 @@
             </w:tcBorders>
             <w:shd w:fill="auto" w:val="clear"/>
             <w:tcMar>
-              <w:left w:w="51" w:type="dxa"/>
+              <w:left w:w="48" w:type="dxa"/>
             </w:tcMar>
           </w:tcPr>
           <w:p>
@@ -3627,8 +3648,8 @@
         <w:ind w:left="431" w:right="0" w:hanging="431"/>
         <w:rPr/>
       </w:pPr>
-      <w:bookmarkStart w:id="3" w:name="__RefHeading___Toc391907821"/>
-      <w:bookmarkEnd w:id="3"/>
+      <w:bookmarkStart w:id="19" w:name="__RefHeading___Toc391907821"/>
+      <w:bookmarkEnd w:id="19"/>
       <w:r>
         <w:rPr/>
         <w:t>Architecture</w:t>
@@ -3643,8 +3664,8 @@
         </w:numPr>
         <w:rPr/>
       </w:pPr>
-      <w:bookmarkStart w:id="4" w:name="__RefHeading___Toc391907822"/>
-      <w:bookmarkEnd w:id="4"/>
+      <w:bookmarkStart w:id="20" w:name="__RefHeading___Toc391907822"/>
+      <w:bookmarkEnd w:id="20"/>
       <w:r>
         <w:rPr/>
         <w:t>Interfaces</w:t>
@@ -3764,8 +3785,8 @@
         </w:numPr>
         <w:rPr/>
       </w:pPr>
-      <w:bookmarkStart w:id="5" w:name="__RefHeading___Toc391907823"/>
-      <w:bookmarkEnd w:id="5"/>
+      <w:bookmarkStart w:id="21" w:name="__RefHeading___Toc391907823"/>
+      <w:bookmarkEnd w:id="21"/>
       <w:r>
         <w:rPr/>
         <w:t>Interaction with other Components</w:t>
@@ -3892,8 +3913,8 @@
         <w:ind w:left="431" w:right="0" w:hanging="431"/>
         <w:rPr/>
       </w:pPr>
-      <w:bookmarkStart w:id="6" w:name="__RefHeading___Toc391907824"/>
-      <w:bookmarkEnd w:id="6"/>
+      <w:bookmarkStart w:id="22" w:name="__RefHeading___Toc391907824"/>
+      <w:bookmarkEnd w:id="22"/>
       <w:r>
         <w:rPr/>
         <w:t>API</w:t>
@@ -3908,8 +3929,8 @@
         </w:numPr>
         <w:rPr/>
       </w:pPr>
-      <w:bookmarkStart w:id="7" w:name="__RefHeading___Toc391907826"/>
-      <w:bookmarkEnd w:id="7"/>
+      <w:bookmarkStart w:id="23" w:name="__RefHeading___Toc391907826"/>
+      <w:bookmarkEnd w:id="23"/>
       <w:r>
         <w:rPr/>
         <w:t>Git Repository</w:t>
@@ -3958,33 +3979,11 @@
         </w:numPr>
         <w:rPr/>
       </w:pPr>
-      <w:bookmarkStart w:id="8" w:name="__RefHeading___Toc391907830"/>
-      <w:bookmarkEnd w:id="8"/>
+      <w:bookmarkStart w:id="24" w:name="__RefHeading___Toc391907830"/>
+      <w:bookmarkEnd w:id="24"/>
       <w:r>
         <w:rPr/>
         <w:t>Sequence Diagrams</w:t>
-      </w:r>
-    </w:p>
-    <w:p>
-      <w:pPr>
-        <w:pStyle w:val="TextBody"/>
-        <w:rPr/>
-      </w:pPr>
-      <w:r>
-        <w:rPr/>
-      </w:r>
-    </w:p>
-    <w:p>
-      <w:pPr>
-        <w:pStyle w:val="Normal"/>
-        <w:rPr>
-          <w:rFonts w:eastAsia="Times New Roman" w:cs="Times New Roman"/>
-        </w:rPr>
-      </w:pPr>
-      <w:r>
-        <w:rPr>
-          <w:rFonts w:eastAsia="Times New Roman" w:cs="Times New Roman"/>
-        </w:rPr>
       </w:r>
     </w:p>
     <w:p>
@@ -3996,8 +3995,8 @@
         </w:numPr>
         <w:rPr/>
       </w:pPr>
-      <w:bookmarkStart w:id="9" w:name="__RefHeading___Toc391907831"/>
-      <w:bookmarkEnd w:id="9"/>
+      <w:bookmarkStart w:id="25" w:name="__RefHeading___Toc391907831"/>
+      <w:bookmarkEnd w:id="25"/>
       <w:r>
         <w:rPr/>
         <w:t>navigation application browses map</w:t>
@@ -4115,15 +4114,15 @@
           <w:rFonts w:eastAsia="Times New Roman" w:cs="Times New Roman"/>
         </w:rPr>
       </w:pPr>
-      <w:bookmarkStart w:id="10" w:name="BKM_8F5F10F8_6E76_443f_8CD3_28B59E931431"/>
-      <w:bookmarkStart w:id="11" w:name="BKM_BC5713BE_6969_44b0_AB9F_7FA0BC94E301"/>
-      <w:bookmarkStart w:id="12" w:name="BKM_04A12613_F936_4e55_94FC_2B1302FD4D42"/>
-      <w:bookmarkStart w:id="13" w:name="BKM_8F5F10F8_6E76_443f_8CD3_28B59E931431"/>
-      <w:bookmarkStart w:id="14" w:name="BKM_BC5713BE_6969_44b0_AB9F_7FA0BC94E301"/>
-      <w:bookmarkStart w:id="15" w:name="BKM_04A12613_F936_4e55_94FC_2B1302FD4D42"/>
-      <w:bookmarkEnd w:id="13"/>
-      <w:bookmarkEnd w:id="14"/>
-      <w:bookmarkEnd w:id="15"/>
+      <w:bookmarkStart w:id="26" w:name="BKM_04A12613_F936_4e55_94FC_2B1302FD4D42"/>
+      <w:bookmarkStart w:id="27" w:name="BKM_BC5713BE_6969_44b0_AB9F_7FA0BC94E301"/>
+      <w:bookmarkStart w:id="28" w:name="BKM_8F5F10F8_6E76_443f_8CD3_28B59E931431"/>
+      <w:bookmarkStart w:id="29" w:name="BKM_04A12613_F936_4e55_94FC_2B1302FD4D42"/>
+      <w:bookmarkStart w:id="30" w:name="BKM_BC5713BE_6969_44b0_AB9F_7FA0BC94E301"/>
+      <w:bookmarkStart w:id="31" w:name="BKM_8F5F10F8_6E76_443f_8CD3_28B59E931431"/>
+      <w:bookmarkEnd w:id="29"/>
+      <w:bookmarkEnd w:id="30"/>
+      <w:bookmarkEnd w:id="31"/>
       <w:r>
         <w:rPr>
           <w:rFonts w:eastAsia="Times New Roman" w:cs="Times New Roman"/>
@@ -4139,8 +4138,8 @@
         </w:numPr>
         <w:rPr/>
       </w:pPr>
-      <w:bookmarkStart w:id="16" w:name="__RefHeading___Toc391907832"/>
-      <w:bookmarkEnd w:id="16"/>
+      <w:bookmarkStart w:id="32" w:name="__RefHeading___Toc391907832"/>
+      <w:bookmarkEnd w:id="32"/>
       <w:r>
         <w:rPr/>
         <w:t>navigation application creates map session</w:t>
@@ -4232,15 +4231,15 @@
           <w:lang w:val="de-DE"/>
         </w:rPr>
       </w:pPr>
-      <w:bookmarkStart w:id="17" w:name="BKM_8F5F10F8_6E76_443f_8CD3_28B59E9314311"/>
-      <w:bookmarkStart w:id="18" w:name="BKM_BC5713BE_6969_44b0_AB9F_7FA0BC94E3011"/>
-      <w:bookmarkStart w:id="19" w:name="BKM_04A12613_F936_4e55_94FC_2B1302FD4D421"/>
-      <w:bookmarkStart w:id="20" w:name="BKM_8F5F10F8_6E76_443f_8CD3_28B59E9314311"/>
-      <w:bookmarkStart w:id="21" w:name="BKM_BC5713BE_6969_44b0_AB9F_7FA0BC94E3011"/>
-      <w:bookmarkStart w:id="22" w:name="BKM_04A12613_F936_4e55_94FC_2B1302FD4D421"/>
-      <w:bookmarkEnd w:id="20"/>
-      <w:bookmarkEnd w:id="21"/>
-      <w:bookmarkEnd w:id="22"/>
+      <w:bookmarkStart w:id="33" w:name="BKM_04A12613_F936_4e55_94FC_2B1302FD4D421"/>
+      <w:bookmarkStart w:id="34" w:name="BKM_BC5713BE_6969_44b0_AB9F_7FA0BC94E3011"/>
+      <w:bookmarkStart w:id="35" w:name="BKM_8F5F10F8_6E76_443f_8CD3_28B59E9314311"/>
+      <w:bookmarkStart w:id="36" w:name="BKM_04A12613_F936_4e55_94FC_2B1302FD4D421"/>
+      <w:bookmarkStart w:id="37" w:name="BKM_BC5713BE_6969_44b0_AB9F_7FA0BC94E3011"/>
+      <w:bookmarkStart w:id="38" w:name="BKM_8F5F10F8_6E76_443f_8CD3_28B59E9314311"/>
+      <w:bookmarkEnd w:id="36"/>
+      <w:bookmarkEnd w:id="37"/>
+      <w:bookmarkEnd w:id="38"/>
       <w:r>
         <w:rPr>
           <w:rFonts w:eastAsia="Times New Roman" w:cs="Times New Roman"/>
@@ -4259,15 +4258,15 @@
           <w:rFonts w:eastAsia="Times New Roman" w:cs="Times New Roman"/>
         </w:rPr>
       </w:pPr>
-      <w:bookmarkStart w:id="23" w:name="BKM_717F6431_AFC1_4c88_BAEB_B9E1BC94B583"/>
-      <w:bookmarkStart w:id="24" w:name="BKM_F2C66F63_9B57_4a6b_9D64_D22F8839B916"/>
-      <w:bookmarkStart w:id="25" w:name="BKM_9F6E9DF3_BA88_4aa9_926F_EEFBD7A140BE"/>
-      <w:bookmarkStart w:id="26" w:name="BKM_717F6431_AFC1_4c88_BAEB_B9E1BC94B583"/>
-      <w:bookmarkStart w:id="27" w:name="BKM_F2C66F63_9B57_4a6b_9D64_D22F8839B916"/>
-      <w:bookmarkStart w:id="28" w:name="BKM_9F6E9DF3_BA88_4aa9_926F_EEFBD7A140BE"/>
-      <w:bookmarkEnd w:id="26"/>
-      <w:bookmarkEnd w:id="27"/>
-      <w:bookmarkEnd w:id="28"/>
+      <w:bookmarkStart w:id="39" w:name="BKM_9F6E9DF3_BA88_4aa9_926F_EEFBD7A140BE"/>
+      <w:bookmarkStart w:id="40" w:name="BKM_F2C66F63_9B57_4a6b_9D64_D22F8839B916"/>
+      <w:bookmarkStart w:id="41" w:name="BKM_717F6431_AFC1_4c88_BAEB_B9E1BC94B583"/>
+      <w:bookmarkStart w:id="42" w:name="BKM_9F6E9DF3_BA88_4aa9_926F_EEFBD7A140BE"/>
+      <w:bookmarkStart w:id="43" w:name="BKM_F2C66F63_9B57_4a6b_9D64_D22F8839B916"/>
+      <w:bookmarkStart w:id="44" w:name="BKM_717F6431_AFC1_4c88_BAEB_B9E1BC94B583"/>
+      <w:bookmarkEnd w:id="42"/>
+      <w:bookmarkEnd w:id="43"/>
+      <w:bookmarkEnd w:id="44"/>
       <w:r>
         <w:rPr>
           <w:rFonts w:eastAsia="Times New Roman" w:cs="Times New Roman"/>
@@ -4283,8 +4282,8 @@
         </w:numPr>
         <w:rPr/>
       </w:pPr>
-      <w:bookmarkStart w:id="29" w:name="__RefHeading___Toc391907833"/>
-      <w:bookmarkEnd w:id="29"/>
+      <w:bookmarkStart w:id="45" w:name="__RefHeading___Toc391907833"/>
+      <w:bookmarkEnd w:id="45"/>
       <w:r>
         <w:rPr/>
         <w:t xml:space="preserve">navigation application sets center </w:t>
@@ -4363,15 +4362,15 @@
           <w:lang w:val="de-DE"/>
         </w:rPr>
       </w:pPr>
-      <w:bookmarkStart w:id="30" w:name="BKM_717F6431_AFC1_4c88_BAEB_B9E1BC94B5831"/>
-      <w:bookmarkStart w:id="31" w:name="BKM_F2C66F63_9B57_4a6b_9D64_D22F8839B9161"/>
-      <w:bookmarkStart w:id="32" w:name="BKM_9F6E9DF3_BA88_4aa9_926F_EEFBD7A140BE1"/>
-      <w:bookmarkStart w:id="33" w:name="BKM_717F6431_AFC1_4c88_BAEB_B9E1BC94B5831"/>
-      <w:bookmarkStart w:id="34" w:name="BKM_F2C66F63_9B57_4a6b_9D64_D22F8839B9161"/>
-      <w:bookmarkStart w:id="35" w:name="BKM_9F6E9DF3_BA88_4aa9_926F_EEFBD7A140BE1"/>
-      <w:bookmarkEnd w:id="33"/>
-      <w:bookmarkEnd w:id="34"/>
-      <w:bookmarkEnd w:id="35"/>
+      <w:bookmarkStart w:id="46" w:name="BKM_9F6E9DF3_BA88_4aa9_926F_EEFBD7A140BE1"/>
+      <w:bookmarkStart w:id="47" w:name="BKM_F2C66F63_9B57_4a6b_9D64_D22F8839B9161"/>
+      <w:bookmarkStart w:id="48" w:name="BKM_717F6431_AFC1_4c88_BAEB_B9E1BC94B5831"/>
+      <w:bookmarkStart w:id="49" w:name="BKM_9F6E9DF3_BA88_4aa9_926F_EEFBD7A140BE1"/>
+      <w:bookmarkStart w:id="50" w:name="BKM_F2C66F63_9B57_4a6b_9D64_D22F8839B9161"/>
+      <w:bookmarkStart w:id="51" w:name="BKM_717F6431_AFC1_4c88_BAEB_B9E1BC94B5831"/>
+      <w:bookmarkEnd w:id="49"/>
+      <w:bookmarkEnd w:id="50"/>
+      <w:bookmarkEnd w:id="51"/>
       <w:r>
         <w:rPr>
           <w:rFonts w:eastAsia="Times New Roman" w:cs="Times New Roman"/>
@@ -4391,15 +4390,15 @@
           <w:lang w:val="de-DE"/>
         </w:rPr>
       </w:pPr>
-      <w:bookmarkStart w:id="36" w:name="BKM_F01107BA_B0E1_44fd_BF86_8EF0CB95E757"/>
-      <w:bookmarkStart w:id="37" w:name="BKM_D5F357D9_F656_41fc_A842_D7C8C8C09A82"/>
-      <w:bookmarkStart w:id="38" w:name="BKM_F4E2CEBE_B28D_41d7_A040_FCB783F29414"/>
-      <w:bookmarkStart w:id="39" w:name="BKM_F01107BA_B0E1_44fd_BF86_8EF0CB95E757"/>
-      <w:bookmarkStart w:id="40" w:name="BKM_D5F357D9_F656_41fc_A842_D7C8C8C09A82"/>
-      <w:bookmarkStart w:id="41" w:name="BKM_F4E2CEBE_B28D_41d7_A040_FCB783F29414"/>
-      <w:bookmarkEnd w:id="39"/>
-      <w:bookmarkEnd w:id="40"/>
-      <w:bookmarkEnd w:id="41"/>
+      <w:bookmarkStart w:id="52" w:name="BKM_F4E2CEBE_B28D_41d7_A040_FCB783F29414"/>
+      <w:bookmarkStart w:id="53" w:name="BKM_D5F357D9_F656_41fc_A842_D7C8C8C09A82"/>
+      <w:bookmarkStart w:id="54" w:name="BKM_F01107BA_B0E1_44fd_BF86_8EF0CB95E757"/>
+      <w:bookmarkStart w:id="55" w:name="BKM_F4E2CEBE_B28D_41d7_A040_FCB783F29414"/>
+      <w:bookmarkStart w:id="56" w:name="BKM_D5F357D9_F656_41fc_A842_D7C8C8C09A82"/>
+      <w:bookmarkStart w:id="57" w:name="BKM_F01107BA_B0E1_44fd_BF86_8EF0CB95E757"/>
+      <w:bookmarkEnd w:id="55"/>
+      <w:bookmarkEnd w:id="56"/>
+      <w:bookmarkEnd w:id="57"/>
       <w:r>
         <w:rPr>
           <w:rFonts w:eastAsia="Times New Roman" w:cs="Times New Roman"/>
@@ -4416,8 +4415,8 @@
         </w:numPr>
         <w:rPr/>
       </w:pPr>
-      <w:bookmarkStart w:id="42" w:name="__RefHeading___Toc391907834"/>
-      <w:bookmarkEnd w:id="42"/>
+      <w:bookmarkStart w:id="58" w:name="__RefHeading___Toc391907834"/>
+      <w:bookmarkEnd w:id="58"/>
       <w:r>
         <w:rPr/>
         <w:t>navigation application sets map zoom by delta</w:t>
@@ -4511,15 +4510,15 @@
           <w:lang w:val="de-DE"/>
         </w:rPr>
       </w:pPr>
-      <w:bookmarkStart w:id="43" w:name="BKM_F01107BA_B0E1_44fd_BF86_8EF0CB95E7571"/>
-      <w:bookmarkStart w:id="44" w:name="BKM_D5F357D9_F656_41fc_A842_D7C8C8C09A821"/>
-      <w:bookmarkStart w:id="45" w:name="BKM_F4E2CEBE_B28D_41d7_A040_FCB783F294141"/>
-      <w:bookmarkStart w:id="46" w:name="BKM_F01107BA_B0E1_44fd_BF86_8EF0CB95E7571"/>
-      <w:bookmarkStart w:id="47" w:name="BKM_D5F357D9_F656_41fc_A842_D7C8C8C09A821"/>
-      <w:bookmarkStart w:id="48" w:name="BKM_F4E2CEBE_B28D_41d7_A040_FCB783F294141"/>
-      <w:bookmarkEnd w:id="46"/>
-      <w:bookmarkEnd w:id="47"/>
-      <w:bookmarkEnd w:id="48"/>
+      <w:bookmarkStart w:id="59" w:name="BKM_F4E2CEBE_B28D_41d7_A040_FCB783F294141"/>
+      <w:bookmarkStart w:id="60" w:name="BKM_D5F357D9_F656_41fc_A842_D7C8C8C09A821"/>
+      <w:bookmarkStart w:id="61" w:name="BKM_F01107BA_B0E1_44fd_BF86_8EF0CB95E7571"/>
+      <w:bookmarkStart w:id="62" w:name="BKM_F4E2CEBE_B28D_41d7_A040_FCB783F294141"/>
+      <w:bookmarkStart w:id="63" w:name="BKM_D5F357D9_F656_41fc_A842_D7C8C8C09A821"/>
+      <w:bookmarkStart w:id="64" w:name="BKM_F01107BA_B0E1_44fd_BF86_8EF0CB95E7571"/>
+      <w:bookmarkEnd w:id="62"/>
+      <w:bookmarkEnd w:id="63"/>
+      <w:bookmarkEnd w:id="64"/>
       <w:r>
         <w:rPr>
           <w:rFonts w:eastAsia="Times New Roman" w:cs="Times New Roman"/>
@@ -4538,15 +4537,15 @@
           <w:rFonts w:eastAsia="Times New Roman" w:cs="Times New Roman"/>
         </w:rPr>
       </w:pPr>
-      <w:bookmarkStart w:id="49" w:name="BKM_45A91CEF_1443_46b2_98ED_540CF51F1A64"/>
-      <w:bookmarkStart w:id="50" w:name="BKM_738D5E50_A514_42c9_974D_2EC547981F4A"/>
-      <w:bookmarkStart w:id="51" w:name="BKM_0D2CD521_15E7_45f0_982C_1A161822A768"/>
-      <w:bookmarkStart w:id="52" w:name="BKM_45A91CEF_1443_46b2_98ED_540CF51F1A64"/>
-      <w:bookmarkStart w:id="53" w:name="BKM_738D5E50_A514_42c9_974D_2EC547981F4A"/>
-      <w:bookmarkStart w:id="54" w:name="BKM_0D2CD521_15E7_45f0_982C_1A161822A768"/>
-      <w:bookmarkEnd w:id="52"/>
-      <w:bookmarkEnd w:id="53"/>
-      <w:bookmarkEnd w:id="54"/>
+      <w:bookmarkStart w:id="65" w:name="BKM_0D2CD521_15E7_45f0_982C_1A161822A768"/>
+      <w:bookmarkStart w:id="66" w:name="BKM_738D5E50_A514_42c9_974D_2EC547981F4A"/>
+      <w:bookmarkStart w:id="67" w:name="BKM_45A91CEF_1443_46b2_98ED_540CF51F1A64"/>
+      <w:bookmarkStart w:id="68" w:name="BKM_0D2CD521_15E7_45f0_982C_1A161822A768"/>
+      <w:bookmarkStart w:id="69" w:name="BKM_738D5E50_A514_42c9_974D_2EC547981F4A"/>
+      <w:bookmarkStart w:id="70" w:name="BKM_45A91CEF_1443_46b2_98ED_540CF51F1A64"/>
+      <w:bookmarkEnd w:id="68"/>
+      <w:bookmarkEnd w:id="69"/>
+      <w:bookmarkEnd w:id="70"/>
       <w:r>
         <w:rPr>
           <w:rFonts w:eastAsia="Times New Roman" w:cs="Times New Roman"/>
@@ -4562,8 +4561,8 @@
         </w:numPr>
         <w:rPr/>
       </w:pPr>
-      <w:bookmarkStart w:id="55" w:name="__RefHeading___Toc391907835"/>
-      <w:bookmarkEnd w:id="55"/>
+      <w:bookmarkStart w:id="71" w:name="__RefHeading___Toc391907835"/>
+      <w:bookmarkEnd w:id="71"/>
       <w:r>
         <w:rPr/>
         <w:t>navigation application shows route</w:t>
@@ -4655,15 +4654,15 @@
           <w:lang w:val="de-DE"/>
         </w:rPr>
       </w:pPr>
-      <w:bookmarkStart w:id="56" w:name="BKM_45A91CEF_1443_46b2_98ED_540CF51F1A641"/>
-      <w:bookmarkStart w:id="57" w:name="BKM_738D5E50_A514_42c9_974D_2EC547981F4A1"/>
-      <w:bookmarkStart w:id="58" w:name="BKM_0D2CD521_15E7_45f0_982C_1A161822A7681"/>
-      <w:bookmarkStart w:id="59" w:name="BKM_45A91CEF_1443_46b2_98ED_540CF51F1A641"/>
-      <w:bookmarkStart w:id="60" w:name="BKM_738D5E50_A514_42c9_974D_2EC547981F4A1"/>
-      <w:bookmarkStart w:id="61" w:name="BKM_0D2CD521_15E7_45f0_982C_1A161822A7681"/>
-      <w:bookmarkEnd w:id="59"/>
-      <w:bookmarkEnd w:id="60"/>
-      <w:bookmarkEnd w:id="61"/>
+      <w:bookmarkStart w:id="72" w:name="BKM_0D2CD521_15E7_45f0_982C_1A161822A7681"/>
+      <w:bookmarkStart w:id="73" w:name="BKM_738D5E50_A514_42c9_974D_2EC547981F4A1"/>
+      <w:bookmarkStart w:id="74" w:name="BKM_45A91CEF_1443_46b2_98ED_540CF51F1A641"/>
+      <w:bookmarkStart w:id="75" w:name="BKM_0D2CD521_15E7_45f0_982C_1A161822A7681"/>
+      <w:bookmarkStart w:id="76" w:name="BKM_738D5E50_A514_42c9_974D_2EC547981F4A1"/>
+      <w:bookmarkStart w:id="77" w:name="BKM_45A91CEF_1443_46b2_98ED_540CF51F1A641"/>
+      <w:bookmarkEnd w:id="75"/>
+      <w:bookmarkEnd w:id="76"/>
+      <w:bookmarkEnd w:id="77"/>
       <w:r>
         <w:rPr>
           <w:rFonts w:eastAsia="Times New Roman" w:cs="Times New Roman"/>
@@ -4708,8 +4707,8 @@
         </w:numPr>
         <w:rPr/>
       </w:pPr>
-      <w:bookmarkStart w:id="62" w:name="__RefHeading___Toc391907836"/>
-      <w:bookmarkEnd w:id="62"/>
+      <w:bookmarkStart w:id="78" w:name="__RefHeading___Toc391907836"/>
+      <w:bookmarkEnd w:id="78"/>
       <w:r>
         <w:rPr/>
         <w:t>Interfaces</w:t>
@@ -4717,11 +4716,31 @@
     </w:p>
     <w:p>
       <w:pPr>
-        <w:pStyle w:val="Normal"/>
-        <w:rPr/>
-      </w:pPr>
-      <w:r>
-        <w:rPr/>
+        <w:pStyle w:val="TextBody"/>
+        <w:numPr>
+          <w:ilvl w:val="1"/>
+          <w:numId w:val="2"/>
+        </w:numPr>
+        <w:spacing w:before="0" w:after="120"/>
+        <w:rPr/>
+      </w:pPr>
+      <w:r>
+        <w:rPr>
+          <w:lang w:eastAsia="ja-JP"/>
+        </w:rPr>
+        <w:t>The following pages describe the interfaces of the</w:t>
+      </w:r>
+      <w:r>
+        <w:rPr/>
+        <w:t xml:space="preserve"> </w:t>
+      </w:r>
+      <w:r>
+        <w:rPr/>
+        <w:t>MapViewer</w:t>
+      </w:r>
+      <w:r>
+        <w:rPr/>
+        <w:t xml:space="preserve"> API.</w:t>
       </w:r>
     </w:p>
     <w:p>
@@ -4730,6 +4749,7 @@
           <w:type w:val="continuous"/>
           <w:pgSz w:w="12240" w:h="15840"/>
           <w:pgMar w:left="1134" w:right="1134" w:header="720" w:top="1134" w:footer="1134" w:bottom="1693" w:gutter="0"/>
+          <w:lnNumType w:countBy="1" w:restart="newPage"/>
           <w:formProt w:val="false"/>
           <w:textDirection w:val="lrTb"/>
           <w:docGrid w:type="default" w:linePitch="360" w:charSpace="4294961151"/>
@@ -4740,6 +4760,7 @@
       <w:type w:val="continuous"/>
       <w:pgSz w:w="12240" w:h="15840"/>
       <w:pgMar w:left="1134" w:right="1134" w:header="720" w:top="1134" w:footer="1134" w:bottom="1693" w:gutter="0"/>
+      <w:lnNumType w:countBy="1" w:restart="newPage"/>
       <w:pgNumType w:fmt="decimal"/>
       <w:formProt w:val="false"/>
       <w:textDirection w:val="lrTb"/>
@@ -4868,14 +4889,14 @@
       <w:tblLook w:val="0000" w:noVBand="0" w:noHBand="0" w:firstRow="0" w:lastRow="0" w:firstColumn="0" w:lastColumn="0"/>
     </w:tblPr>
     <w:tblGrid>
-      <w:gridCol w:w="8989"/>
+      <w:gridCol w:w="8988"/>
       <w:gridCol w:w="983"/>
     </w:tblGrid>
     <w:tr>
       <w:trPr/>
       <w:tc>
         <w:tcPr>
-          <w:tcW w:w="8989" w:type="dxa"/>
+          <w:tcW w:w="8988" w:type="dxa"/>
           <w:tcBorders>
             <w:top w:val="single" w:sz="4" w:space="0" w:color="00000A"/>
           </w:tcBorders>
@@ -5005,7 +5026,7 @@
             <w:fldChar w:fldCharType="separate"/>
           </w:r>
           <w:r>
-            <w:t>14</w:t>
+            <w:t>12</w:t>
           </w:r>
           <w:r>
             <w:fldChar w:fldCharType="end"/>
@@ -5037,6 +5058,107 @@
       <w:rPr/>
     </w:r>
   </w:p>
+  <w:tbl>
+    <w:tblPr>
+      <w:tblW w:w="5000" w:type="pct"/>
+      <w:jc w:val="left"/>
+      <w:tblInd w:w="0" w:type="dxa"/>
+      <w:tblBorders>
+        <w:top w:val="single" w:sz="4" w:space="0" w:color="00000A"/>
+        <w:bottom w:val="single" w:sz="4" w:space="0" w:color="00000A"/>
+        <w:insideH w:val="single" w:sz="4" w:space="0" w:color="00000A"/>
+      </w:tblBorders>
+      <w:tblCellMar>
+        <w:top w:w="0" w:type="dxa"/>
+        <w:left w:w="115" w:type="dxa"/>
+        <w:bottom w:w="0" w:type="dxa"/>
+        <w:right w:w="115" w:type="dxa"/>
+      </w:tblCellMar>
+      <w:tblLook w:val="0000" w:noVBand="0" w:noHBand="0" w:firstRow="0" w:lastRow="0" w:firstColumn="0" w:lastColumn="0"/>
+    </w:tblPr>
+    <w:tblGrid>
+      <w:gridCol w:w="4985"/>
+      <w:gridCol w:w="4986"/>
+    </w:tblGrid>
+    <w:tr>
+      <w:trPr>
+        <w:trHeight w:val="90" w:hRule="atLeast"/>
+      </w:trPr>
+      <w:tc>
+        <w:tcPr>
+          <w:tcW w:w="4985" w:type="dxa"/>
+          <w:tcBorders>
+            <w:top w:val="single" w:sz="4" w:space="0" w:color="00000A"/>
+            <w:bottom w:val="single" w:sz="4" w:space="0" w:color="00000A"/>
+            <w:insideH w:val="single" w:sz="4" w:space="0" w:color="00000A"/>
+          </w:tcBorders>
+          <w:shd w:fill="auto" w:val="clear"/>
+        </w:tcPr>
+        <w:p>
+          <w:pPr>
+            <w:pStyle w:val="Header"/>
+            <w:rPr/>
+          </w:pPr>
+          <w:r>
+            <w:rPr/>
+            <w:t>GENIVI Document CS0006</w:t>
+          </w:r>
+          <w:r>
+            <w:rPr/>
+            <w:t>5</w:t>
+          </w:r>
+          <w:r>
+            <w:rPr/>
+            <w:t>, 25-Jan-2017</w:t>
+          </w:r>
+        </w:p>
+        <w:p>
+          <w:pPr>
+            <w:pStyle w:val="Header"/>
+            <w:rPr/>
+          </w:pPr>
+          <w:r>
+            <w:rPr/>
+          </w:r>
+        </w:p>
+      </w:tc>
+      <w:tc>
+        <w:tcPr>
+          <w:tcW w:w="4986" w:type="dxa"/>
+          <w:tcBorders>
+            <w:top w:val="single" w:sz="4" w:space="0" w:color="00000A"/>
+            <w:bottom w:val="single" w:sz="4" w:space="0" w:color="00000A"/>
+            <w:insideH w:val="single" w:sz="4" w:space="0" w:color="00000A"/>
+          </w:tcBorders>
+          <w:shd w:fill="auto" w:val="clear"/>
+        </w:tcPr>
+        <w:p>
+          <w:pPr>
+            <w:pStyle w:val="Header"/>
+            <w:jc w:val="right"/>
+            <w:rPr/>
+          </w:pPr>
+          <w:r>
+            <w:rPr/>
+            <w:t>MapViewer</w:t>
+          </w:r>
+          <w:r>
+            <w:rPr/>
+            <w:t xml:space="preserve">, Version 4.0.0 </w:t>
+          </w:r>
+        </w:p>
+      </w:tc>
+    </w:tr>
+  </w:tbl>
+  <w:p>
+    <w:pPr>
+      <w:pStyle w:val="Normal"/>
+      <w:rPr/>
+    </w:pPr>
+    <w:r>
+      <w:rPr/>
+    </w:r>
+  </w:p>
 </w:hdr>
 </file>
 

</xml_diff>

<commit_message>
update some component specification files part1
</commit_message>
<xml_diff>
--- a/doc/map-viewer/tool/GENIVI_MapViewer_ComponentSpecification-part1.docx
+++ b/doc/map-viewer/tool/GENIVI_MapViewer_ComponentSpecification-part1.docx
@@ -78,14 +78,21 @@
           <w:sz w:val="40"/>
           <w:lang w:val="it-IT"/>
         </w:rPr>
-        <w:t xml:space="preserve">GENIVI Document </w:t>
-      </w:r>
+        <w:t>GENIVI Document CS00065</w:t>
+      </w:r>
+    </w:p>
+    <w:p>
+      <w:pPr>
+        <w:pStyle w:val="Normal"/>
+        <w:spacing w:before="0" w:after="360"/>
+        <w:rPr/>
+      </w:pPr>
       <w:r>
         <w:rPr>
           <w:sz w:val="40"/>
           <w:lang w:val="it-IT"/>
         </w:rPr>
-        <w:t>CS00065</w:t>
+        <w:t>MapViewer</w:t>
       </w:r>
     </w:p>
     <w:p>
@@ -95,53 +102,33 @@
         <w:rPr/>
       </w:pPr>
       <w:r>
+        <w:rPr/>
+        <w:fldChar w:fldCharType="begin" w:fldLock="true"/>
+      </w:r>
+      <w:r>
+        <w:instrText> DOCPROPERTY "GENIVI-DocType"</w:instrText>
+      </w:r>
+      <w:r>
+        <w:fldChar w:fldCharType="separate"/>
+      </w:r>
+      <w:r>
+        <w:t>Component Specification</w:t>
+      </w:r>
+      <w:r>
+        <w:fldChar w:fldCharType="end"/>
+      </w:r>
+    </w:p>
+    <w:p>
+      <w:pPr>
+        <w:pStyle w:val="Normal"/>
+        <w:spacing w:before="0" w:after="360"/>
+        <w:rPr/>
+      </w:pPr>
+      <w:r>
         <w:rPr>
           <w:sz w:val="40"/>
-          <w:lang w:val="it-IT"/>
-        </w:rPr>
-        <w:t>MapViewer</w:t>
-      </w:r>
-    </w:p>
-    <w:p>
-      <w:pPr>
-        <w:pStyle w:val="Normal"/>
-        <w:spacing w:before="0" w:after="360"/>
-        <w:rPr/>
-      </w:pPr>
-      <w:r>
-        <w:rPr/>
-        <w:fldChar w:fldCharType="begin" w:fldLock="true"/>
-      </w:r>
-      <w:r>
-        <w:instrText> DOCPROPERTY "GENIVI-DocType"</w:instrText>
-      </w:r>
-      <w:r>
-        <w:fldChar w:fldCharType="separate"/>
-      </w:r>
-      <w:r>
-        <w:t>Component Specification</w:t>
-      </w:r>
-      <w:r>
-        <w:fldChar w:fldCharType="end"/>
-      </w:r>
-    </w:p>
-    <w:p>
-      <w:pPr>
-        <w:pStyle w:val="Normal"/>
-        <w:spacing w:before="0" w:after="360"/>
-        <w:rPr/>
-      </w:pPr>
-      <w:r>
-        <w:rPr>
-          <w:sz w:val="40"/>
-        </w:rPr>
-        <w:t xml:space="preserve">Accepted Version </w:t>
-      </w:r>
-      <w:r>
-        <w:rPr>
-          <w:sz w:val="40"/>
-        </w:rPr>
-        <w:t>4.0.0</w:t>
+        </w:rPr>
+        <w:t>Accepted Version 5.0.0</w:t>
       </w:r>
     </w:p>
     <w:p>
@@ -157,7 +144,7 @@
           <w:sz w:val="20"/>
           <w:szCs w:val="20"/>
         </w:rPr>
-        <w:t>25-01-2017</w:t>
+        <w:t>21-02-2018</w:t>
       </w:r>
     </w:p>
     <w:p>
@@ -287,17 +274,7 @@
           <w:sz w:val="20"/>
           <w:szCs w:val="20"/>
         </w:rPr>
-        <w:t xml:space="preserve">This document provides the Component Specification for the </w:t>
-      </w:r>
-      <w:r>
-        <w:rPr>
-          <w:rFonts w:cs="Arial" w:ascii="Arial" w:hAnsi="Arial"/>
-          <w:b w:val="false"/>
-          <w:bCs w:val="false"/>
-          <w:sz w:val="20"/>
-          <w:szCs w:val="20"/>
-        </w:rPr>
-        <w:t>MapViewer</w:t>
+        <w:t>This document provides the Component Specification for the MapViewer</w:t>
       </w:r>
     </w:p>
     <w:p>
@@ -326,7 +303,7 @@
           <w:pgNumType w:fmt="decimal"/>
           <w:formProt w:val="false"/>
           <w:textDirection w:val="lrTb"/>
-          <w:docGrid w:type="default" w:linePitch="360" w:charSpace="4294961151"/>
+          <w:docGrid w:type="default" w:linePitch="360" w:charSpace="0"/>
         </w:sectPr>
         <w:pStyle w:val="Normal"/>
         <w:spacing w:before="0" w:after="240"/>
@@ -340,60 +317,69 @@
           <w:sz w:val="20"/>
           <w:szCs w:val="20"/>
         </w:rPr>
-        <w:t xml:space="preserve">Navigation, </w:t>
-      </w:r>
-      <w:r>
-        <w:rPr>
-          <w:rFonts w:cs="Arial" w:ascii="Arial" w:hAnsi="Arial"/>
-          <w:b w:val="false"/>
-          <w:bCs w:val="false"/>
+        <w:t>Navigation, MapViewer</w:t>
+      </w:r>
+    </w:p>
+    <w:p>
+      <w:pPr>
+        <w:pStyle w:val="Normal"/>
+        <w:rPr/>
+      </w:pPr>
+      <w:r>
+        <w:rPr/>
+        <w:fldChar w:fldCharType="begin" w:fldLock="true"/>
+      </w:r>
+      <w:r>
+        <w:instrText> COMMENTS </w:instrText>
+      </w:r>
+      <w:r>
+        <w:fldChar w:fldCharType="separate"/>
+      </w:r>
+      <w:r/>
+      <w:r>
+        <w:fldChar w:fldCharType="end"/>
+      </w:r>
+      <w:r>
+        <w:rPr/>
+        <w:fldChar w:fldCharType="begin" w:fldLock="true"/>
+      </w:r>
+      <w:r>
+        <w:instrText> DOCPROPERTY "GENIVI-DocLicense"</w:instrText>
+      </w:r>
+      <w:r>
+        <w:fldChar w:fldCharType="separate"/>
+      </w:r>
+      <w:r>
+        <w:t>This work is licensed under a Creative Commons Attribution-ShareAlike 4.0 International License.</w:t>
+      </w:r>
+      <w:r>
+        <w:fldChar w:fldCharType="end"/>
+      </w:r>
+      <w:r>
+        <w:rPr>
           <w:sz w:val="20"/>
           <w:szCs w:val="20"/>
         </w:rPr>
-        <w:t>MapViewer</w:t>
-      </w:r>
-    </w:p>
-    <w:p>
-      <w:pPr>
-        <w:pStyle w:val="Normal"/>
-        <w:rPr/>
-      </w:pPr>
-      <w:r>
-        <w:rPr/>
-        <w:fldChar w:fldCharType="begin" w:fldLock="true"/>
-      </w:r>
-      <w:r>
-        <w:instrText> COMMENTS </w:instrText>
-      </w:r>
-      <w:r>
-        <w:fldChar w:fldCharType="separate"/>
-      </w:r>
-      <w:r/>
-      <w:r>
-        <w:fldChar w:fldCharType="end"/>
-      </w:r>
-      <w:r>
-        <w:rPr/>
-        <w:fldChar w:fldCharType="begin" w:fldLock="true"/>
-      </w:r>
-      <w:r>
-        <w:instrText> DOCPROPERTY "GENIVI-DocLicense"</w:instrText>
-      </w:r>
-      <w:r>
-        <w:fldChar w:fldCharType="separate"/>
-      </w:r>
-      <w:r>
-        <w:t>This work is licensed under a Creative Commons Attribution-ShareAlike 4.0 International License.</w:t>
-      </w:r>
-      <w:r>
-        <w:fldChar w:fldCharType="end"/>
+        <w:t xml:space="preserve">Copyright © 2018, </w:t>
       </w:r>
       <w:r>
         <w:rPr>
           <w:sz w:val="20"/>
           <w:szCs w:val="20"/>
         </w:rPr>
-        <w:t xml:space="preserve">Copyright © 2017, </w:t>
+        <w:fldChar w:fldCharType="begin" w:fldLock="true"/>
+      </w:r>
+      <w:r>
+        <w:instrText> DOCPROPERTY "GENIVI-Public"</w:instrText>
+      </w:r>
+      <w:r>
+        <w:fldChar w:fldCharType="separate"/>
+      </w:r>
+      <w:r>
+        <w:t>true</w:t>
+      </w:r>
+      <w:r>
+        <w:fldChar w:fldCharType="end"/>
       </w:r>
       <w:r>
         <w:rPr>
@@ -403,13 +389,13 @@
         <w:fldChar w:fldCharType="begin" w:fldLock="true"/>
       </w:r>
       <w:r>
-        <w:instrText> DOCPROPERTY "GENIVI-Public"</w:instrText>
+        <w:instrText> DOCPROPERTY "GENIVI-CopyrightHolders"</w:instrText>
       </w:r>
       <w:r>
         <w:fldChar w:fldCharType="separate"/>
       </w:r>
       <w:r>
-        <w:t>true</w:t>
+        <w:t>BMW Car IT GmbH, Continental Automotive GmbH, PCA Peugeot Citroën, XS Embedded GmbH, TomTom International B.V., Alpine Electronics R&amp;D Europe GmbH, AISIN AW CO.LTD</w:t>
       </w:r>
       <w:r>
         <w:fldChar w:fldCharType="end"/>
@@ -419,38 +405,19 @@
           <w:sz w:val="20"/>
           <w:szCs w:val="20"/>
         </w:rPr>
-        <w:fldChar w:fldCharType="begin" w:fldLock="true"/>
-      </w:r>
-      <w:r>
-        <w:instrText> DOCPROPERTY "GENIVI-CopyrightHolders"</w:instrText>
-      </w:r>
-      <w:r>
-        <w:fldChar w:fldCharType="separate"/>
-      </w:r>
-      <w:r>
-        <w:t>BMW Car IT GmbH, Continental Automotive GmbH, PCA Peugeot Citroën, XS Embedded GmbH, TomTom International B.V., Alpine Electronics R&amp;D Europe GmbH, AISIN AW CO.LTD</w:t>
-      </w:r>
-      <w:r>
-        <w:fldChar w:fldCharType="end"/>
-      </w:r>
+        <w:t>.</w:t>
+      </w:r>
+    </w:p>
+    <w:p>
+      <w:pPr>
+        <w:pStyle w:val="Normal"/>
+        <w:rPr/>
+      </w:pPr>
       <w:r>
         <w:rPr>
           <w:sz w:val="20"/>
           <w:szCs w:val="20"/>
         </w:rPr>
-        <w:t>.</w:t>
-      </w:r>
-    </w:p>
-    <w:p>
-      <w:pPr>
-        <w:pStyle w:val="Normal"/>
-        <w:rPr/>
-      </w:pPr>
-      <w:r>
-        <w:rPr>
-          <w:sz w:val="20"/>
-          <w:szCs w:val="20"/>
-        </w:rPr>
         <w:br/>
         <w:t>All rights reserved.</w:t>
       </w:r>
@@ -526,24 +493,75 @@
         <w:pStyle w:val="Body"/>
         <w:rPr/>
       </w:pPr>
+      <w:bookmarkStart w:id="0" w:name="__Fieldmark__1012_1592717581"/>
+      <w:bookmarkStart w:id="1" w:name="__Fieldmark__764_978746568"/>
+      <w:bookmarkStart w:id="2" w:name="OQ1"/>
+      <w:bookmarkStart w:id="3" w:name="OQ"/>
+      <w:bookmarkEnd w:id="2"/>
+      <w:bookmarkEnd w:id="3"/>
+      <w:r>
+        <w:rPr/>
+        <w:fldChar w:fldCharType="begin" w:fldLock="true"/>
+      </w:r>
+      <w:r>
+        <w:instrText> SET OQ """"" </w:instrText>
+      </w:r>
+      <w:r>
+        <w:fldChar w:fldCharType="separate"/>
+      </w:r>
+      <w:bookmarkStart w:id="4" w:name="OQ"/>
+      <w:r/>
+      <w:bookmarkEnd w:id="4"/>
+      <w:r>
+        <w:fldChar w:fldCharType="end"/>
+      </w:r>
+      <w:bookmarkStart w:id="5" w:name="__Fieldmark__770_978746568"/>
+      <w:bookmarkStart w:id="6" w:name="__Fieldmark__933_36145288"/>
+      <w:bookmarkStart w:id="7" w:name="__Fieldmark__1018_1592717581"/>
+      <w:bookmarkStart w:id="8" w:name="__Fieldmark__96_2106187614"/>
+      <w:bookmarkStart w:id="9" w:name="CQ1"/>
+      <w:bookmarkStart w:id="10" w:name="CQ"/>
+      <w:bookmarkEnd w:id="1"/>
+      <w:bookmarkEnd w:id="9"/>
+      <w:bookmarkEnd w:id="10"/>
+      <w:r>
+        <w:rPr/>
+        <w:fldChar w:fldCharType="begin" w:fldLock="true"/>
+      </w:r>
+      <w:r>
+        <w:instrText> SET CQ """"" </w:instrText>
+      </w:r>
+      <w:r>
+        <w:fldChar w:fldCharType="separate"/>
+      </w:r>
+      <w:bookmarkStart w:id="11" w:name="CQ"/>
+      <w:r/>
+      <w:bookmarkEnd w:id="11"/>
+      <w:r>
+        <w:fldChar w:fldCharType="end"/>
+      </w:r>
       <w:r>
         <w:fldChar w:fldCharType="begin"/>
       </w:r>
       <w:r>
-        <w:instrText>SET OQ "\“"</w:instrText>
+        <w:instrText>OQ</w:instrText>
       </w:r>
       <w:r>
         <w:fldChar w:fldCharType="separate"/>
       </w:r>
-      <w:bookmarkStart w:id="0" w:name="__Fieldmark__764_978746568"/>
+      <w:bookmarkStart w:id="12" w:name="__Fieldmark__3127_1543837743"/>
       <w:r>
         <w:rPr/>
         <w:t>“</w:t>
       </w:r>
-      <w:bookmarkStart w:id="1" w:name="__Fieldmark__1012_1592717581"/>
-      <w:r>
-        <w:rPr/>
-      </w:r>
+      <w:bookmarkStart w:id="13" w:name="CQ"/>
+      <w:bookmarkEnd w:id="13"/>
+      <w:bookmarkStart w:id="14" w:name="__Fieldmark__1117_3496975883"/>
+      <w:r>
+        <w:rPr/>
+      </w:r>
+      <w:bookmarkStart w:id="15" w:name="CQ"/>
+      <w:bookmarkEnd w:id="15"/>
       <w:r>
         <w:fldChar w:fldCharType="end"/>
       </w:r>
@@ -551,86 +569,45 @@
         <w:fldChar w:fldCharType="begin"/>
       </w:r>
       <w:r>
-        <w:instrText>SET CQ "\”"</w:instrText>
+        <w:instrText>CQ</w:instrText>
       </w:r>
       <w:r>
         <w:fldChar w:fldCharType="separate"/>
       </w:r>
-      <w:bookmarkStart w:id="2" w:name="__Fieldmark__96_2106187614"/>
-      <w:bookmarkStart w:id="3" w:name="__Fieldmark__770_978746568"/>
+      <w:bookmarkStart w:id="16" w:name="__Fieldmark__76_628082632"/>
+      <w:bookmarkStart w:id="17" w:name="__Fieldmark__3139_1543837743"/>
+      <w:bookmarkStart w:id="18" w:name="CQ3"/>
+      <w:bookmarkStart w:id="19" w:name="CQ2"/>
+      <w:bookmarkEnd w:id="12"/>
+      <w:bookmarkEnd w:id="18"/>
+      <w:bookmarkEnd w:id="19"/>
+      <w:r>
+        <w:rPr/>
+        <w:t>”</w:t>
+      </w:r>
+      <w:bookmarkStart w:id="20" w:name="CQ"/>
+      <w:bookmarkEnd w:id="20"/>
+      <w:bookmarkStart w:id="21" w:name="__Fieldmark__1131_3496975883"/>
+      <w:bookmarkStart w:id="22" w:name="__Fieldmark__102_2106187614"/>
+      <w:bookmarkStart w:id="23" w:name="OQ11"/>
+      <w:bookmarkStart w:id="24" w:name="__Fieldmark__779_978746568"/>
       <w:bookmarkEnd w:id="0"/>
-      <w:r>
-        <w:rPr/>
-        <w:t>”</w:t>
-      </w:r>
-      <w:bookmarkStart w:id="4" w:name="__Fieldmark__933_36145288"/>
-      <w:bookmarkStart w:id="5" w:name="__Fieldmark__1018_1592717581"/>
-      <w:r>
-        <w:rPr/>
-      </w:r>
-      <w:r>
-        <w:fldChar w:fldCharType="end"/>
-      </w:r>
-      <w:r>
-        <w:fldChar w:fldCharType="begin"/>
-      </w:r>
-      <w:r>
-        <w:instrText>OQ</w:instrText>
-      </w:r>
-      <w:r>
-        <w:fldChar w:fldCharType="separate"/>
-      </w:r>
-      <w:bookmarkStart w:id="6" w:name="OQ"/>
-      <w:bookmarkStart w:id="7" w:name="__Fieldmark__102_2106187614"/>
-      <w:bookmarkStart w:id="8" w:name="__Fieldmark__779_978746568"/>
-      <w:bookmarkEnd w:id="1"/>
-      <w:bookmarkEnd w:id="3"/>
-      <w:r>
-        <w:rPr/>
-        <w:t>“</w:t>
-      </w:r>
-      <w:bookmarkStart w:id="9" w:name="__Fieldmark__939_36145288"/>
-      <w:bookmarkStart w:id="10" w:name="__Fieldmark__1026_1592717581"/>
-      <w:r>
-        <w:rPr/>
-      </w:r>
-      <w:r>
-        <w:fldChar w:fldCharType="end"/>
-      </w:r>
-      <w:r>
-        <w:fldChar w:fldCharType="begin"/>
-      </w:r>
-      <w:r>
-        <w:instrText>CQ</w:instrText>
-      </w:r>
-      <w:r>
-        <w:fldChar w:fldCharType="separate"/>
-      </w:r>
-      <w:bookmarkStart w:id="11" w:name="CQ"/>
-      <w:bookmarkStart w:id="12" w:name="__Fieldmark__110_2106187614"/>
-      <w:bookmarkStart w:id="13" w:name="__Fieldmark__789_978746568"/>
-      <w:bookmarkEnd w:id="2"/>
       <w:bookmarkEnd w:id="5"/>
-      <w:bookmarkEnd w:id="8"/>
-      <w:r>
-        <w:rPr/>
-        <w:t>”</w:t>
-      </w:r>
-      <w:bookmarkStart w:id="14" w:name="__Fieldmark__1036_1592717581"/>
-      <w:bookmarkStart w:id="15" w:name="__Fieldmark__945_36145288"/>
-      <w:bookmarkEnd w:id="4"/>
       <w:bookmarkEnd w:id="6"/>
       <w:bookmarkEnd w:id="7"/>
-      <w:bookmarkEnd w:id="9"/>
-      <w:bookmarkEnd w:id="10"/>
-      <w:bookmarkEnd w:id="11"/>
-      <w:bookmarkEnd w:id="12"/>
-      <w:bookmarkEnd w:id="13"/>
+      <w:bookmarkEnd w:id="8"/>
       <w:bookmarkEnd w:id="14"/>
-      <w:bookmarkEnd w:id="15"/>
-      <w:r>
-        <w:rPr/>
-      </w:r>
+      <w:bookmarkEnd w:id="16"/>
+      <w:bookmarkEnd w:id="17"/>
+      <w:bookmarkEnd w:id="21"/>
+      <w:bookmarkEnd w:id="22"/>
+      <w:bookmarkEnd w:id="23"/>
+      <w:bookmarkEnd w:id="24"/>
+      <w:r>
+        <w:rPr/>
+      </w:r>
+      <w:bookmarkStart w:id="25" w:name="CQ"/>
+      <w:bookmarkEnd w:id="25"/>
       <w:r>
         <w:fldChar w:fldCharType="end"/>
       </w:r>
@@ -695,6 +672,10 @@
         <w:pStyle w:val="Body"/>
         <w:rPr/>
       </w:pPr>
+      <w:bookmarkStart w:id="26" w:name="CQ7"/>
+      <w:bookmarkStart w:id="27" w:name="CQ6"/>
+      <w:bookmarkEnd w:id="26"/>
+      <w:bookmarkEnd w:id="27"/>
       <w:r>
         <w:rPr/>
         <w:fldChar w:fldCharType="begin" w:fldLock="true"/>
@@ -705,12 +686,18 @@
       <w:r>
         <w:fldChar w:fldCharType="separate"/>
       </w:r>
+      <w:bookmarkStart w:id="28" w:name="CQ"/>
       <w:r>
         <w:t>true</w:t>
       </w:r>
+      <w:bookmarkEnd w:id="28"/>
       <w:r>
         <w:fldChar w:fldCharType="end"/>
       </w:r>
+      <w:bookmarkStart w:id="29" w:name="CQ8"/>
+      <w:bookmarkStart w:id="30" w:name="CQ71"/>
+      <w:bookmarkEnd w:id="29"/>
+      <w:bookmarkEnd w:id="30"/>
       <w:r>
         <w:rPr/>
         <w:fldChar w:fldCharType="begin" w:fldLock="true"/>
@@ -721,9 +708,11 @@
       <w:r>
         <w:fldChar w:fldCharType="separate"/>
       </w:r>
+      <w:bookmarkStart w:id="31" w:name="CQ"/>
       <w:r>
         <w:t>This work is licensed under a Creative Commons Attribution-ShareAlike 4.0 International License.</w:t>
       </w:r>
+      <w:bookmarkEnd w:id="31"/>
       <w:r>
         <w:fldChar w:fldCharType="end"/>
       </w:r>
@@ -733,6 +722,10 @@
         <w:pStyle w:val="Body"/>
         <w:rPr/>
       </w:pPr>
+      <w:bookmarkStart w:id="32" w:name="CQ9"/>
+      <w:bookmarkStart w:id="33" w:name="CQ81"/>
+      <w:bookmarkEnd w:id="32"/>
+      <w:bookmarkEnd w:id="33"/>
       <w:r>
         <w:rPr/>
         <w:fldChar w:fldCharType="begin" w:fldLock="true"/>
@@ -743,9 +736,11 @@
       <w:r>
         <w:fldChar w:fldCharType="separate"/>
       </w:r>
+      <w:bookmarkStart w:id="34" w:name="CQ"/>
       <w:r>
         <w:t>http://creativecommons.org/licenses/by-sa/4.0</w:t>
       </w:r>
+      <w:bookmarkEnd w:id="34"/>
       <w:r>
         <w:fldChar w:fldCharType="end"/>
       </w:r>
@@ -880,6 +875,8 @@
       <w:pPr>
         <w:pStyle w:val="Contents1"/>
         <w:tabs>
+          <w:tab w:val="left" w:pos="480" w:leader="none"/>
+          <w:tab w:val="right" w:pos="9962" w:leader="dot"/>
           <w:tab w:val="right" w:pos="9972" w:leader="dot"/>
         </w:tabs>
         <w:rPr/>
@@ -896,7 +893,7 @@
       <w:hyperlink w:anchor="__RefHeading___Toc391907817">
         <w:r>
           <w:rPr>
-            <w:rStyle w:val="Style"/>
+            <w:rStyle w:val="IndexLink"/>
           </w:rPr>
           <w:t>1Change History</w:t>
           <w:tab/>
@@ -908,6 +905,8 @@
       <w:pPr>
         <w:pStyle w:val="Contents1"/>
         <w:tabs>
+          <w:tab w:val="left" w:pos="480" w:leader="none"/>
+          <w:tab w:val="right" w:pos="9962" w:leader="dot"/>
           <w:tab w:val="right" w:pos="9972" w:leader="dot"/>
         </w:tabs>
         <w:rPr/>
@@ -915,7 +914,7 @@
       <w:hyperlink w:anchor="__RefHeading___Toc391907818">
         <w:r>
           <w:rPr>
-            <w:rStyle w:val="Style"/>
+            <w:rStyle w:val="IndexLink"/>
           </w:rPr>
           <w:t>2Introduction</w:t>
           <w:tab/>
@@ -927,6 +926,8 @@
       <w:pPr>
         <w:pStyle w:val="Contents1"/>
         <w:tabs>
+          <w:tab w:val="left" w:pos="480" w:leader="none"/>
+          <w:tab w:val="right" w:pos="9962" w:leader="dot"/>
           <w:tab w:val="right" w:pos="9972" w:leader="dot"/>
         </w:tabs>
         <w:rPr/>
@@ -934,7 +935,7 @@
       <w:hyperlink w:anchor="__RefHeading___Toc391907819">
         <w:r>
           <w:rPr>
-            <w:rStyle w:val="Style"/>
+            <w:rStyle w:val="IndexLink"/>
           </w:rPr>
           <w:t>3Terminology</w:t>
           <w:tab/>
@@ -946,6 +947,8 @@
       <w:pPr>
         <w:pStyle w:val="Contents1"/>
         <w:tabs>
+          <w:tab w:val="left" w:pos="480" w:leader="none"/>
+          <w:tab w:val="right" w:pos="9962" w:leader="dot"/>
           <w:tab w:val="right" w:pos="9972" w:leader="dot"/>
         </w:tabs>
         <w:rPr/>
@@ -953,7 +956,7 @@
       <w:hyperlink w:anchor="__RefHeading___Toc391907821">
         <w:r>
           <w:rPr>
-            <w:rStyle w:val="Style"/>
+            <w:rStyle w:val="IndexLink"/>
           </w:rPr>
           <w:t>4Architecture</w:t>
           <w:tab/>
@@ -972,7 +975,7 @@
       <w:hyperlink w:anchor="__RefHeading___Toc391907822">
         <w:r>
           <w:rPr>
-            <w:rStyle w:val="Style"/>
+            <w:rStyle w:val="IndexLink"/>
           </w:rPr>
           <w:t>4.1Interfaces</w:t>
           <w:tab/>
@@ -991,7 +994,7 @@
       <w:hyperlink w:anchor="__RefHeading___Toc391907823">
         <w:r>
           <w:rPr>
-            <w:rStyle w:val="Style"/>
+            <w:rStyle w:val="IndexLink"/>
           </w:rPr>
           <w:t>4.2Interaction with other Components</w:t>
           <w:tab/>
@@ -1003,6 +1006,8 @@
       <w:pPr>
         <w:pStyle w:val="Contents1"/>
         <w:tabs>
+          <w:tab w:val="left" w:pos="480" w:leader="none"/>
+          <w:tab w:val="right" w:pos="9962" w:leader="dot"/>
           <w:tab w:val="right" w:pos="9972" w:leader="dot"/>
         </w:tabs>
         <w:rPr/>
@@ -1010,7 +1015,7 @@
       <w:hyperlink w:anchor="__RefHeading___Toc391907824">
         <w:r>
           <w:rPr>
-            <w:rStyle w:val="Style"/>
+            <w:rStyle w:val="IndexLink"/>
           </w:rPr>
           <w:t>5API</w:t>
           <w:tab/>
@@ -1029,7 +1034,7 @@
       <w:hyperlink w:anchor="__RefHeading___Toc391907826">
         <w:r>
           <w:rPr>
-            <w:rStyle w:val="Style"/>
+            <w:rStyle w:val="IndexLink"/>
           </w:rPr>
           <w:t>5.1Git Repository</w:t>
           <w:tab/>
@@ -1048,7 +1053,7 @@
       <w:hyperlink w:anchor="__RefHeading___Toc391907830">
         <w:r>
           <w:rPr>
-            <w:rStyle w:val="Style"/>
+            <w:rStyle w:val="IndexLink"/>
           </w:rPr>
           <w:t>5.2Sequence Diagrams</w:t>
           <w:tab/>
@@ -1060,6 +1065,7 @@
       <w:pPr>
         <w:pStyle w:val="Contents3"/>
         <w:tabs>
+          <w:tab w:val="right" w:pos="9406" w:leader="dot"/>
           <w:tab w:val="right" w:pos="9972" w:leader="dot"/>
         </w:tabs>
         <w:rPr/>
@@ -1067,7 +1073,7 @@
       <w:hyperlink w:anchor="__RefHeading___Toc391907831">
         <w:r>
           <w:rPr>
-            <w:rStyle w:val="Style"/>
+            <w:rStyle w:val="IndexLink"/>
           </w:rPr>
           <w:t>5.2.1navigation application browses map</w:t>
           <w:tab/>
@@ -1079,6 +1085,7 @@
       <w:pPr>
         <w:pStyle w:val="Contents3"/>
         <w:tabs>
+          <w:tab w:val="right" w:pos="9406" w:leader="dot"/>
           <w:tab w:val="right" w:pos="9972" w:leader="dot"/>
         </w:tabs>
         <w:rPr/>
@@ -1086,7 +1093,7 @@
       <w:hyperlink w:anchor="__RefHeading___Toc391907832">
         <w:r>
           <w:rPr>
-            <w:rStyle w:val="Style"/>
+            <w:rStyle w:val="IndexLink"/>
           </w:rPr>
           <w:t>5.2.2navigation application creates map session</w:t>
           <w:tab/>
@@ -1098,6 +1105,7 @@
       <w:pPr>
         <w:pStyle w:val="Contents3"/>
         <w:tabs>
+          <w:tab w:val="right" w:pos="9406" w:leader="dot"/>
           <w:tab w:val="right" w:pos="9972" w:leader="dot"/>
         </w:tabs>
         <w:rPr/>
@@ -1105,7 +1113,7 @@
       <w:hyperlink w:anchor="__RefHeading___Toc391907833">
         <w:r>
           <w:rPr>
-            <w:rStyle w:val="Style"/>
+            <w:rStyle w:val="IndexLink"/>
           </w:rPr>
           <w:t>5.2.3navigation application sets center</w:t>
           <w:tab/>
@@ -1117,6 +1125,7 @@
       <w:pPr>
         <w:pStyle w:val="Contents3"/>
         <w:tabs>
+          <w:tab w:val="right" w:pos="9406" w:leader="dot"/>
           <w:tab w:val="right" w:pos="9972" w:leader="dot"/>
         </w:tabs>
         <w:rPr/>
@@ -1124,7 +1133,7 @@
       <w:hyperlink w:anchor="__RefHeading___Toc391907834">
         <w:r>
           <w:rPr>
-            <w:rStyle w:val="Style"/>
+            <w:rStyle w:val="IndexLink"/>
           </w:rPr>
           <w:t>5.2.4navigation application sets map zoom by delta</w:t>
           <w:tab/>
@@ -1136,6 +1145,7 @@
       <w:pPr>
         <w:pStyle w:val="Contents3"/>
         <w:tabs>
+          <w:tab w:val="right" w:pos="9406" w:leader="dot"/>
           <w:tab w:val="right" w:pos="9972" w:leader="dot"/>
         </w:tabs>
         <w:rPr/>
@@ -1143,7 +1153,7 @@
       <w:hyperlink w:anchor="__RefHeading___Toc391907835">
         <w:r>
           <w:rPr>
-            <w:rStyle w:val="Style"/>
+            <w:rStyle w:val="IndexLink"/>
           </w:rPr>
           <w:t>5.2.5navigation application shows route</w:t>
           <w:tab/>
@@ -1162,16 +1172,13 @@
       <w:hyperlink w:anchor="__RefHeading___Toc391907836">
         <w:r>
           <w:rPr>
-            <w:rStyle w:val="Style"/>
+            <w:rStyle w:val="IndexLink"/>
           </w:rPr>
           <w:t>5.3Interfaces</w:t>
           <w:tab/>
           <w:t>15</w:t>
         </w:r>
       </w:hyperlink>
-      <w:r>
-        <w:fldChar w:fldCharType="end"/>
-      </w:r>
     </w:p>
     <w:p>
       <w:pPr>
@@ -1187,6 +1194,12 @@
           <w:lang w:val="en-US" w:eastAsia="en-US" w:bidi="ar-SA"/>
         </w:rPr>
       </w:pPr>
+      <w:bookmarkStart w:id="35" w:name="CQ10"/>
+      <w:bookmarkStart w:id="36" w:name="CQ91"/>
+      <w:bookmarkStart w:id="37" w:name="CQ10"/>
+      <w:bookmarkStart w:id="38" w:name="CQ91"/>
+      <w:bookmarkEnd w:id="37"/>
+      <w:bookmarkEnd w:id="38"/>
       <w:r>
         <w:rPr>
           <w:rFonts w:eastAsia="Times New Roman" w:cs="Times New Roman" w:ascii="Calibri" w:hAnsi="Calibri"/>
@@ -1194,6 +1207,11 @@
           <w:szCs w:val="22"/>
           <w:lang w:val="en-US" w:eastAsia="en-US" w:bidi="ar-SA"/>
         </w:rPr>
+      </w:r>
+      <w:bookmarkStart w:id="39" w:name="CQ"/>
+      <w:bookmarkEnd w:id="39"/>
+      <w:r>
+        <w:fldChar w:fldCharType="end"/>
       </w:r>
     </w:p>
     <w:p>
@@ -1208,7 +1226,7 @@
           <w:pgNumType w:fmt="decimal"/>
           <w:formProt w:val="false"/>
           <w:textDirection w:val="lrTb"/>
-          <w:docGrid w:type="default" w:linePitch="360" w:charSpace="4294961151"/>
+          <w:docGrid w:type="default" w:linePitch="360" w:charSpace="0"/>
         </w:sectPr>
       </w:pPr>
     </w:p>
@@ -1240,8 +1258,8 @@
         <w:ind w:left="431" w:right="0" w:hanging="431"/>
         <w:rPr/>
       </w:pPr>
-      <w:bookmarkStart w:id="16" w:name="__RefHeading___Toc391907817"/>
-      <w:bookmarkEnd w:id="16"/>
+      <w:bookmarkStart w:id="58" w:name="__RefHeading___Toc391907817"/>
+      <w:bookmarkEnd w:id="58"/>
       <w:r>
         <w:rPr/>
         <w:t>Change History</w:t>
@@ -1269,7 +1287,7 @@
         </w:tblBorders>
         <w:tblCellMar>
           <w:top w:w="0" w:type="dxa"/>
-          <w:left w:w="78" w:type="dxa"/>
+          <w:left w:w="48" w:type="dxa"/>
           <w:bottom w:w="0" w:type="dxa"/>
           <w:right w:w="108" w:type="dxa"/>
         </w:tblCellMar>
@@ -1293,7 +1311,7 @@
             </w:tcBorders>
             <w:shd w:fill="000000" w:val="clear"/>
             <w:tcMar>
-              <w:left w:w="78" w:type="dxa"/>
+              <w:left w:w="48" w:type="dxa"/>
             </w:tcMar>
           </w:tcPr>
           <w:p>
@@ -1397,6 +1415,9 @@
               <w:insideV w:val="single" w:sz="8" w:space="0" w:color="000001"/>
             </w:tcBorders>
             <w:shd w:fill="000000" w:val="clear"/>
+            <w:tcMar>
+              <w:left w:w="57" w:type="dxa"/>
+            </w:tcMar>
           </w:tcPr>
           <w:p>
             <w:pPr>
@@ -1433,7 +1454,7 @@
             </w:tcBorders>
             <w:shd w:fill="auto" w:val="clear"/>
             <w:tcMar>
-              <w:left w:w="93" w:type="dxa"/>
+              <w:left w:w="78" w:type="dxa"/>
             </w:tcMar>
           </w:tcPr>
           <w:p>
@@ -1459,7 +1480,7 @@
             </w:tcBorders>
             <w:shd w:fill="auto" w:val="clear"/>
             <w:tcMar>
-              <w:left w:w="93" w:type="dxa"/>
+              <w:left w:w="78" w:type="dxa"/>
             </w:tcMar>
           </w:tcPr>
           <w:p>
@@ -1505,7 +1526,7 @@
             </w:tcBorders>
             <w:shd w:fill="auto" w:val="clear"/>
             <w:tcMar>
-              <w:left w:w="93" w:type="dxa"/>
+              <w:left w:w="78" w:type="dxa"/>
             </w:tcMar>
           </w:tcPr>
           <w:p>
@@ -1563,7 +1584,7 @@
             </w:tcBorders>
             <w:shd w:fill="auto" w:val="clear"/>
             <w:tcMar>
-              <w:left w:w="93" w:type="dxa"/>
+              <w:left w:w="78" w:type="dxa"/>
             </w:tcMar>
           </w:tcPr>
           <w:p>
@@ -1602,7 +1623,7 @@
             </w:tcBorders>
             <w:shd w:fill="auto" w:val="clear"/>
             <w:tcMar>
-              <w:left w:w="93" w:type="dxa"/>
+              <w:left w:w="78" w:type="dxa"/>
             </w:tcMar>
           </w:tcPr>
           <w:p>
@@ -1632,7 +1653,7 @@
             </w:tcBorders>
             <w:shd w:fill="auto" w:val="clear"/>
             <w:tcMar>
-              <w:left w:w="93" w:type="dxa"/>
+              <w:left w:w="78" w:type="dxa"/>
             </w:tcMar>
           </w:tcPr>
           <w:p>
@@ -1658,7 +1679,7 @@
             </w:tcBorders>
             <w:shd w:fill="auto" w:val="clear"/>
             <w:tcMar>
-              <w:left w:w="93" w:type="dxa"/>
+              <w:left w:w="78" w:type="dxa"/>
             </w:tcMar>
           </w:tcPr>
           <w:p>
@@ -1716,7 +1737,7 @@
             </w:tcBorders>
             <w:shd w:fill="auto" w:val="clear"/>
             <w:tcMar>
-              <w:left w:w="93" w:type="dxa"/>
+              <w:left w:w="78" w:type="dxa"/>
             </w:tcMar>
           </w:tcPr>
           <w:p>
@@ -1776,7 +1797,7 @@
             </w:tcBorders>
             <w:shd w:fill="auto" w:val="clear"/>
             <w:tcMar>
-              <w:left w:w="93" w:type="dxa"/>
+              <w:left w:w="78" w:type="dxa"/>
             </w:tcMar>
           </w:tcPr>
           <w:p>
@@ -1806,7 +1827,7 @@
             </w:tcBorders>
             <w:shd w:fill="auto" w:val="clear"/>
             <w:tcMar>
-              <w:left w:w="93" w:type="dxa"/>
+              <w:left w:w="78" w:type="dxa"/>
             </w:tcMar>
           </w:tcPr>
           <w:p>
@@ -1832,7 +1853,7 @@
             </w:tcBorders>
             <w:shd w:fill="auto" w:val="clear"/>
             <w:tcMar>
-              <w:left w:w="93" w:type="dxa"/>
+              <w:left w:w="78" w:type="dxa"/>
             </w:tcMar>
           </w:tcPr>
           <w:p>
@@ -1890,7 +1911,7 @@
             </w:tcBorders>
             <w:shd w:fill="auto" w:val="clear"/>
             <w:tcMar>
-              <w:left w:w="93" w:type="dxa"/>
+              <w:left w:w="78" w:type="dxa"/>
             </w:tcMar>
           </w:tcPr>
           <w:p>
@@ -1939,7 +1960,7 @@
             </w:tcBorders>
             <w:shd w:fill="auto" w:val="clear"/>
             <w:tcMar>
-              <w:left w:w="93" w:type="dxa"/>
+              <w:left w:w="78" w:type="dxa"/>
             </w:tcMar>
           </w:tcPr>
           <w:p>
@@ -1969,7 +1990,7 @@
             </w:tcBorders>
             <w:shd w:fill="auto" w:val="clear"/>
             <w:tcMar>
-              <w:left w:w="93" w:type="dxa"/>
+              <w:left w:w="78" w:type="dxa"/>
             </w:tcMar>
           </w:tcPr>
           <w:p>
@@ -1995,7 +2016,7 @@
             </w:tcBorders>
             <w:shd w:fill="auto" w:val="clear"/>
             <w:tcMar>
-              <w:left w:w="93" w:type="dxa"/>
+              <w:left w:w="78" w:type="dxa"/>
             </w:tcMar>
           </w:tcPr>
           <w:p>
@@ -2053,7 +2074,7 @@
             </w:tcBorders>
             <w:shd w:fill="auto" w:val="clear"/>
             <w:tcMar>
-              <w:left w:w="93" w:type="dxa"/>
+              <w:left w:w="78" w:type="dxa"/>
             </w:tcMar>
           </w:tcPr>
           <w:p>
@@ -2082,7 +2103,7 @@
             </w:tcBorders>
             <w:shd w:fill="auto" w:val="clear"/>
             <w:tcMar>
-              <w:left w:w="93" w:type="dxa"/>
+              <w:left w:w="78" w:type="dxa"/>
             </w:tcMar>
           </w:tcPr>
           <w:p>
@@ -2112,7 +2133,7 @@
             </w:tcBorders>
             <w:shd w:fill="auto" w:val="clear"/>
             <w:tcMar>
-              <w:left w:w="93" w:type="dxa"/>
+              <w:left w:w="78" w:type="dxa"/>
             </w:tcMar>
           </w:tcPr>
           <w:p>
@@ -2138,7 +2159,7 @@
             </w:tcBorders>
             <w:shd w:fill="auto" w:val="clear"/>
             <w:tcMar>
-              <w:left w:w="93" w:type="dxa"/>
+              <w:left w:w="78" w:type="dxa"/>
             </w:tcMar>
           </w:tcPr>
           <w:p>
@@ -2196,7 +2217,7 @@
             </w:tcBorders>
             <w:shd w:fill="auto" w:val="clear"/>
             <w:tcMar>
-              <w:left w:w="93" w:type="dxa"/>
+              <w:left w:w="78" w:type="dxa"/>
             </w:tcMar>
           </w:tcPr>
           <w:p>
@@ -2227,7 +2248,7 @@
             </w:tcBorders>
             <w:shd w:fill="auto" w:val="clear"/>
             <w:tcMar>
-              <w:left w:w="93" w:type="dxa"/>
+              <w:left w:w="78" w:type="dxa"/>
             </w:tcMar>
           </w:tcPr>
           <w:p>
@@ -2257,7 +2278,7 @@
             </w:tcBorders>
             <w:shd w:fill="auto" w:val="clear"/>
             <w:tcMar>
-              <w:left w:w="93" w:type="dxa"/>
+              <w:left w:w="78" w:type="dxa"/>
             </w:tcMar>
           </w:tcPr>
           <w:p>
@@ -2283,7 +2304,7 @@
             </w:tcBorders>
             <w:shd w:fill="auto" w:val="clear"/>
             <w:tcMar>
-              <w:left w:w="93" w:type="dxa"/>
+              <w:left w:w="78" w:type="dxa"/>
             </w:tcMar>
           </w:tcPr>
           <w:p>
@@ -2341,7 +2362,7 @@
             </w:tcBorders>
             <w:shd w:fill="auto" w:val="clear"/>
             <w:tcMar>
-              <w:left w:w="93" w:type="dxa"/>
+              <w:left w:w="78" w:type="dxa"/>
             </w:tcMar>
           </w:tcPr>
           <w:p>
@@ -2376,6 +2397,10 @@
               <w:rPr/>
               <w:t>API Version 2.0 (</w:t>
             </w:r>
+            <w:bookmarkStart w:id="59" w:name="CQ17"/>
+            <w:bookmarkStart w:id="60" w:name="CQ161"/>
+            <w:bookmarkEnd w:id="59"/>
+            <w:bookmarkEnd w:id="60"/>
             <w:r>
               <w:rPr/>
               <w:fldChar w:fldCharType="begin"/>
@@ -2386,9 +2411,11 @@
             <w:r>
               <w:fldChar w:fldCharType="separate"/>
             </w:r>
+            <w:bookmarkStart w:id="61" w:name="CQ"/>
             <w:r>
               <w:t>4</w:t>
             </w:r>
+            <w:bookmarkEnd w:id="61"/>
             <w:r>
               <w:fldChar w:fldCharType="end"/>
             </w:r>
@@ -2418,7 +2445,7 @@
             </w:tcBorders>
             <w:shd w:fill="auto" w:val="clear"/>
             <w:tcMar>
-              <w:left w:w="93" w:type="dxa"/>
+              <w:left w:w="78" w:type="dxa"/>
             </w:tcMar>
           </w:tcPr>
           <w:p>
@@ -2448,7 +2475,7 @@
             </w:tcBorders>
             <w:shd w:fill="auto" w:val="clear"/>
             <w:tcMar>
-              <w:left w:w="93" w:type="dxa"/>
+              <w:left w:w="78" w:type="dxa"/>
             </w:tcMar>
           </w:tcPr>
           <w:p>
@@ -2474,7 +2501,7 @@
             </w:tcBorders>
             <w:shd w:fill="auto" w:val="clear"/>
             <w:tcMar>
-              <w:left w:w="93" w:type="dxa"/>
+              <w:left w:w="78" w:type="dxa"/>
             </w:tcMar>
           </w:tcPr>
           <w:p>
@@ -2532,7 +2559,7 @@
             </w:tcBorders>
             <w:shd w:fill="auto" w:val="clear"/>
             <w:tcMar>
-              <w:left w:w="93" w:type="dxa"/>
+              <w:left w:w="78" w:type="dxa"/>
             </w:tcMar>
           </w:tcPr>
           <w:p>
@@ -2572,7 +2599,7 @@
             </w:tcBorders>
             <w:shd w:fill="auto" w:val="clear"/>
             <w:tcMar>
-              <w:left w:w="93" w:type="dxa"/>
+              <w:left w:w="78" w:type="dxa"/>
             </w:tcMar>
           </w:tcPr>
           <w:p>
@@ -2602,7 +2629,7 @@
             </w:tcBorders>
             <w:shd w:fill="auto" w:val="clear"/>
             <w:tcMar>
-              <w:left w:w="93" w:type="dxa"/>
+              <w:left w:w="78" w:type="dxa"/>
             </w:tcMar>
           </w:tcPr>
           <w:p>
@@ -2628,7 +2655,7 @@
             </w:tcBorders>
             <w:shd w:fill="auto" w:val="clear"/>
             <w:tcMar>
-              <w:left w:w="93" w:type="dxa"/>
+              <w:left w:w="78" w:type="dxa"/>
             </w:tcMar>
           </w:tcPr>
           <w:p>
@@ -2686,7 +2713,7 @@
             </w:tcBorders>
             <w:shd w:fill="auto" w:val="clear"/>
             <w:tcMar>
-              <w:left w:w="93" w:type="dxa"/>
+              <w:left w:w="78" w:type="dxa"/>
             </w:tcMar>
           </w:tcPr>
           <w:p>
@@ -2715,7 +2742,7 @@
             </w:tcBorders>
             <w:shd w:fill="auto" w:val="clear"/>
             <w:tcMar>
-              <w:left w:w="93" w:type="dxa"/>
+              <w:left w:w="78" w:type="dxa"/>
             </w:tcMar>
           </w:tcPr>
           <w:p>
@@ -2745,7 +2772,7 @@
             </w:tcBorders>
             <w:shd w:fill="auto" w:val="clear"/>
             <w:tcMar>
-              <w:left w:w="93" w:type="dxa"/>
+              <w:left w:w="78" w:type="dxa"/>
             </w:tcMar>
           </w:tcPr>
           <w:p>
@@ -2775,7 +2802,7 @@
             </w:tcBorders>
             <w:shd w:fill="auto" w:val="clear"/>
             <w:tcMar>
-              <w:left w:w="93" w:type="dxa"/>
+              <w:left w:w="78" w:type="dxa"/>
             </w:tcMar>
           </w:tcPr>
           <w:p>
@@ -2833,7 +2860,7 @@
             </w:tcBorders>
             <w:shd w:fill="auto" w:val="clear"/>
             <w:tcMar>
-              <w:left w:w="93" w:type="dxa"/>
+              <w:left w:w="78" w:type="dxa"/>
             </w:tcMar>
           </w:tcPr>
           <w:p>
@@ -2862,7 +2889,7 @@
             </w:tcBorders>
             <w:shd w:fill="auto" w:val="clear"/>
             <w:tcMar>
-              <w:left w:w="93" w:type="dxa"/>
+              <w:left w:w="78" w:type="dxa"/>
             </w:tcMar>
           </w:tcPr>
           <w:p>
@@ -2888,7 +2915,7 @@
             </w:tcBorders>
             <w:shd w:fill="auto" w:val="clear"/>
             <w:tcMar>
-              <w:left w:w="93" w:type="dxa"/>
+              <w:left w:w="78" w:type="dxa"/>
             </w:tcMar>
           </w:tcPr>
           <w:p>
@@ -2916,7 +2943,7 @@
             </w:tcBorders>
             <w:shd w:fill="auto" w:val="clear"/>
             <w:tcMar>
-              <w:left w:w="93" w:type="dxa"/>
+              <w:left w:w="78" w:type="dxa"/>
             </w:tcMar>
           </w:tcPr>
           <w:p>
@@ -2944,7 +2971,7 @@
             </w:tcBorders>
             <w:shd w:fill="auto" w:val="clear"/>
             <w:tcMar>
-              <w:left w:w="93" w:type="dxa"/>
+              <w:left w:w="78" w:type="dxa"/>
             </w:tcMar>
           </w:tcPr>
           <w:p>
@@ -2956,6 +2983,123 @@
             <w:r>
               <w:rPr/>
               <w:t>Refine the document for Franca based API</w:t>
+            </w:r>
+          </w:p>
+        </w:tc>
+      </w:tr>
+      <w:tr>
+        <w:trPr/>
+        <w:tc>
+          <w:tcPr>
+            <w:tcW w:w="1307" w:type="dxa"/>
+            <w:tcBorders>
+              <w:top w:val="single" w:sz="4" w:space="0" w:color="000001"/>
+              <w:left w:val="single" w:sz="4" w:space="0" w:color="000001"/>
+              <w:bottom w:val="single" w:sz="4" w:space="0" w:color="000001"/>
+              <w:insideH w:val="single" w:sz="4" w:space="0" w:color="000001"/>
+            </w:tcBorders>
+            <w:shd w:fill="auto" w:val="clear"/>
+            <w:tcMar>
+              <w:left w:w="78" w:type="dxa"/>
+            </w:tcMar>
+          </w:tcPr>
+          <w:p>
+            <w:pPr>
+              <w:pStyle w:val="Normal"/>
+              <w:snapToGrid w:val="false"/>
+              <w:rPr/>
+            </w:pPr>
+            <w:r>
+              <w:rPr/>
+              <w:t>4</w:t>
+            </w:r>
+            <w:r>
+              <w:rPr/>
+              <w:t>.</w:t>
+            </w:r>
+            <w:r>
+              <w:rPr/>
+              <w:t>1</w:t>
+            </w:r>
+          </w:p>
+        </w:tc>
+        <w:tc>
+          <w:tcPr>
+            <w:tcW w:w="1800" w:type="dxa"/>
+            <w:tcBorders>
+              <w:top w:val="single" w:sz="4" w:space="0" w:color="000001"/>
+              <w:left w:val="single" w:sz="4" w:space="0" w:color="000001"/>
+              <w:bottom w:val="single" w:sz="4" w:space="0" w:color="000001"/>
+              <w:insideH w:val="single" w:sz="4" w:space="0" w:color="000001"/>
+            </w:tcBorders>
+            <w:shd w:fill="auto" w:val="clear"/>
+            <w:tcMar>
+              <w:left w:w="78" w:type="dxa"/>
+            </w:tcMar>
+          </w:tcPr>
+          <w:p>
+            <w:pPr>
+              <w:pStyle w:val="Normal"/>
+              <w:snapToGrid w:val="false"/>
+              <w:rPr/>
+            </w:pPr>
+            <w:r>
+              <w:rPr/>
+              <w:t>21 Feb 2018</w:t>
+            </w:r>
+          </w:p>
+        </w:tc>
+        <w:tc>
+          <w:tcPr>
+            <w:tcW w:w="1800" w:type="dxa"/>
+            <w:tcBorders>
+              <w:top w:val="single" w:sz="4" w:space="0" w:color="000001"/>
+              <w:left w:val="single" w:sz="4" w:space="0" w:color="000001"/>
+              <w:bottom w:val="single" w:sz="4" w:space="0" w:color="000001"/>
+              <w:insideH w:val="single" w:sz="4" w:space="0" w:color="000001"/>
+            </w:tcBorders>
+            <w:shd w:fill="auto" w:val="clear"/>
+            <w:tcMar>
+              <w:left w:w="78" w:type="dxa"/>
+            </w:tcMar>
+          </w:tcPr>
+          <w:p>
+            <w:pPr>
+              <w:pStyle w:val="Normal"/>
+              <w:snapToGrid w:val="false"/>
+              <w:rPr/>
+            </w:pPr>
+            <w:r>
+              <w:rPr/>
+              <w:t>Philippe COLLIOT (Groupe PSA)</w:t>
+            </w:r>
+          </w:p>
+        </w:tc>
+        <w:tc>
+          <w:tcPr>
+            <w:tcW w:w="5320" w:type="dxa"/>
+            <w:tcBorders>
+              <w:top w:val="single" w:sz="4" w:space="0" w:color="000001"/>
+              <w:left w:val="single" w:sz="4" w:space="0" w:color="000001"/>
+              <w:bottom w:val="single" w:sz="4" w:space="0" w:color="000001"/>
+              <w:right w:val="single" w:sz="4" w:space="0" w:color="000001"/>
+              <w:insideH w:val="single" w:sz="4" w:space="0" w:color="000001"/>
+              <w:insideV w:val="single" w:sz="4" w:space="0" w:color="000001"/>
+            </w:tcBorders>
+            <w:shd w:fill="auto" w:val="clear"/>
+            <w:tcMar>
+              <w:left w:w="78" w:type="dxa"/>
+            </w:tcMar>
+          </w:tcPr>
+          <w:p>
+            <w:pPr>
+              <w:pStyle w:val="Normal"/>
+              <w:snapToGrid w:val="false"/>
+              <w:rPr/>
+            </w:pPr>
+            <w:r>
+              <w:rPr/>
+              <w:t>Align with new version of the API</w:t>
             </w:r>
           </w:p>
         </w:tc>
@@ -2980,8 +3124,8 @@
         <w:ind w:left="431" w:right="0" w:hanging="431"/>
         <w:rPr/>
       </w:pPr>
-      <w:bookmarkStart w:id="17" w:name="__RefHeading___Toc391907818"/>
-      <w:bookmarkEnd w:id="17"/>
+      <w:bookmarkStart w:id="62" w:name="__RefHeading___Toc391907818"/>
+      <w:bookmarkEnd w:id="62"/>
       <w:r>
         <w:rPr/>
         <w:t>Introduction</w:t>
@@ -3025,8 +3169,8 @@
         <w:ind w:left="431" w:right="0" w:hanging="431"/>
         <w:rPr/>
       </w:pPr>
-      <w:bookmarkStart w:id="18" w:name="__RefHeading___Toc391907819"/>
-      <w:bookmarkEnd w:id="18"/>
+      <w:bookmarkStart w:id="63" w:name="__RefHeading___Toc391907819"/>
+      <w:bookmarkEnd w:id="63"/>
       <w:r>
         <w:rPr/>
         <w:t>Terminology</w:t>
@@ -3054,7 +3198,7 @@
         </w:tblBorders>
         <w:tblCellMar>
           <w:top w:w="55" w:type="dxa"/>
-          <w:left w:w="46" w:type="dxa"/>
+          <w:left w:w="37" w:type="dxa"/>
           <w:bottom w:w="55" w:type="dxa"/>
           <w:right w:w="55" w:type="dxa"/>
         </w:tblCellMar>
@@ -3076,7 +3220,7 @@
             </w:tcBorders>
             <w:shd w:fill="B8CCE4" w:val="clear"/>
             <w:tcMar>
-              <w:left w:w="46" w:type="dxa"/>
+              <w:left w:w="37" w:type="dxa"/>
             </w:tcMar>
           </w:tcPr>
           <w:p>
@@ -3116,7 +3260,7 @@
             </w:tcBorders>
             <w:shd w:fill="B8CCE4" w:val="clear"/>
             <w:tcMar>
-              <w:left w:w="46" w:type="dxa"/>
+              <w:left w:w="37" w:type="dxa"/>
             </w:tcMar>
           </w:tcPr>
           <w:p>
@@ -3157,7 +3301,7 @@
             </w:tcBorders>
             <w:shd w:fill="auto" w:val="clear"/>
             <w:tcMar>
-              <w:left w:w="48" w:type="dxa"/>
+              <w:left w:w="39" w:type="dxa"/>
             </w:tcMar>
           </w:tcPr>
           <w:p>
@@ -3189,7 +3333,7 @@
             </w:tcBorders>
             <w:shd w:fill="auto" w:val="clear"/>
             <w:tcMar>
-              <w:left w:w="48" w:type="dxa"/>
+              <w:left w:w="39" w:type="dxa"/>
             </w:tcMar>
           </w:tcPr>
           <w:p>
@@ -3218,7 +3362,7 @@
             </w:tcBorders>
             <w:shd w:fill="auto" w:val="clear"/>
             <w:tcMar>
-              <w:left w:w="48" w:type="dxa"/>
+              <w:left w:w="39" w:type="dxa"/>
             </w:tcMar>
           </w:tcPr>
           <w:p>
@@ -3252,7 +3396,7 @@
             </w:tcBorders>
             <w:shd w:fill="auto" w:val="clear"/>
             <w:tcMar>
-              <w:left w:w="48" w:type="dxa"/>
+              <w:left w:w="39" w:type="dxa"/>
             </w:tcMar>
           </w:tcPr>
           <w:p>
@@ -3287,7 +3431,7 @@
             </w:tcBorders>
             <w:shd w:fill="auto" w:val="clear"/>
             <w:tcMar>
-              <w:left w:w="48" w:type="dxa"/>
+              <w:left w:w="39" w:type="dxa"/>
             </w:tcMar>
           </w:tcPr>
           <w:p>
@@ -3321,7 +3465,7 @@
             </w:tcBorders>
             <w:shd w:fill="auto" w:val="clear"/>
             <w:tcMar>
-              <w:left w:w="48" w:type="dxa"/>
+              <w:left w:w="39" w:type="dxa"/>
             </w:tcMar>
           </w:tcPr>
           <w:p>
@@ -3356,7 +3500,7 @@
             </w:tcBorders>
             <w:shd w:fill="auto" w:val="clear"/>
             <w:tcMar>
-              <w:left w:w="48" w:type="dxa"/>
+              <w:left w:w="39" w:type="dxa"/>
             </w:tcMar>
           </w:tcPr>
           <w:p>
@@ -3390,7 +3534,7 @@
             </w:tcBorders>
             <w:shd w:fill="auto" w:val="clear"/>
             <w:tcMar>
-              <w:left w:w="48" w:type="dxa"/>
+              <w:left w:w="39" w:type="dxa"/>
             </w:tcMar>
           </w:tcPr>
           <w:p>
@@ -3425,7 +3569,7 @@
             </w:tcBorders>
             <w:shd w:fill="auto" w:val="clear"/>
             <w:tcMar>
-              <w:left w:w="48" w:type="dxa"/>
+              <w:left w:w="39" w:type="dxa"/>
             </w:tcMar>
           </w:tcPr>
           <w:p>
@@ -3459,7 +3603,7 @@
             </w:tcBorders>
             <w:shd w:fill="auto" w:val="clear"/>
             <w:tcMar>
-              <w:left w:w="48" w:type="dxa"/>
+              <w:left w:w="39" w:type="dxa"/>
             </w:tcMar>
           </w:tcPr>
           <w:p>
@@ -3494,7 +3638,7 @@
             </w:tcBorders>
             <w:shd w:fill="auto" w:val="clear"/>
             <w:tcMar>
-              <w:left w:w="48" w:type="dxa"/>
+              <w:left w:w="39" w:type="dxa"/>
             </w:tcMar>
           </w:tcPr>
           <w:p>
@@ -3528,7 +3672,7 @@
             </w:tcBorders>
             <w:shd w:fill="auto" w:val="clear"/>
             <w:tcMar>
-              <w:left w:w="48" w:type="dxa"/>
+              <w:left w:w="39" w:type="dxa"/>
             </w:tcMar>
           </w:tcPr>
           <w:p>
@@ -3563,7 +3707,7 @@
             </w:tcBorders>
             <w:shd w:fill="auto" w:val="clear"/>
             <w:tcMar>
-              <w:left w:w="48" w:type="dxa"/>
+              <w:left w:w="39" w:type="dxa"/>
             </w:tcMar>
           </w:tcPr>
           <w:p>
@@ -3597,7 +3741,7 @@
             </w:tcBorders>
             <w:shd w:fill="auto" w:val="clear"/>
             <w:tcMar>
-              <w:left w:w="48" w:type="dxa"/>
+              <w:left w:w="39" w:type="dxa"/>
             </w:tcMar>
           </w:tcPr>
           <w:p>
@@ -3648,8 +3792,8 @@
         <w:ind w:left="431" w:right="0" w:hanging="431"/>
         <w:rPr/>
       </w:pPr>
-      <w:bookmarkStart w:id="19" w:name="__RefHeading___Toc391907821"/>
-      <w:bookmarkEnd w:id="19"/>
+      <w:bookmarkStart w:id="64" w:name="__RefHeading___Toc391907821"/>
+      <w:bookmarkEnd w:id="64"/>
       <w:r>
         <w:rPr/>
         <w:t>Architecture</w:t>
@@ -3664,8 +3808,8 @@
         </w:numPr>
         <w:rPr/>
       </w:pPr>
-      <w:bookmarkStart w:id="20" w:name="__RefHeading___Toc391907822"/>
-      <w:bookmarkEnd w:id="20"/>
+      <w:bookmarkStart w:id="65" w:name="__RefHeading___Toc391907822"/>
+      <w:bookmarkEnd w:id="65"/>
       <w:r>
         <w:rPr/>
         <w:t>Interfaces</w:t>
@@ -3785,8 +3929,8 @@
         </w:numPr>
         <w:rPr/>
       </w:pPr>
-      <w:bookmarkStart w:id="21" w:name="__RefHeading___Toc391907823"/>
-      <w:bookmarkEnd w:id="21"/>
+      <w:bookmarkStart w:id="66" w:name="__RefHeading___Toc391907823"/>
+      <w:bookmarkEnd w:id="66"/>
       <w:r>
         <w:rPr/>
         <w:t>Interaction with other Components</w:t>
@@ -3913,8 +4057,8 @@
         <w:ind w:left="431" w:right="0" w:hanging="431"/>
         <w:rPr/>
       </w:pPr>
-      <w:bookmarkStart w:id="22" w:name="__RefHeading___Toc391907824"/>
-      <w:bookmarkEnd w:id="22"/>
+      <w:bookmarkStart w:id="67" w:name="__RefHeading___Toc391907824"/>
+      <w:bookmarkEnd w:id="67"/>
       <w:r>
         <w:rPr/>
         <w:t>API</w:t>
@@ -3929,8 +4073,8 @@
         </w:numPr>
         <w:rPr/>
       </w:pPr>
-      <w:bookmarkStart w:id="23" w:name="__RefHeading___Toc391907826"/>
-      <w:bookmarkEnd w:id="23"/>
+      <w:bookmarkStart w:id="68" w:name="__RefHeading___Toc391907826"/>
+      <w:bookmarkEnd w:id="68"/>
       <w:r>
         <w:rPr/>
         <w:t>Git Repository</w:t>
@@ -3979,8 +4123,8 @@
         </w:numPr>
         <w:rPr/>
       </w:pPr>
-      <w:bookmarkStart w:id="24" w:name="__RefHeading___Toc391907830"/>
-      <w:bookmarkEnd w:id="24"/>
+      <w:bookmarkStart w:id="69" w:name="__RefHeading___Toc391907830"/>
+      <w:bookmarkEnd w:id="69"/>
       <w:r>
         <w:rPr/>
         <w:t>Sequence Diagrams</w:t>
@@ -3995,8 +4139,8 @@
         </w:numPr>
         <w:rPr/>
       </w:pPr>
-      <w:bookmarkStart w:id="25" w:name="__RefHeading___Toc391907831"/>
-      <w:bookmarkEnd w:id="25"/>
+      <w:bookmarkStart w:id="70" w:name="__RefHeading___Toc391907831"/>
+      <w:bookmarkEnd w:id="70"/>
       <w:r>
         <w:rPr/>
         <w:t>navigation application browses map</w:t>
@@ -4114,15 +4258,15 @@
           <w:rFonts w:eastAsia="Times New Roman" w:cs="Times New Roman"/>
         </w:rPr>
       </w:pPr>
-      <w:bookmarkStart w:id="26" w:name="BKM_04A12613_F936_4e55_94FC_2B1302FD4D42"/>
-      <w:bookmarkStart w:id="27" w:name="BKM_BC5713BE_6969_44b0_AB9F_7FA0BC94E301"/>
-      <w:bookmarkStart w:id="28" w:name="BKM_8F5F10F8_6E76_443f_8CD3_28B59E931431"/>
-      <w:bookmarkStart w:id="29" w:name="BKM_04A12613_F936_4e55_94FC_2B1302FD4D42"/>
-      <w:bookmarkStart w:id="30" w:name="BKM_BC5713BE_6969_44b0_AB9F_7FA0BC94E301"/>
-      <w:bookmarkStart w:id="31" w:name="BKM_8F5F10F8_6E76_443f_8CD3_28B59E931431"/>
-      <w:bookmarkEnd w:id="29"/>
-      <w:bookmarkEnd w:id="30"/>
-      <w:bookmarkEnd w:id="31"/>
+      <w:bookmarkStart w:id="71" w:name="BKM_8F5F10F8_6E76_443f_8CD3_28B59E931431"/>
+      <w:bookmarkStart w:id="72" w:name="BKM_BC5713BE_6969_44b0_AB9F_7FA0BC94E301"/>
+      <w:bookmarkStart w:id="73" w:name="BKM_04A12613_F936_4e55_94FC_2B1302FD4D42"/>
+      <w:bookmarkStart w:id="74" w:name="BKM_8F5F10F8_6E76_443f_8CD3_28B59E931431"/>
+      <w:bookmarkStart w:id="75" w:name="BKM_BC5713BE_6969_44b0_AB9F_7FA0BC94E301"/>
+      <w:bookmarkStart w:id="76" w:name="BKM_04A12613_F936_4e55_94FC_2B1302FD4D42"/>
+      <w:bookmarkEnd w:id="74"/>
+      <w:bookmarkEnd w:id="75"/>
+      <w:bookmarkEnd w:id="76"/>
       <w:r>
         <w:rPr>
           <w:rFonts w:eastAsia="Times New Roman" w:cs="Times New Roman"/>
@@ -4138,8 +4282,8 @@
         </w:numPr>
         <w:rPr/>
       </w:pPr>
-      <w:bookmarkStart w:id="32" w:name="__RefHeading___Toc391907832"/>
-      <w:bookmarkEnd w:id="32"/>
+      <w:bookmarkStart w:id="77" w:name="__RefHeading___Toc391907832"/>
+      <w:bookmarkEnd w:id="77"/>
       <w:r>
         <w:rPr/>
         <w:t>navigation application creates map session</w:t>
@@ -4231,15 +4375,15 @@
           <w:lang w:val="de-DE"/>
         </w:rPr>
       </w:pPr>
-      <w:bookmarkStart w:id="33" w:name="BKM_04A12613_F936_4e55_94FC_2B1302FD4D421"/>
-      <w:bookmarkStart w:id="34" w:name="BKM_BC5713BE_6969_44b0_AB9F_7FA0BC94E3011"/>
-      <w:bookmarkStart w:id="35" w:name="BKM_8F5F10F8_6E76_443f_8CD3_28B59E9314311"/>
-      <w:bookmarkStart w:id="36" w:name="BKM_04A12613_F936_4e55_94FC_2B1302FD4D421"/>
-      <w:bookmarkStart w:id="37" w:name="BKM_BC5713BE_6969_44b0_AB9F_7FA0BC94E3011"/>
-      <w:bookmarkStart w:id="38" w:name="BKM_8F5F10F8_6E76_443f_8CD3_28B59E9314311"/>
-      <w:bookmarkEnd w:id="36"/>
-      <w:bookmarkEnd w:id="37"/>
-      <w:bookmarkEnd w:id="38"/>
+      <w:bookmarkStart w:id="78" w:name="BKM_8F5F10F8_6E76_443f_8CD3_28B59E9314311"/>
+      <w:bookmarkStart w:id="79" w:name="BKM_BC5713BE_6969_44b0_AB9F_7FA0BC94E3011"/>
+      <w:bookmarkStart w:id="80" w:name="BKM_04A12613_F936_4e55_94FC_2B1302FD4D421"/>
+      <w:bookmarkStart w:id="81" w:name="BKM_8F5F10F8_6E76_443f_8CD3_28B59E9314311"/>
+      <w:bookmarkStart w:id="82" w:name="BKM_BC5713BE_6969_44b0_AB9F_7FA0BC94E3011"/>
+      <w:bookmarkStart w:id="83" w:name="BKM_04A12613_F936_4e55_94FC_2B1302FD4D421"/>
+      <w:bookmarkEnd w:id="81"/>
+      <w:bookmarkEnd w:id="82"/>
+      <w:bookmarkEnd w:id="83"/>
       <w:r>
         <w:rPr>
           <w:rFonts w:eastAsia="Times New Roman" w:cs="Times New Roman"/>
@@ -4258,15 +4402,15 @@
           <w:rFonts w:eastAsia="Times New Roman" w:cs="Times New Roman"/>
         </w:rPr>
       </w:pPr>
-      <w:bookmarkStart w:id="39" w:name="BKM_9F6E9DF3_BA88_4aa9_926F_EEFBD7A140BE"/>
-      <w:bookmarkStart w:id="40" w:name="BKM_F2C66F63_9B57_4a6b_9D64_D22F8839B916"/>
-      <w:bookmarkStart w:id="41" w:name="BKM_717F6431_AFC1_4c88_BAEB_B9E1BC94B583"/>
-      <w:bookmarkStart w:id="42" w:name="BKM_9F6E9DF3_BA88_4aa9_926F_EEFBD7A140BE"/>
-      <w:bookmarkStart w:id="43" w:name="BKM_F2C66F63_9B57_4a6b_9D64_D22F8839B916"/>
-      <w:bookmarkStart w:id="44" w:name="BKM_717F6431_AFC1_4c88_BAEB_B9E1BC94B583"/>
-      <w:bookmarkEnd w:id="42"/>
-      <w:bookmarkEnd w:id="43"/>
-      <w:bookmarkEnd w:id="44"/>
+      <w:bookmarkStart w:id="84" w:name="BKM_717F6431_AFC1_4c88_BAEB_B9E1BC94B583"/>
+      <w:bookmarkStart w:id="85" w:name="BKM_F2C66F63_9B57_4a6b_9D64_D22F8839B916"/>
+      <w:bookmarkStart w:id="86" w:name="BKM_9F6E9DF3_BA88_4aa9_926F_EEFBD7A140BE"/>
+      <w:bookmarkStart w:id="87" w:name="BKM_717F6431_AFC1_4c88_BAEB_B9E1BC94B583"/>
+      <w:bookmarkStart w:id="88" w:name="BKM_F2C66F63_9B57_4a6b_9D64_D22F8839B916"/>
+      <w:bookmarkStart w:id="89" w:name="BKM_9F6E9DF3_BA88_4aa9_926F_EEFBD7A140BE"/>
+      <w:bookmarkEnd w:id="87"/>
+      <w:bookmarkEnd w:id="88"/>
+      <w:bookmarkEnd w:id="89"/>
       <w:r>
         <w:rPr>
           <w:rFonts w:eastAsia="Times New Roman" w:cs="Times New Roman"/>
@@ -4282,8 +4426,8 @@
         </w:numPr>
         <w:rPr/>
       </w:pPr>
-      <w:bookmarkStart w:id="45" w:name="__RefHeading___Toc391907833"/>
-      <w:bookmarkEnd w:id="45"/>
+      <w:bookmarkStart w:id="90" w:name="__RefHeading___Toc391907833"/>
+      <w:bookmarkEnd w:id="90"/>
       <w:r>
         <w:rPr/>
         <w:t xml:space="preserve">navigation application sets center </w:t>
@@ -4362,15 +4506,15 @@
           <w:lang w:val="de-DE"/>
         </w:rPr>
       </w:pPr>
-      <w:bookmarkStart w:id="46" w:name="BKM_9F6E9DF3_BA88_4aa9_926F_EEFBD7A140BE1"/>
-      <w:bookmarkStart w:id="47" w:name="BKM_F2C66F63_9B57_4a6b_9D64_D22F8839B9161"/>
-      <w:bookmarkStart w:id="48" w:name="BKM_717F6431_AFC1_4c88_BAEB_B9E1BC94B5831"/>
-      <w:bookmarkStart w:id="49" w:name="BKM_9F6E9DF3_BA88_4aa9_926F_EEFBD7A140BE1"/>
-      <w:bookmarkStart w:id="50" w:name="BKM_F2C66F63_9B57_4a6b_9D64_D22F8839B9161"/>
-      <w:bookmarkStart w:id="51" w:name="BKM_717F6431_AFC1_4c88_BAEB_B9E1BC94B5831"/>
-      <w:bookmarkEnd w:id="49"/>
-      <w:bookmarkEnd w:id="50"/>
-      <w:bookmarkEnd w:id="51"/>
+      <w:bookmarkStart w:id="91" w:name="BKM_717F6431_AFC1_4c88_BAEB_B9E1BC94B5831"/>
+      <w:bookmarkStart w:id="92" w:name="BKM_F2C66F63_9B57_4a6b_9D64_D22F8839B9161"/>
+      <w:bookmarkStart w:id="93" w:name="BKM_9F6E9DF3_BA88_4aa9_926F_EEFBD7A140BE1"/>
+      <w:bookmarkStart w:id="94" w:name="BKM_717F6431_AFC1_4c88_BAEB_B9E1BC94B5831"/>
+      <w:bookmarkStart w:id="95" w:name="BKM_F2C66F63_9B57_4a6b_9D64_D22F8839B9161"/>
+      <w:bookmarkStart w:id="96" w:name="BKM_9F6E9DF3_BA88_4aa9_926F_EEFBD7A140BE1"/>
+      <w:bookmarkEnd w:id="94"/>
+      <w:bookmarkEnd w:id="95"/>
+      <w:bookmarkEnd w:id="96"/>
       <w:r>
         <w:rPr>
           <w:rFonts w:eastAsia="Times New Roman" w:cs="Times New Roman"/>
@@ -4390,15 +4534,15 @@
           <w:lang w:val="de-DE"/>
         </w:rPr>
       </w:pPr>
-      <w:bookmarkStart w:id="52" w:name="BKM_F4E2CEBE_B28D_41d7_A040_FCB783F29414"/>
-      <w:bookmarkStart w:id="53" w:name="BKM_D5F357D9_F656_41fc_A842_D7C8C8C09A82"/>
-      <w:bookmarkStart w:id="54" w:name="BKM_F01107BA_B0E1_44fd_BF86_8EF0CB95E757"/>
-      <w:bookmarkStart w:id="55" w:name="BKM_F4E2CEBE_B28D_41d7_A040_FCB783F29414"/>
-      <w:bookmarkStart w:id="56" w:name="BKM_D5F357D9_F656_41fc_A842_D7C8C8C09A82"/>
-      <w:bookmarkStart w:id="57" w:name="BKM_F01107BA_B0E1_44fd_BF86_8EF0CB95E757"/>
-      <w:bookmarkEnd w:id="55"/>
-      <w:bookmarkEnd w:id="56"/>
-      <w:bookmarkEnd w:id="57"/>
+      <w:bookmarkStart w:id="97" w:name="BKM_F01107BA_B0E1_44fd_BF86_8EF0CB95E757"/>
+      <w:bookmarkStart w:id="98" w:name="BKM_D5F357D9_F656_41fc_A842_D7C8C8C09A82"/>
+      <w:bookmarkStart w:id="99" w:name="BKM_F4E2CEBE_B28D_41d7_A040_FCB783F29414"/>
+      <w:bookmarkStart w:id="100" w:name="BKM_F01107BA_B0E1_44fd_BF86_8EF0CB95E757"/>
+      <w:bookmarkStart w:id="101" w:name="BKM_D5F357D9_F656_41fc_A842_D7C8C8C09A82"/>
+      <w:bookmarkStart w:id="102" w:name="BKM_F4E2CEBE_B28D_41d7_A040_FCB783F29414"/>
+      <w:bookmarkEnd w:id="100"/>
+      <w:bookmarkEnd w:id="101"/>
+      <w:bookmarkEnd w:id="102"/>
       <w:r>
         <w:rPr>
           <w:rFonts w:eastAsia="Times New Roman" w:cs="Times New Roman"/>
@@ -4415,8 +4559,8 @@
         </w:numPr>
         <w:rPr/>
       </w:pPr>
-      <w:bookmarkStart w:id="58" w:name="__RefHeading___Toc391907834"/>
-      <w:bookmarkEnd w:id="58"/>
+      <w:bookmarkStart w:id="103" w:name="__RefHeading___Toc391907834"/>
+      <w:bookmarkEnd w:id="103"/>
       <w:r>
         <w:rPr/>
         <w:t>navigation application sets map zoom by delta</w:t>
@@ -4510,15 +4654,15 @@
           <w:lang w:val="de-DE"/>
         </w:rPr>
       </w:pPr>
-      <w:bookmarkStart w:id="59" w:name="BKM_F4E2CEBE_B28D_41d7_A040_FCB783F294141"/>
-      <w:bookmarkStart w:id="60" w:name="BKM_D5F357D9_F656_41fc_A842_D7C8C8C09A821"/>
-      <w:bookmarkStart w:id="61" w:name="BKM_F01107BA_B0E1_44fd_BF86_8EF0CB95E7571"/>
-      <w:bookmarkStart w:id="62" w:name="BKM_F4E2CEBE_B28D_41d7_A040_FCB783F294141"/>
-      <w:bookmarkStart w:id="63" w:name="BKM_D5F357D9_F656_41fc_A842_D7C8C8C09A821"/>
-      <w:bookmarkStart w:id="64" w:name="BKM_F01107BA_B0E1_44fd_BF86_8EF0CB95E7571"/>
-      <w:bookmarkEnd w:id="62"/>
-      <w:bookmarkEnd w:id="63"/>
-      <w:bookmarkEnd w:id="64"/>
+      <w:bookmarkStart w:id="104" w:name="BKM_F01107BA_B0E1_44fd_BF86_8EF0CB95E7571"/>
+      <w:bookmarkStart w:id="105" w:name="BKM_D5F357D9_F656_41fc_A842_D7C8C8C09A821"/>
+      <w:bookmarkStart w:id="106" w:name="BKM_F4E2CEBE_B28D_41d7_A040_FCB783F294141"/>
+      <w:bookmarkStart w:id="107" w:name="BKM_F01107BA_B0E1_44fd_BF86_8EF0CB95E7571"/>
+      <w:bookmarkStart w:id="108" w:name="BKM_D5F357D9_F656_41fc_A842_D7C8C8C09A821"/>
+      <w:bookmarkStart w:id="109" w:name="BKM_F4E2CEBE_B28D_41d7_A040_FCB783F294141"/>
+      <w:bookmarkEnd w:id="107"/>
+      <w:bookmarkEnd w:id="108"/>
+      <w:bookmarkEnd w:id="109"/>
       <w:r>
         <w:rPr>
           <w:rFonts w:eastAsia="Times New Roman" w:cs="Times New Roman"/>
@@ -4537,15 +4681,15 @@
           <w:rFonts w:eastAsia="Times New Roman" w:cs="Times New Roman"/>
         </w:rPr>
       </w:pPr>
-      <w:bookmarkStart w:id="65" w:name="BKM_0D2CD521_15E7_45f0_982C_1A161822A768"/>
-      <w:bookmarkStart w:id="66" w:name="BKM_738D5E50_A514_42c9_974D_2EC547981F4A"/>
-      <w:bookmarkStart w:id="67" w:name="BKM_45A91CEF_1443_46b2_98ED_540CF51F1A64"/>
-      <w:bookmarkStart w:id="68" w:name="BKM_0D2CD521_15E7_45f0_982C_1A161822A768"/>
-      <w:bookmarkStart w:id="69" w:name="BKM_738D5E50_A514_42c9_974D_2EC547981F4A"/>
-      <w:bookmarkStart w:id="70" w:name="BKM_45A91CEF_1443_46b2_98ED_540CF51F1A64"/>
-      <w:bookmarkEnd w:id="68"/>
-      <w:bookmarkEnd w:id="69"/>
-      <w:bookmarkEnd w:id="70"/>
+      <w:bookmarkStart w:id="110" w:name="BKM_45A91CEF_1443_46b2_98ED_540CF51F1A64"/>
+      <w:bookmarkStart w:id="111" w:name="BKM_738D5E50_A514_42c9_974D_2EC547981F4A"/>
+      <w:bookmarkStart w:id="112" w:name="BKM_0D2CD521_15E7_45f0_982C_1A161822A768"/>
+      <w:bookmarkStart w:id="113" w:name="BKM_45A91CEF_1443_46b2_98ED_540CF51F1A64"/>
+      <w:bookmarkStart w:id="114" w:name="BKM_738D5E50_A514_42c9_974D_2EC547981F4A"/>
+      <w:bookmarkStart w:id="115" w:name="BKM_0D2CD521_15E7_45f0_982C_1A161822A768"/>
+      <w:bookmarkEnd w:id="113"/>
+      <w:bookmarkEnd w:id="114"/>
+      <w:bookmarkEnd w:id="115"/>
       <w:r>
         <w:rPr>
           <w:rFonts w:eastAsia="Times New Roman" w:cs="Times New Roman"/>
@@ -4561,8 +4705,8 @@
         </w:numPr>
         <w:rPr/>
       </w:pPr>
-      <w:bookmarkStart w:id="71" w:name="__RefHeading___Toc391907835"/>
-      <w:bookmarkEnd w:id="71"/>
+      <w:bookmarkStart w:id="116" w:name="__RefHeading___Toc391907835"/>
+      <w:bookmarkEnd w:id="116"/>
       <w:r>
         <w:rPr/>
         <w:t>navigation application shows route</w:t>
@@ -4654,15 +4798,15 @@
           <w:lang w:val="de-DE"/>
         </w:rPr>
       </w:pPr>
-      <w:bookmarkStart w:id="72" w:name="BKM_0D2CD521_15E7_45f0_982C_1A161822A7681"/>
-      <w:bookmarkStart w:id="73" w:name="BKM_738D5E50_A514_42c9_974D_2EC547981F4A1"/>
-      <w:bookmarkStart w:id="74" w:name="BKM_45A91CEF_1443_46b2_98ED_540CF51F1A641"/>
-      <w:bookmarkStart w:id="75" w:name="BKM_0D2CD521_15E7_45f0_982C_1A161822A7681"/>
-      <w:bookmarkStart w:id="76" w:name="BKM_738D5E50_A514_42c9_974D_2EC547981F4A1"/>
-      <w:bookmarkStart w:id="77" w:name="BKM_45A91CEF_1443_46b2_98ED_540CF51F1A641"/>
-      <w:bookmarkEnd w:id="75"/>
-      <w:bookmarkEnd w:id="76"/>
-      <w:bookmarkEnd w:id="77"/>
+      <w:bookmarkStart w:id="117" w:name="BKM_45A91CEF_1443_46b2_98ED_540CF51F1A641"/>
+      <w:bookmarkStart w:id="118" w:name="BKM_738D5E50_A514_42c9_974D_2EC547981F4A1"/>
+      <w:bookmarkStart w:id="119" w:name="BKM_0D2CD521_15E7_45f0_982C_1A161822A7681"/>
+      <w:bookmarkStart w:id="120" w:name="BKM_45A91CEF_1443_46b2_98ED_540CF51F1A641"/>
+      <w:bookmarkStart w:id="121" w:name="BKM_738D5E50_A514_42c9_974D_2EC547981F4A1"/>
+      <w:bookmarkStart w:id="122" w:name="BKM_0D2CD521_15E7_45f0_982C_1A161822A7681"/>
+      <w:bookmarkEnd w:id="120"/>
+      <w:bookmarkEnd w:id="121"/>
+      <w:bookmarkEnd w:id="122"/>
       <w:r>
         <w:rPr>
           <w:rFonts w:eastAsia="Times New Roman" w:cs="Times New Roman"/>
@@ -4707,8 +4851,8 @@
         </w:numPr>
         <w:rPr/>
       </w:pPr>
-      <w:bookmarkStart w:id="78" w:name="__RefHeading___Toc391907836"/>
-      <w:bookmarkEnd w:id="78"/>
+      <w:bookmarkStart w:id="123" w:name="__RefHeading___Toc391907836"/>
+      <w:bookmarkEnd w:id="123"/>
       <w:r>
         <w:rPr/>
         <w:t>Interfaces</w:t>
@@ -4732,15 +4876,7 @@
       </w:r>
       <w:r>
         <w:rPr/>
-        <w:t xml:space="preserve"> </w:t>
-      </w:r>
-      <w:r>
-        <w:rPr/>
-        <w:t>MapViewer</w:t>
-      </w:r>
-      <w:r>
-        <w:rPr/>
-        <w:t xml:space="preserve"> API.</w:t>
+        <w:t xml:space="preserve"> MapViewer API.</w:t>
       </w:r>
     </w:p>
     <w:p>
@@ -4752,7 +4888,73 @@
           <w:lnNumType w:countBy="1" w:restart="newPage"/>
           <w:formProt w:val="false"/>
           <w:textDirection w:val="lrTb"/>
-          <w:docGrid w:type="default" w:linePitch="360" w:charSpace="4294961151"/>
+          <w:docGrid w:type="default" w:linePitch="360" w:charSpace="0"/>
+        </w:sectPr>
+      </w:pPr>
+    </w:p>
+    <w:p>
+      <w:pPr>
+        <w:pStyle w:val="Normal"/>
+        <w:rPr/>
+      </w:pPr>
+      <w:r>
+        <w:rPr/>
+      </w:r>
+    </w:p>
+    <w:p>
+      <w:pPr>
+        <w:sectPr>
+          <w:type w:val="continuous"/>
+          <w:pgSz w:w="12240" w:h="15840"/>
+          <w:pgMar w:left="1134" w:right="1134" w:header="720" w:top="1134" w:footer="1134" w:bottom="1693" w:gutter="0"/>
+          <w:lnNumType w:countBy="1" w:restart="newPage"/>
+          <w:formProt w:val="false"/>
+          <w:textDirection w:val="lrTb"/>
+          <w:docGrid w:type="default" w:linePitch="360" w:charSpace="0"/>
+        </w:sectPr>
+      </w:pPr>
+    </w:p>
+    <w:p>
+      <w:pPr>
+        <w:pStyle w:val="Normal"/>
+        <w:rPr/>
+      </w:pPr>
+      <w:r>
+        <w:rPr/>
+      </w:r>
+    </w:p>
+    <w:p>
+      <w:pPr>
+        <w:sectPr>
+          <w:type w:val="continuous"/>
+          <w:pgSz w:w="12240" w:h="15840"/>
+          <w:pgMar w:left="1134" w:right="1134" w:header="720" w:top="1134" w:footer="1134" w:bottom="1693" w:gutter="0"/>
+          <w:lnNumType w:countBy="1" w:restart="newPage"/>
+          <w:formProt w:val="false"/>
+          <w:textDirection w:val="lrTb"/>
+          <w:docGrid w:type="default" w:linePitch="360" w:charSpace="0"/>
+        </w:sectPr>
+      </w:pPr>
+    </w:p>
+    <w:p>
+      <w:pPr>
+        <w:pStyle w:val="Normal"/>
+        <w:rPr/>
+      </w:pPr>
+      <w:r>
+        <w:rPr/>
+      </w:r>
+    </w:p>
+    <w:p>
+      <w:pPr>
+        <w:sectPr>
+          <w:type w:val="continuous"/>
+          <w:pgSz w:w="12240" w:h="15840"/>
+          <w:pgMar w:left="1134" w:right="1134" w:header="720" w:top="1134" w:footer="1134" w:bottom="1693" w:gutter="0"/>
+          <w:lnNumType w:countBy="1" w:restart="newPage"/>
+          <w:formProt w:val="false"/>
+          <w:textDirection w:val="lrTb"/>
+          <w:docGrid w:type="default" w:linePitch="360" w:charSpace="0"/>
         </w:sectPr>
       </w:pPr>
     </w:p>
@@ -4764,7 +4966,7 @@
       <w:pgNumType w:fmt="decimal"/>
       <w:formProt w:val="false"/>
       <w:textDirection w:val="lrTb"/>
-      <w:docGrid w:type="default" w:linePitch="360" w:charSpace="4294961151"/>
+      <w:docGrid w:type="default" w:linePitch="360" w:charSpace="0"/>
     </w:sectPr>
   </w:body>
 </w:document>
@@ -4886,7 +5088,7 @@
         <w:bottom w:w="0" w:type="dxa"/>
         <w:right w:w="0" w:type="dxa"/>
       </w:tblCellMar>
-      <w:tblLook w:val="0000" w:noVBand="0" w:noHBand="0" w:firstRow="0" w:lastRow="0" w:firstColumn="0" w:lastColumn="0"/>
+      <w:tblLook w:lastRow="0" w:firstRow="0" w:lastColumn="0" w:firstColumn="0" w:val="0000" w:noHBand="0" w:noVBand="0"/>
     </w:tblPr>
     <w:tblGrid>
       <w:gridCol w:w="8988"/>
@@ -4908,6 +5110,10 @@
             <w:jc w:val="center"/>
             <w:rPr/>
           </w:pPr>
+          <w:bookmarkStart w:id="40" w:name="CQ11"/>
+          <w:bookmarkStart w:id="41" w:name="CQ101"/>
+          <w:bookmarkEnd w:id="40"/>
+          <w:bookmarkEnd w:id="41"/>
           <w:r>
             <w:rPr/>
             <w:fldChar w:fldCharType="begin" w:fldLock="true"/>
@@ -4918,12 +5124,18 @@
           <w:r>
             <w:fldChar w:fldCharType="separate"/>
           </w:r>
+          <w:bookmarkStart w:id="42" w:name="CQ"/>
           <w:r>
             <w:t>Y</w:t>
           </w:r>
+          <w:bookmarkEnd w:id="42"/>
           <w:r>
             <w:fldChar w:fldCharType="end"/>
           </w:r>
+          <w:bookmarkStart w:id="43" w:name="CQ12"/>
+          <w:bookmarkStart w:id="44" w:name="CQ111"/>
+          <w:bookmarkEnd w:id="43"/>
+          <w:bookmarkEnd w:id="44"/>
           <w:r>
             <w:rPr/>
             <w:fldChar w:fldCharType="begin" w:fldLock="true"/>
@@ -4934,9 +5146,11 @@
           <w:r>
             <w:fldChar w:fldCharType="separate"/>
           </w:r>
+          <w:bookmarkStart w:id="45" w:name="CQ"/>
           <w:r>
             <w:t>2013</w:t>
           </w:r>
+          <w:bookmarkEnd w:id="45"/>
           <w:r>
             <w:fldChar w:fldCharType="end"/>
           </w:r>
@@ -4947,6 +5161,10 @@
             <w:jc w:val="center"/>
             <w:rPr/>
           </w:pPr>
+          <w:bookmarkStart w:id="46" w:name="CQ13"/>
+          <w:bookmarkStart w:id="47" w:name="CQ121"/>
+          <w:bookmarkEnd w:id="46"/>
+          <w:bookmarkEnd w:id="47"/>
           <w:r>
             <w:rPr/>
             <w:fldChar w:fldCharType="begin" w:fldLock="true"/>
@@ -4957,12 +5175,18 @@
           <w:r>
             <w:fldChar w:fldCharType="separate"/>
           </w:r>
+          <w:bookmarkStart w:id="48" w:name="CQ"/>
           <w:r>
             <w:t>Y</w:t>
           </w:r>
+          <w:bookmarkEnd w:id="48"/>
           <w:r>
             <w:fldChar w:fldCharType="end"/>
           </w:r>
+          <w:bookmarkStart w:id="49" w:name="CQ14"/>
+          <w:bookmarkStart w:id="50" w:name="CQ131"/>
+          <w:bookmarkEnd w:id="49"/>
+          <w:bookmarkEnd w:id="50"/>
           <w:r>
             <w:rPr/>
             <w:fldChar w:fldCharType="begin" w:fldLock="true"/>
@@ -4973,12 +5197,18 @@
           <w:r>
             <w:fldChar w:fldCharType="separate"/>
           </w:r>
+          <w:bookmarkStart w:id="51" w:name="CQ"/>
           <w:r>
             <w:t>This work is licensed under a Creative Commons Attribution-ShareAlike 4.0 International License.</w:t>
           </w:r>
+          <w:bookmarkEnd w:id="51"/>
           <w:r>
             <w:fldChar w:fldCharType="end"/>
           </w:r>
+          <w:bookmarkStart w:id="52" w:name="CQ15"/>
+          <w:bookmarkStart w:id="53" w:name="CQ141"/>
+          <w:bookmarkEnd w:id="52"/>
+          <w:bookmarkEnd w:id="53"/>
           <w:r>
             <w:rPr/>
             <w:fldChar w:fldCharType="begin" w:fldLock="true"/>
@@ -4989,9 +5219,11 @@
           <w:r>
             <w:fldChar w:fldCharType="separate"/>
           </w:r>
+          <w:bookmarkStart w:id="54" w:name="CQ"/>
           <w:r>
             <w:t>For GENIVI Members only.</w:t>
           </w:r>
+          <w:bookmarkEnd w:id="54"/>
           <w:r>
             <w:fldChar w:fldCharType="end"/>
           </w:r>
@@ -5015,6 +5247,10 @@
             <w:rPr/>
             <w:t xml:space="preserve">Page </w:t>
           </w:r>
+          <w:bookmarkStart w:id="55" w:name="CQ16"/>
+          <w:bookmarkStart w:id="56" w:name="CQ151"/>
+          <w:bookmarkEnd w:id="55"/>
+          <w:bookmarkEnd w:id="56"/>
           <w:r>
             <w:rPr/>
             <w:fldChar w:fldCharType="begin"/>
@@ -5025,9 +5261,11 @@
           <w:r>
             <w:fldChar w:fldCharType="separate"/>
           </w:r>
+          <w:bookmarkStart w:id="57" w:name="CQ"/>
           <w:r>
-            <w:t>12</w:t>
+            <w:t>14</w:t>
           </w:r>
+          <w:bookmarkEnd w:id="57"/>
           <w:r>
             <w:fldChar w:fldCharType="end"/>
           </w:r>
@@ -5074,7 +5312,7 @@
         <w:bottom w:w="0" w:type="dxa"/>
         <w:right w:w="115" w:type="dxa"/>
       </w:tblCellMar>
-      <w:tblLook w:val="0000" w:noVBand="0" w:noHBand="0" w:firstRow="0" w:lastRow="0" w:firstColumn="0" w:lastColumn="0"/>
+      <w:tblLook w:lastRow="0" w:firstRow="0" w:lastColumn="0" w:firstColumn="0" w:val="0000" w:noHBand="0" w:noVBand="0"/>
     </w:tblPr>
     <w:tblGrid>
       <w:gridCol w:w="4985"/>
@@ -5101,15 +5339,7 @@
           </w:pPr>
           <w:r>
             <w:rPr/>
-            <w:t>GENIVI Document CS0006</w:t>
-          </w:r>
-          <w:r>
-            <w:rPr/>
-            <w:t>5</w:t>
-          </w:r>
-          <w:r>
-            <w:rPr/>
-            <w:t>, 25-Jan-2017</w:t>
+            <w:t>GENIVI Document CS00065, 21-Feb-2018</w:t>
           </w:r>
         </w:p>
         <w:p>
@@ -5140,11 +5370,7 @@
           </w:pPr>
           <w:r>
             <w:rPr/>
-            <w:t>MapViewer</w:t>
-          </w:r>
-          <w:r>
-            <w:rPr/>
-            <w:t xml:space="preserve">, Version 4.0.0 </w:t>
+            <w:t xml:space="preserve">MapViewer, Version 5.0.0 </w:t>
           </w:r>
         </w:p>
       </w:tc>
@@ -5429,6 +5655,7 @@
     <w:rPr>
       <w:rFonts w:ascii="Times New Roman" w:hAnsi="Times New Roman" w:eastAsia="Arial" w:cs="Arial"/>
       <w:color w:val="00000A"/>
+      <w:kern w:val="0"/>
       <w:sz w:val="24"/>
       <w:szCs w:val="24"/>
       <w:lang w:val="en-US" w:eastAsia="zh-CN" w:bidi="hi-IN"/>
@@ -5440,7 +5667,7 @@
     <w:next w:val="Normal"/>
     <w:qFormat/>
     <w:pPr>
-      <w:keepNext/>
+      <w:keepNext w:val="true"/>
       <w:pageBreakBefore/>
       <w:numPr>
         <w:ilvl w:val="0"/>
@@ -5449,7 +5676,6 @@
       <w:spacing w:before="0" w:after="240"/>
       <w:ind w:left="431" w:right="0" w:hanging="431"/>
       <w:outlineLvl w:val="0"/>
-      <w:outlineLvl w:val="0"/>
     </w:pPr>
     <w:rPr>
       <w:rFonts w:ascii="Arial" w:hAnsi="Arial" w:cs="Arial"/>
@@ -5470,7 +5696,6 @@
       </w:numPr>
       <w:spacing w:before="480" w:after="240"/>
       <w:outlineLvl w:val="1"/>
-      <w:outlineLvl w:val="1"/>
     </w:pPr>
     <w:rPr>
       <w:b/>
@@ -5491,7 +5716,6 @@
         <w:numId w:val="1"/>
       </w:numPr>
       <w:outlineLvl w:val="2"/>
-      <w:outlineLvl w:val="2"/>
     </w:pPr>
     <w:rPr>
       <w:b/>
@@ -5506,13 +5730,12 @@
     <w:next w:val="Normal"/>
     <w:qFormat/>
     <w:pPr>
-      <w:keepNext/>
+      <w:keepNext w:val="true"/>
       <w:numPr>
         <w:ilvl w:val="3"/>
         <w:numId w:val="1"/>
       </w:numPr>
       <w:spacing w:before="240" w:after="60"/>
-      <w:outlineLvl w:val="3"/>
       <w:outlineLvl w:val="3"/>
     </w:pPr>
     <w:rPr>
@@ -5535,7 +5758,6 @@
       </w:numPr>
       <w:spacing w:before="240" w:after="60"/>
       <w:outlineLvl w:val="4"/>
-      <w:outlineLvl w:val="4"/>
     </w:pPr>
     <w:rPr>
       <w:b/>
@@ -5558,7 +5780,6 @@
       </w:numPr>
       <w:spacing w:before="240" w:after="60"/>
       <w:outlineLvl w:val="5"/>
-      <w:outlineLvl w:val="5"/>
     </w:pPr>
     <w:rPr>
       <w:rFonts w:cs="Times New Roman"/>
@@ -5580,7 +5801,6 @@
       </w:numPr>
       <w:spacing w:before="240" w:after="60"/>
       <w:outlineLvl w:val="6"/>
-      <w:outlineLvl w:val="6"/>
     </w:pPr>
     <w:rPr>
       <w:rFonts w:cs="Times New Roman"/>
@@ -5598,7 +5818,6 @@
       </w:numPr>
       <w:spacing w:before="240" w:after="60"/>
       <w:outlineLvl w:val="7"/>
-      <w:outlineLvl w:val="7"/>
     </w:pPr>
     <w:rPr>
       <w:rFonts w:cs="Times New Roman"/>
@@ -5618,7 +5837,6 @@
       </w:numPr>
       <w:spacing w:before="240" w:after="60"/>
       <w:outlineLvl w:val="8"/>
-      <w:outlineLvl w:val="8"/>
     </w:pPr>
     <w:rPr>
       <w:rFonts w:ascii="Arial" w:hAnsi="Arial" w:cs="Arial"/>
@@ -6122,7 +6340,7 @@
     <w:next w:val="TextBody"/>
     <w:qFormat/>
     <w:pPr>
-      <w:keepNext/>
+      <w:keepNext w:val="true"/>
       <w:spacing w:before="240" w:after="120"/>
     </w:pPr>
     <w:rPr>

</xml_diff>